<commit_message>
Merged in fix_presupuesto_and_metric (pull request #33)
Arreglo impresion de documento y no mostrar las métricas en los logs

* Arreglo impresion de documento y no mostrar las métricas en los logs
</commit_message>
<xml_diff>
--- a/presupuesto.docx
+++ b/presupuesto.docx
@@ -1,6 +1,6 @@
 
 <file path=word/document.xml><?xml version="1.0" encoding="utf-8"?>
-<w:document xmlns:w="http://schemas.openxmlformats.org/wordprocessingml/2006/main" xmlns:m="http://schemas.openxmlformats.org/officeDocument/2006/math" xmlns:w14="http://schemas.microsoft.com/office/word/2010/wordml" xmlns:r="http://schemas.openxmlformats.org/officeDocument/2006/relationships" xmlns:wp="http://schemas.openxmlformats.org/drawingml/2006/wordprocessingDrawing" xmlns:a="http://schemas.openxmlformats.org/drawingml/2006/main" xmlns:wp14="http://schemas.microsoft.com/office/word/2010/wordprocessingDrawing" xmlns:w15="http://schemas.microsoft.com/office/word/2012/wordml" xmlns:mc="http://schemas.openxmlformats.org/markup-compatibility/2006" xmlns:sl="http://schemas.openxmlformats.org/schemaLibrary/2006/main" xmlns:wne="http://schemas.microsoft.com/office/word/2006/wordml" xmlns:c="http://schemas.openxmlformats.org/drawingml/2006/chart" xmlns:cdr="http://schemas.openxmlformats.org/drawingml/2006/chartDrawing" xmlns:c14="http://schemas.microsoft.com/office/drawing/2007/8/2/chart" xmlns:dgm="http://schemas.openxmlformats.org/drawingml/2006/diagram" xmlns:pic="http://schemas.openxmlformats.org/drawingml/2006/picture" xmlns:xdr="http://schemas.openxmlformats.org/drawingml/2006/spreadsheetDrawing" xmlns:dsp="http://schemas.microsoft.com/office/drawing/2008/diagram" xmlns:xvml="urn:schemas-microsoft-com:office:excel" xmlns:o="urn:schemas-microsoft-com:office:office" xmlns:v="urn:schemas-microsoft-com:vml" xmlns:w10="urn:schemas-microsoft-com:office:word" xmlns:pvml="urn:schemas-microsoft-com:office:powerpoint" xmlns:cppr="http://schemas.microsoft.com/office/2006/coverPageProps" xmlns:odx="http://opendope.org/xpaths" xmlns:odc="http://opendope.org/conditions" xmlns:odq="http://opendope.org/questions" xmlns:oda="http://opendope.org/answers" xmlns:odi="http://opendope.org/components" xmlns:odgm="http://opendope.org/SmartArt/DataHierarchy" xmlns:b="http://schemas.openxmlformats.org/officeDocument/2006/bibliography" xmlns:wps="http://schemas.microsoft.com/office/word/2010/wordprocessingShape" xmlns:w16se="http://schemas.microsoft.com/office/word/2015/wordml/symex" xmlns:w16cid="http://schemas.microsoft.com/office/word/2016/wordml/cid" xmlns:wetp="http://schemas.microsoft.com/office/webextensions/taskpanes/2010/11" xmlns:we="http://schemas.microsoft.com/office/webextensions/webextension/2010/11" xmlns:comp="http://schemas.openxmlformats.org/drawingml/2006/compatibility" xmlns:lc="http://schemas.openxmlformats.org/drawingml/2006/lockedCanvas" mc:Ignorable="w14 w15 w16se w16cid w16 w16cex wp14">
+<w:document xmlns:w="http://schemas.openxmlformats.org/wordprocessingml/2006/main" xmlns:w15="http://schemas.microsoft.com/office/word/2012/wordml" xmlns:w14="http://schemas.microsoft.com/office/word/2010/wordml" xmlns:r="http://schemas.openxmlformats.org/officeDocument/2006/relationships" xmlns:m="http://schemas.openxmlformats.org/officeDocument/2006/math" xmlns:wp="http://schemas.openxmlformats.org/drawingml/2006/wordprocessingDrawing" xmlns:a="http://schemas.openxmlformats.org/drawingml/2006/main" xmlns:wp14="http://schemas.microsoft.com/office/word/2010/wordprocessingDrawing" xmlns:mc="http://schemas.openxmlformats.org/markup-compatibility/2006" xmlns:sl="http://schemas.openxmlformats.org/schemaLibrary/2006/main" xmlns:wne="http://schemas.microsoft.com/office/word/2006/wordml" xmlns:c="http://schemas.openxmlformats.org/drawingml/2006/chart" xmlns:cdr="http://schemas.openxmlformats.org/drawingml/2006/chartDrawing" xmlns:c14="http://schemas.microsoft.com/office/drawing/2007/8/2/chart" xmlns:dgm="http://schemas.openxmlformats.org/drawingml/2006/diagram" xmlns:pic="http://schemas.openxmlformats.org/drawingml/2006/picture" xmlns:xdr="http://schemas.openxmlformats.org/drawingml/2006/spreadsheetDrawing" xmlns:dsp="http://schemas.microsoft.com/office/drawing/2008/diagram" xmlns:xvml="urn:schemas-microsoft-com:office:excel" xmlns:o="urn:schemas-microsoft-com:office:office" xmlns:v="urn:schemas-microsoft-com:vml" xmlns:w10="urn:schemas-microsoft-com:office:word" xmlns:pvml="urn:schemas-microsoft-com:office:powerpoint" xmlns:cppr="http://schemas.microsoft.com/office/2006/coverPageProps" xmlns:odx="http://opendope.org/xpaths" xmlns:odc="http://opendope.org/conditions" xmlns:odq="http://opendope.org/questions" xmlns:oda="http://opendope.org/answers" xmlns:odi="http://opendope.org/components" xmlns:odgm="http://opendope.org/SmartArt/DataHierarchy" xmlns:b="http://schemas.openxmlformats.org/officeDocument/2006/bibliography" xmlns:wps="http://schemas.microsoft.com/office/word/2010/wordprocessingShape" xmlns:w16se="http://schemas.microsoft.com/office/word/2015/wordml/symex" xmlns:w16cid="http://schemas.microsoft.com/office/word/2016/wordml/cid" xmlns:wetp="http://schemas.microsoft.com/office/webextensions/taskpanes/2010/11" xmlns:we="http://schemas.microsoft.com/office/webextensions/webextension/2010/11" xmlns:comp="http://schemas.openxmlformats.org/drawingml/2006/compatibility" xmlns:lc="http://schemas.openxmlformats.org/drawingml/2006/lockedCanvas" mc:Ignorable="w14 w15 w16se w16cid w16 w16cex wp14">
   <w:body>
     <!-- Modified by docx4j 6.1.2 (Apache licensed) using REFERENCE JAXB in Oracle Java 1.8.0_171 on Mac OS X -->
     <w:p>
@@ -74,7 +74,7 @@
           <w:sz w:val="20"/>
           <w:szCs w:val="20"/>
         </w:rPr>
-        <w:t>14</w:t>
+        <w:t>5</w:t>
         <w:tab/>
       </w:r>
     </w:p>
@@ -118,7 +118,7 @@
           <w:sz w:val="20"/>
           <w:szCs w:val="20"/>
         </w:rPr>
-        <w:t>2020-04-13</w:t>
+        <w:t>2020-03-11</w:t>
       </w:r>
     </w:p>
     <w:p>
@@ -170,7 +170,7 @@
           <w:sz w:val="20"/>
           <w:szCs w:val="20"/>
         </w:rPr>
-        <w:t>Sara Framdlich</w:t>
+        <w:t>marina appiolaza</w:t>
       </w:r>
     </w:p>
     <w:p>
@@ -200,7 +200,7 @@
           <w:sz w:val="20"/>
           <w:szCs w:val="20"/>
         </w:rPr>
-        <w:t>MWM (M.W.M 229 DIESEL ASP/NOR*4CIL* 102mm)</w:t>
+        <w:t>Hyundai (Atos)</w:t>
       </w:r>
     </w:p>
     <w:p>
@@ -348,7 +348,7 @@
                 <w:sz w:val="20"/>
                 <w:szCs w:val="20"/>
               </w:rPr>
-              <w:t>X</w:t>
+              <w:t/>
             </w:r>
           </w:p>
         </w:tc>
@@ -397,7 +397,7 @@
                 <w:sz w:val="20"/>
                 <w:szCs w:val="20"/>
               </w:rPr>
-              <w:t>$9.0</w:t>
+              <w:t/>
             </w:r>
           </w:p>
         </w:tc>
@@ -452,7 +452,7 @@
                 <w:sz w:val="20"/>
                 <w:szCs w:val="20"/>
               </w:rPr>
-              <w:t>X</w:t>
+              <w:t/>
             </w:r>
           </w:p>
         </w:tc>
@@ -501,7 +501,7 @@
                 <w:sz w:val="20"/>
                 <w:szCs w:val="20"/>
               </w:rPr>
-              <w:t>$68.0</w:t>
+              <w:t/>
             </w:r>
           </w:p>
         </w:tc>
@@ -556,7 +556,7 @@
                 <w:sz w:val="20"/>
                 <w:szCs w:val="20"/>
               </w:rPr>
-              <w:t>X</w:t>
+              <w:t/>
             </w:r>
           </w:p>
         </w:tc>
@@ -605,7 +605,7 @@
                 <w:sz w:val="20"/>
                 <w:szCs w:val="20"/>
               </w:rPr>
-              <w:t>$78.0</w:t>
+              <w:t/>
             </w:r>
           </w:p>
         </w:tc>
@@ -660,7 +660,7 @@
                 <w:sz w:val="20"/>
                 <w:szCs w:val="20"/>
               </w:rPr>
-              <w:t>X</w:t>
+              <w:t/>
             </w:r>
           </w:p>
         </w:tc>
@@ -709,7 +709,7 @@
                 <w:sz w:val="20"/>
                 <w:szCs w:val="20"/>
               </w:rPr>
-              <w:t>$78.0</w:t>
+              <w:t/>
             </w:r>
           </w:p>
         </w:tc>
@@ -764,7 +764,7 @@
                 <w:sz w:val="20"/>
                 <w:szCs w:val="20"/>
               </w:rPr>
-              <w:t>X</w:t>
+              <w:t/>
             </w:r>
           </w:p>
         </w:tc>
@@ -813,7 +813,7 @@
                 <w:sz w:val="20"/>
                 <w:szCs w:val="20"/>
               </w:rPr>
-              <w:t>$678.0</w:t>
+              <w:t/>
             </w:r>
           </w:p>
         </w:tc>
@@ -868,7 +868,7 @@
                 <w:sz w:val="20"/>
                 <w:szCs w:val="20"/>
               </w:rPr>
-              <w:t>X</w:t>
+              <w:t/>
             </w:r>
           </w:p>
         </w:tc>
@@ -917,7 +917,7 @@
                 <w:sz w:val="20"/>
                 <w:szCs w:val="20"/>
               </w:rPr>
-              <w:t>$67890.0</w:t>
+              <w:t/>
             </w:r>
           </w:p>
         </w:tc>
@@ -1021,7 +1021,7 @@
                 <w:sz w:val="20"/>
                 <w:szCs w:val="20"/>
               </w:rPr>
-              <w:t>$78.0</w:t>
+              <w:t/>
             </w:r>
           </w:p>
         </w:tc>
@@ -1076,7 +1076,7 @@
                 <w:sz w:val="20"/>
                 <w:szCs w:val="20"/>
               </w:rPr>
-              <w:t>X</w:t>
+              <w:t/>
             </w:r>
           </w:p>
         </w:tc>
@@ -1125,7 +1125,7 @@
                 <w:sz w:val="20"/>
                 <w:szCs w:val="20"/>
               </w:rPr>
-              <w:t>$23.0</w:t>
+              <w:t/>
             </w:r>
           </w:p>
         </w:tc>
@@ -1180,7 +1180,7 @@
                 <w:sz w:val="20"/>
                 <w:szCs w:val="20"/>
               </w:rPr>
-              <w:t>X</w:t>
+              <w:t/>
             </w:r>
           </w:p>
         </w:tc>
@@ -1229,7 +1229,7 @@
                 <w:sz w:val="20"/>
                 <w:szCs w:val="20"/>
               </w:rPr>
-              <w:t>$3.0</w:t>
+              <w:t/>
             </w:r>
           </w:p>
         </w:tc>
@@ -1284,7 +1284,7 @@
                 <w:sz w:val="20"/>
                 <w:szCs w:val="20"/>
               </w:rPr>
-              <w:t>X</w:t>
+              <w:t/>
             </w:r>
           </w:p>
         </w:tc>
@@ -1333,7 +1333,7 @@
                 <w:sz w:val="20"/>
                 <w:szCs w:val="20"/>
               </w:rPr>
-              <w:t>$7.0</w:t>
+              <w:t/>
             </w:r>
           </w:p>
         </w:tc>
@@ -1437,7 +1437,7 @@
                 <w:sz w:val="20"/>
                 <w:szCs w:val="20"/>
               </w:rPr>
-              <w:t>$45.0</w:t>
+              <w:t/>
             </w:r>
           </w:p>
         </w:tc>
@@ -1541,7 +1541,7 @@
                 <w:sz w:val="20"/>
                 <w:szCs w:val="20"/>
               </w:rPr>
-              <w:t>$345.0</w:t>
+              <w:t/>
             </w:r>
           </w:p>
         </w:tc>
@@ -1645,7 +1645,7 @@
                 <w:sz w:val="20"/>
                 <w:szCs w:val="20"/>
               </w:rPr>
-              <w:t>$789.0</w:t>
+              <w:t/>
             </w:r>
           </w:p>
         </w:tc>
@@ -1700,7 +1700,7 @@
                 <w:sz w:val="20"/>
                 <w:szCs w:val="20"/>
               </w:rPr>
-              <w:t>X</w:t>
+              <w:t/>
             </w:r>
           </w:p>
         </w:tc>
@@ -1749,7 +1749,7 @@
                 <w:sz w:val="20"/>
                 <w:szCs w:val="20"/>
               </w:rPr>
-              <w:t>$876.0</w:t>
+              <w:t/>
             </w:r>
           </w:p>
         </w:tc>
@@ -1804,7 +1804,7 @@
                 <w:sz w:val="20"/>
                 <w:szCs w:val="20"/>
               </w:rPr>
-              <w:t>X</w:t>
+              <w:t/>
             </w:r>
           </w:p>
         </w:tc>
@@ -1853,7 +1853,7 @@
                 <w:sz w:val="20"/>
                 <w:szCs w:val="20"/>
               </w:rPr>
-              <w:t>$43.0</w:t>
+              <w:t>$3450.0</w:t>
             </w:r>
           </w:p>
         </w:tc>
@@ -1908,7 +1908,7 @@
                 <w:sz w:val="20"/>
                 <w:szCs w:val="20"/>
               </w:rPr>
-              <w:t>X</w:t>
+              <w:t/>
             </w:r>
           </w:p>
         </w:tc>
@@ -1957,7 +1957,7 @@
                 <w:sz w:val="20"/>
                 <w:szCs w:val="20"/>
               </w:rPr>
-              <w:t>$576.0</w:t>
+              <w:t/>
             </w:r>
           </w:p>
         </w:tc>
@@ -2012,7 +2012,7 @@
                 <w:sz w:val="20"/>
                 <w:szCs w:val="20"/>
               </w:rPr>
-              <w:t>X</w:t>
+              <w:t/>
             </w:r>
           </w:p>
         </w:tc>
@@ -2061,7 +2061,7 @@
                 <w:sz w:val="20"/>
                 <w:szCs w:val="20"/>
               </w:rPr>
-              <w:t>$234.0</w:t>
+              <w:t/>
             </w:r>
           </w:p>
         </w:tc>
@@ -2116,7 +2116,7 @@
                 <w:sz w:val="20"/>
                 <w:szCs w:val="20"/>
               </w:rPr>
-              <w:t>X</w:t>
+              <w:t/>
             </w:r>
           </w:p>
         </w:tc>
@@ -2165,7 +2165,7 @@
                 <w:sz w:val="20"/>
                 <w:szCs w:val="20"/>
               </w:rPr>
-              <w:t>$3450.0</w:t>
+              <w:t/>
             </w:r>
           </w:p>
         </w:tc>
@@ -2220,7 +2220,7 @@
                 <w:sz w:val="20"/>
                 <w:szCs w:val="20"/>
               </w:rPr>
-              <w:t>X</w:t>
+              <w:t/>
             </w:r>
           </w:p>
         </w:tc>
@@ -2324,7 +2324,7 @@
                 <w:sz w:val="20"/>
                 <w:szCs w:val="20"/>
               </w:rPr>
-              <w:t>X</w:t>
+              <w:t/>
             </w:r>
           </w:p>
         </w:tc>
@@ -2373,7 +2373,7 @@
                 <w:sz w:val="20"/>
                 <w:szCs w:val="20"/>
               </w:rPr>
-              <w:t>$34.0</w:t>
+              <w:t/>
             </w:r>
           </w:p>
         </w:tc>
@@ -2428,7 +2428,7 @@
                 <w:sz w:val="20"/>
                 <w:szCs w:val="20"/>
               </w:rPr>
-              <w:t>X</w:t>
+              <w:t/>
             </w:r>
           </w:p>
         </w:tc>
@@ -2477,7 +2477,7 @@
                 <w:sz w:val="20"/>
                 <w:szCs w:val="20"/>
               </w:rPr>
-              <w:t>$35.0</w:t>
+              <w:t/>
             </w:r>
           </w:p>
         </w:tc>
@@ -2532,7 +2532,7 @@
                 <w:sz w:val="20"/>
                 <w:szCs w:val="20"/>
               </w:rPr>
-              <w:t>X</w:t>
+              <w:t/>
             </w:r>
           </w:p>
         </w:tc>
@@ -2581,7 +2581,7 @@
                 <w:sz w:val="20"/>
                 <w:szCs w:val="20"/>
               </w:rPr>
-              <w:t>$60.0</w:t>
+              <w:t/>
             </w:r>
           </w:p>
         </w:tc>
@@ -2636,7 +2636,7 @@
                 <w:sz w:val="20"/>
                 <w:szCs w:val="20"/>
               </w:rPr>
-              <w:t>X</w:t>
+              <w:t/>
             </w:r>
           </w:p>
         </w:tc>
@@ -2685,7 +2685,7 @@
                 <w:sz w:val="20"/>
                 <w:szCs w:val="20"/>
               </w:rPr>
-              <w:t>$68.0</w:t>
+              <w:t/>
             </w:r>
           </w:p>
         </w:tc>
@@ -2740,7 +2740,7 @@
                 <w:sz w:val="20"/>
                 <w:szCs w:val="20"/>
               </w:rPr>
-              <w:t>X</w:t>
+              <w:t/>
             </w:r>
           </w:p>
         </w:tc>
@@ -2789,7 +2789,7 @@
                 <w:sz w:val="20"/>
                 <w:szCs w:val="20"/>
               </w:rPr>
-              <w:t>$35.0</w:t>
+              <w:t>$3540.0</w:t>
             </w:r>
           </w:p>
         </w:tc>
@@ -2844,7 +2844,7 @@
                 <w:sz w:val="20"/>
                 <w:szCs w:val="20"/>
               </w:rPr>
-              <w:t>X</w:t>
+              <w:t/>
             </w:r>
           </w:p>
         </w:tc>
@@ -2893,7 +2893,7 @@
                 <w:sz w:val="20"/>
                 <w:szCs w:val="20"/>
               </w:rPr>
-              <w:t>$5.0</w:t>
+              <w:t/>
             </w:r>
           </w:p>
         </w:tc>
@@ -2948,7 +2948,7 @@
                 <w:sz w:val="20"/>
                 <w:szCs w:val="20"/>
               </w:rPr>
-              <w:t>X</w:t>
+              <w:t/>
             </w:r>
           </w:p>
         </w:tc>
@@ -2997,7 +2997,7 @@
                 <w:sz w:val="20"/>
                 <w:szCs w:val="20"/>
               </w:rPr>
-              <w:t>$657.0</w:t>
+              <w:t/>
             </w:r>
           </w:p>
         </w:tc>
@@ -3156,7 +3156,7 @@
                 <w:sz w:val="20"/>
                 <w:szCs w:val="20"/>
               </w:rPr>
-              <w:t>X</w:t>
+              <w:t/>
             </w:r>
           </w:p>
         </w:tc>
@@ -3205,7 +3205,7 @@
                 <w:sz w:val="20"/>
                 <w:szCs w:val="20"/>
               </w:rPr>
-              <w:t>$798.0</w:t>
+              <w:t/>
             </w:r>
           </w:p>
         </w:tc>
@@ -3260,7 +3260,7 @@
                 <w:sz w:val="20"/>
                 <w:szCs w:val="20"/>
               </w:rPr>
-              <w:t>X</w:t>
+              <w:t/>
             </w:r>
           </w:p>
         </w:tc>
@@ -3307,7 +3307,7 @@
                 <w:sz w:val="20"/>
                 <w:szCs w:val="20"/>
               </w:rPr>
-              <w:t>$5.0</w:t>
+              <w:t/>
             </w:r>
           </w:p>
         </w:tc>
@@ -3362,7 +3362,7 @@
                 <w:sz w:val="20"/>
                 <w:szCs w:val="20"/>
               </w:rPr>
-              <w:t>X</w:t>
+              <w:t/>
             </w:r>
           </w:p>
         </w:tc>
@@ -3409,7 +3409,7 @@
                 <w:sz w:val="20"/>
                 <w:szCs w:val="20"/>
               </w:rPr>
-              <w:t>$7.0</w:t>
+              <w:t/>
             </w:r>
           </w:p>
         </w:tc>
@@ -3464,7 +3464,7 @@
                 <w:sz w:val="20"/>
                 <w:szCs w:val="20"/>
               </w:rPr>
-              <w:t>X</w:t>
+              <w:t/>
             </w:r>
           </w:p>
         </w:tc>
@@ -3511,7 +3511,7 @@
                 <w:sz w:val="20"/>
                 <w:szCs w:val="20"/>
               </w:rPr>
-              <w:t>$234.0</w:t>
+              <w:t/>
             </w:r>
           </w:p>
         </w:tc>
@@ -3613,7 +3613,7 @@
                 <w:sz w:val="20"/>
                 <w:szCs w:val="20"/>
               </w:rPr>
-              <w:t>$35.0</w:t>
+              <w:t/>
             </w:r>
           </w:p>
         </w:tc>
@@ -3668,7 +3668,7 @@
                 <w:sz w:val="20"/>
                 <w:szCs w:val="20"/>
               </w:rPr>
-              <w:t>X</w:t>
+              <w:t/>
             </w:r>
           </w:p>
         </w:tc>
@@ -3715,7 +3715,7 @@
                 <w:sz w:val="20"/>
                 <w:szCs w:val="20"/>
               </w:rPr>
-              <w:t>$345.0</w:t>
+              <w:t/>
             </w:r>
           </w:p>
         </w:tc>
@@ -3770,7 +3770,7 @@
                 <w:sz w:val="20"/>
                 <w:szCs w:val="20"/>
               </w:rPr>
-              <w:t>X</w:t>
+              <w:t/>
             </w:r>
           </w:p>
         </w:tc>
@@ -3841,7 +3841,7 @@
                 <w:sz w:val="20"/>
                 <w:szCs w:val="20"/>
               </w:rPr>
-              <w:t>X</w:t>
+              <w:t/>
             </w:r>
           </w:p>
         </w:tc>
@@ -3912,7 +3912,7 @@
                 <w:sz w:val="20"/>
                 <w:szCs w:val="20"/>
               </w:rPr>
-              <w:t>X</w:t>
+              <w:t/>
             </w:r>
           </w:p>
         </w:tc>
@@ -4036,7 +4036,7 @@
                 <w:sz w:val="20"/>
                 <w:szCs w:val="20"/>
               </w:rPr>
-              <w:t>$77982.56</w:t>
+              <w:t>$1690.0</w:t>
             </w:r>
           </w:p>
         </w:tc>
@@ -4083,7 +4083,7 @@
                 <w:sz w:val="20"/>
                 <w:szCs w:val="20"/>
               </w:rPr>
-              <w:t>$80320.0</w:t>
+              <w:t>$6990.0</w:t>
             </w:r>
           </w:p>
         </w:tc>
@@ -4160,7 +4160,7 @@
                 <w:sz w:val="20"/>
                 <w:szCs w:val="20"/>
               </w:rPr>
-              <w:t>$77982.56</w:t>
+              <w:t>$1690.0</w:t>
             </w:r>
           </w:p>
         </w:tc>
@@ -4238,7 +4238,7 @@
                 <w:sz w:val="20"/>
                 <w:szCs w:val="20"/>
               </w:rPr>
-              <w:t>$158302.56</w:t>
+              <w:t>$8680.0</w:t>
             </w:r>
           </w:p>
         </w:tc>
@@ -4256,7 +4256,7 @@
 </file>
 
 <file path=word/endnotes.xml><?xml version="1.0" encoding="utf-8"?>
-<w:endnotes xmlns:w="http://schemas.openxmlformats.org/wordprocessingml/2006/main" xmlns:m="http://schemas.openxmlformats.org/officeDocument/2006/math" xmlns:w14="http://schemas.microsoft.com/office/word/2010/wordml" xmlns:r="http://schemas.openxmlformats.org/officeDocument/2006/relationships" xmlns:wp="http://schemas.openxmlformats.org/drawingml/2006/wordprocessingDrawing" xmlns:a="http://schemas.openxmlformats.org/drawingml/2006/main" xmlns:wp14="http://schemas.microsoft.com/office/word/2010/wordprocessingDrawing" xmlns:w15="http://schemas.microsoft.com/office/word/2012/wordml" xmlns:mc="http://schemas.openxmlformats.org/markup-compatibility/2006" xmlns:sl="http://schemas.openxmlformats.org/schemaLibrary/2006/main" xmlns:wne="http://schemas.microsoft.com/office/word/2006/wordml" xmlns:c="http://schemas.openxmlformats.org/drawingml/2006/chart" xmlns:cdr="http://schemas.openxmlformats.org/drawingml/2006/chartDrawing" xmlns:c14="http://schemas.microsoft.com/office/drawing/2007/8/2/chart" xmlns:dgm="http://schemas.openxmlformats.org/drawingml/2006/diagram" xmlns:pic="http://schemas.openxmlformats.org/drawingml/2006/picture" xmlns:xdr="http://schemas.openxmlformats.org/drawingml/2006/spreadsheetDrawing" xmlns:dsp="http://schemas.microsoft.com/office/drawing/2008/diagram" xmlns:xvml="urn:schemas-microsoft-com:office:excel" xmlns:o="urn:schemas-microsoft-com:office:office" xmlns:v="urn:schemas-microsoft-com:vml" xmlns:w10="urn:schemas-microsoft-com:office:word" xmlns:pvml="urn:schemas-microsoft-com:office:powerpoint" xmlns:cppr="http://schemas.microsoft.com/office/2006/coverPageProps" xmlns:odx="http://opendope.org/xpaths" xmlns:odc="http://opendope.org/conditions" xmlns:odq="http://opendope.org/questions" xmlns:oda="http://opendope.org/answers" xmlns:odi="http://opendope.org/components" xmlns:odgm="http://opendope.org/SmartArt/DataHierarchy" xmlns:b="http://schemas.openxmlformats.org/officeDocument/2006/bibliography" xmlns:wps="http://schemas.microsoft.com/office/word/2010/wordprocessingShape" xmlns:w16se="http://schemas.microsoft.com/office/word/2015/wordml/symex" xmlns:w16cid="http://schemas.microsoft.com/office/word/2016/wordml/cid" xmlns:wetp="http://schemas.microsoft.com/office/webextensions/taskpanes/2010/11" xmlns:we="http://schemas.microsoft.com/office/webextensions/webextension/2010/11" xmlns:comp="http://schemas.openxmlformats.org/drawingml/2006/compatibility" xmlns:lc="http://schemas.openxmlformats.org/drawingml/2006/lockedCanvas" mc:Ignorable="w14 w15 w16se w16cid w16 w16cex wp14">
+<w:endnotes xmlns:w="http://schemas.openxmlformats.org/wordprocessingml/2006/main" xmlns:w15="http://schemas.microsoft.com/office/word/2012/wordml" xmlns:w14="http://schemas.microsoft.com/office/word/2010/wordml" xmlns:r="http://schemas.openxmlformats.org/officeDocument/2006/relationships" xmlns:m="http://schemas.openxmlformats.org/officeDocument/2006/math" xmlns:wp="http://schemas.openxmlformats.org/drawingml/2006/wordprocessingDrawing" xmlns:a="http://schemas.openxmlformats.org/drawingml/2006/main" xmlns:wp14="http://schemas.microsoft.com/office/word/2010/wordprocessingDrawing" xmlns:mc="http://schemas.openxmlformats.org/markup-compatibility/2006" xmlns:sl="http://schemas.openxmlformats.org/schemaLibrary/2006/main" xmlns:wne="http://schemas.microsoft.com/office/word/2006/wordml" xmlns:c="http://schemas.openxmlformats.org/drawingml/2006/chart" xmlns:cdr="http://schemas.openxmlformats.org/drawingml/2006/chartDrawing" xmlns:c14="http://schemas.microsoft.com/office/drawing/2007/8/2/chart" xmlns:dgm="http://schemas.openxmlformats.org/drawingml/2006/diagram" xmlns:pic="http://schemas.openxmlformats.org/drawingml/2006/picture" xmlns:xdr="http://schemas.openxmlformats.org/drawingml/2006/spreadsheetDrawing" xmlns:dsp="http://schemas.microsoft.com/office/drawing/2008/diagram" xmlns:xvml="urn:schemas-microsoft-com:office:excel" xmlns:o="urn:schemas-microsoft-com:office:office" xmlns:v="urn:schemas-microsoft-com:vml" xmlns:w10="urn:schemas-microsoft-com:office:word" xmlns:pvml="urn:schemas-microsoft-com:office:powerpoint" xmlns:cppr="http://schemas.microsoft.com/office/2006/coverPageProps" xmlns:odx="http://opendope.org/xpaths" xmlns:odc="http://opendope.org/conditions" xmlns:odq="http://opendope.org/questions" xmlns:oda="http://opendope.org/answers" xmlns:odi="http://opendope.org/components" xmlns:odgm="http://opendope.org/SmartArt/DataHierarchy" xmlns:b="http://schemas.openxmlformats.org/officeDocument/2006/bibliography" xmlns:wps="http://schemas.microsoft.com/office/word/2010/wordprocessingShape" xmlns:w16se="http://schemas.microsoft.com/office/word/2015/wordml/symex" xmlns:w16cid="http://schemas.microsoft.com/office/word/2016/wordml/cid" xmlns:wetp="http://schemas.microsoft.com/office/webextensions/taskpanes/2010/11" xmlns:we="http://schemas.microsoft.com/office/webextensions/webextension/2010/11" xmlns:comp="http://schemas.openxmlformats.org/drawingml/2006/compatibility" xmlns:lc="http://schemas.openxmlformats.org/drawingml/2006/lockedCanvas" mc:Ignorable="w14 w15 w16se w16cid w16 w16cex wp14">
   <w:endnote w:type="separator" w:id="-1">
     <w:p>
       <w:pPr>
@@ -4281,7 +4281,7 @@
 </file>
 
 <file path=word/footnotes.xml><?xml version="1.0" encoding="utf-8"?>
-<w:footnotes xmlns:w="http://schemas.openxmlformats.org/wordprocessingml/2006/main" xmlns:m="http://schemas.openxmlformats.org/officeDocument/2006/math" xmlns:w14="http://schemas.microsoft.com/office/word/2010/wordml" xmlns:r="http://schemas.openxmlformats.org/officeDocument/2006/relationships" xmlns:wp="http://schemas.openxmlformats.org/drawingml/2006/wordprocessingDrawing" xmlns:a="http://schemas.openxmlformats.org/drawingml/2006/main" xmlns:wp14="http://schemas.microsoft.com/office/word/2010/wordprocessingDrawing" xmlns:w15="http://schemas.microsoft.com/office/word/2012/wordml" xmlns:mc="http://schemas.openxmlformats.org/markup-compatibility/2006" xmlns:sl="http://schemas.openxmlformats.org/schemaLibrary/2006/main" xmlns:wne="http://schemas.microsoft.com/office/word/2006/wordml" xmlns:c="http://schemas.openxmlformats.org/drawingml/2006/chart" xmlns:cdr="http://schemas.openxmlformats.org/drawingml/2006/chartDrawing" xmlns:c14="http://schemas.microsoft.com/office/drawing/2007/8/2/chart" xmlns:dgm="http://schemas.openxmlformats.org/drawingml/2006/diagram" xmlns:pic="http://schemas.openxmlformats.org/drawingml/2006/picture" xmlns:xdr="http://schemas.openxmlformats.org/drawingml/2006/spreadsheetDrawing" xmlns:dsp="http://schemas.microsoft.com/office/drawing/2008/diagram" xmlns:xvml="urn:schemas-microsoft-com:office:excel" xmlns:o="urn:schemas-microsoft-com:office:office" xmlns:v="urn:schemas-microsoft-com:vml" xmlns:w10="urn:schemas-microsoft-com:office:word" xmlns:pvml="urn:schemas-microsoft-com:office:powerpoint" xmlns:cppr="http://schemas.microsoft.com/office/2006/coverPageProps" xmlns:odx="http://opendope.org/xpaths" xmlns:odc="http://opendope.org/conditions" xmlns:odq="http://opendope.org/questions" xmlns:oda="http://opendope.org/answers" xmlns:odi="http://opendope.org/components" xmlns:odgm="http://opendope.org/SmartArt/DataHierarchy" xmlns:b="http://schemas.openxmlformats.org/officeDocument/2006/bibliography" xmlns:wps="http://schemas.microsoft.com/office/word/2010/wordprocessingShape" xmlns:w16se="http://schemas.microsoft.com/office/word/2015/wordml/symex" xmlns:w16cid="http://schemas.microsoft.com/office/word/2016/wordml/cid" xmlns:wetp="http://schemas.microsoft.com/office/webextensions/taskpanes/2010/11" xmlns:we="http://schemas.microsoft.com/office/webextensions/webextension/2010/11" xmlns:comp="http://schemas.openxmlformats.org/drawingml/2006/compatibility" xmlns:lc="http://schemas.openxmlformats.org/drawingml/2006/lockedCanvas" mc:Ignorable="w14 w15 w16se w16cid w16 w16cex wp14">
+<w:footnotes xmlns:w="http://schemas.openxmlformats.org/wordprocessingml/2006/main" xmlns:w15="http://schemas.microsoft.com/office/word/2012/wordml" xmlns:w14="http://schemas.microsoft.com/office/word/2010/wordml" xmlns:r="http://schemas.openxmlformats.org/officeDocument/2006/relationships" xmlns:m="http://schemas.openxmlformats.org/officeDocument/2006/math" xmlns:wp="http://schemas.openxmlformats.org/drawingml/2006/wordprocessingDrawing" xmlns:a="http://schemas.openxmlformats.org/drawingml/2006/main" xmlns:wp14="http://schemas.microsoft.com/office/word/2010/wordprocessingDrawing" xmlns:mc="http://schemas.openxmlformats.org/markup-compatibility/2006" xmlns:sl="http://schemas.openxmlformats.org/schemaLibrary/2006/main" xmlns:wne="http://schemas.microsoft.com/office/word/2006/wordml" xmlns:c="http://schemas.openxmlformats.org/drawingml/2006/chart" xmlns:cdr="http://schemas.openxmlformats.org/drawingml/2006/chartDrawing" xmlns:c14="http://schemas.microsoft.com/office/drawing/2007/8/2/chart" xmlns:dgm="http://schemas.openxmlformats.org/drawingml/2006/diagram" xmlns:pic="http://schemas.openxmlformats.org/drawingml/2006/picture" xmlns:xdr="http://schemas.openxmlformats.org/drawingml/2006/spreadsheetDrawing" xmlns:dsp="http://schemas.microsoft.com/office/drawing/2008/diagram" xmlns:xvml="urn:schemas-microsoft-com:office:excel" xmlns:o="urn:schemas-microsoft-com:office:office" xmlns:v="urn:schemas-microsoft-com:vml" xmlns:w10="urn:schemas-microsoft-com:office:word" xmlns:pvml="urn:schemas-microsoft-com:office:powerpoint" xmlns:cppr="http://schemas.microsoft.com/office/2006/coverPageProps" xmlns:odx="http://opendope.org/xpaths" xmlns:odc="http://opendope.org/conditions" xmlns:odq="http://opendope.org/questions" xmlns:oda="http://opendope.org/answers" xmlns:odi="http://opendope.org/components" xmlns:odgm="http://opendope.org/SmartArt/DataHierarchy" xmlns:b="http://schemas.openxmlformats.org/officeDocument/2006/bibliography" xmlns:wps="http://schemas.microsoft.com/office/word/2010/wordprocessingShape" xmlns:w16se="http://schemas.microsoft.com/office/word/2015/wordml/symex" xmlns:w16cid="http://schemas.microsoft.com/office/word/2016/wordml/cid" xmlns:wetp="http://schemas.microsoft.com/office/webextensions/taskpanes/2010/11" xmlns:we="http://schemas.microsoft.com/office/webextensions/webextension/2010/11" xmlns:comp="http://schemas.openxmlformats.org/drawingml/2006/compatibility" xmlns:lc="http://schemas.openxmlformats.org/drawingml/2006/lockedCanvas" mc:Ignorable="w14 w15 w16se w16cid w16 w16cex wp14">
   <w:footnote w:type="separator" w:id="-1">
     <w:p>
       <w:pPr>
@@ -4306,7 +4306,7 @@
 </file>
 
 <file path=word/styles.xml><?xml version="1.0" encoding="utf-8"?>
-<w:styles xmlns:w="http://schemas.openxmlformats.org/wordprocessingml/2006/main" xmlns:m="http://schemas.openxmlformats.org/officeDocument/2006/math" xmlns:w14="http://schemas.microsoft.com/office/word/2010/wordml" xmlns:r="http://schemas.openxmlformats.org/officeDocument/2006/relationships" xmlns:wp="http://schemas.openxmlformats.org/drawingml/2006/wordprocessingDrawing" xmlns:a="http://schemas.openxmlformats.org/drawingml/2006/main" xmlns:wp14="http://schemas.microsoft.com/office/word/2010/wordprocessingDrawing" xmlns:w15="http://schemas.microsoft.com/office/word/2012/wordml" xmlns:mc="http://schemas.openxmlformats.org/markup-compatibility/2006" xmlns:sl="http://schemas.openxmlformats.org/schemaLibrary/2006/main" xmlns:wne="http://schemas.microsoft.com/office/word/2006/wordml" xmlns:c="http://schemas.openxmlformats.org/drawingml/2006/chart" xmlns:cdr="http://schemas.openxmlformats.org/drawingml/2006/chartDrawing" xmlns:c14="http://schemas.microsoft.com/office/drawing/2007/8/2/chart" xmlns:dgm="http://schemas.openxmlformats.org/drawingml/2006/diagram" xmlns:pic="http://schemas.openxmlformats.org/drawingml/2006/picture" xmlns:xdr="http://schemas.openxmlformats.org/drawingml/2006/spreadsheetDrawing" xmlns:dsp="http://schemas.microsoft.com/office/drawing/2008/diagram" xmlns:xvml="urn:schemas-microsoft-com:office:excel" xmlns:o="urn:schemas-microsoft-com:office:office" xmlns:v="urn:schemas-microsoft-com:vml" xmlns:w10="urn:schemas-microsoft-com:office:word" xmlns:pvml="urn:schemas-microsoft-com:office:powerpoint" xmlns:cppr="http://schemas.microsoft.com/office/2006/coverPageProps" xmlns:odx="http://opendope.org/xpaths" xmlns:odc="http://opendope.org/conditions" xmlns:odq="http://opendope.org/questions" xmlns:oda="http://opendope.org/answers" xmlns:odi="http://opendope.org/components" xmlns:odgm="http://opendope.org/SmartArt/DataHierarchy" xmlns:b="http://schemas.openxmlformats.org/officeDocument/2006/bibliography" xmlns:wps="http://schemas.microsoft.com/office/word/2010/wordprocessingShape" xmlns:w16se="http://schemas.microsoft.com/office/word/2015/wordml/symex" xmlns:w16cid="http://schemas.microsoft.com/office/word/2016/wordml/cid" xmlns:wetp="http://schemas.microsoft.com/office/webextensions/taskpanes/2010/11" xmlns:we="http://schemas.microsoft.com/office/webextensions/webextension/2010/11" xmlns:comp="http://schemas.openxmlformats.org/drawingml/2006/compatibility" xmlns:lc="http://schemas.openxmlformats.org/drawingml/2006/lockedCanvas" mc:Ignorable="w14 w15 w16se w16cid w16 w16cex">
+<w:styles xmlns:w="http://schemas.openxmlformats.org/wordprocessingml/2006/main" xmlns:w15="http://schemas.microsoft.com/office/word/2012/wordml" xmlns:w14="http://schemas.microsoft.com/office/word/2010/wordml" xmlns:r="http://schemas.openxmlformats.org/officeDocument/2006/relationships" xmlns:m="http://schemas.openxmlformats.org/officeDocument/2006/math" xmlns:wp="http://schemas.openxmlformats.org/drawingml/2006/wordprocessingDrawing" xmlns:a="http://schemas.openxmlformats.org/drawingml/2006/main" xmlns:wp14="http://schemas.microsoft.com/office/word/2010/wordprocessingDrawing" xmlns:mc="http://schemas.openxmlformats.org/markup-compatibility/2006" xmlns:sl="http://schemas.openxmlformats.org/schemaLibrary/2006/main" xmlns:wne="http://schemas.microsoft.com/office/word/2006/wordml" xmlns:c="http://schemas.openxmlformats.org/drawingml/2006/chart" xmlns:cdr="http://schemas.openxmlformats.org/drawingml/2006/chartDrawing" xmlns:c14="http://schemas.microsoft.com/office/drawing/2007/8/2/chart" xmlns:dgm="http://schemas.openxmlformats.org/drawingml/2006/diagram" xmlns:pic="http://schemas.openxmlformats.org/drawingml/2006/picture" xmlns:xdr="http://schemas.openxmlformats.org/drawingml/2006/spreadsheetDrawing" xmlns:dsp="http://schemas.microsoft.com/office/drawing/2008/diagram" xmlns:xvml="urn:schemas-microsoft-com:office:excel" xmlns:o="urn:schemas-microsoft-com:office:office" xmlns:v="urn:schemas-microsoft-com:vml" xmlns:w10="urn:schemas-microsoft-com:office:word" xmlns:pvml="urn:schemas-microsoft-com:office:powerpoint" xmlns:cppr="http://schemas.microsoft.com/office/2006/coverPageProps" xmlns:odx="http://opendope.org/xpaths" xmlns:odc="http://opendope.org/conditions" xmlns:odq="http://opendope.org/questions" xmlns:oda="http://opendope.org/answers" xmlns:odi="http://opendope.org/components" xmlns:odgm="http://opendope.org/SmartArt/DataHierarchy" xmlns:b="http://schemas.openxmlformats.org/officeDocument/2006/bibliography" xmlns:wps="http://schemas.microsoft.com/office/word/2010/wordprocessingShape" xmlns:w16se="http://schemas.microsoft.com/office/word/2015/wordml/symex" xmlns:w16cid="http://schemas.microsoft.com/office/word/2016/wordml/cid" xmlns:wetp="http://schemas.microsoft.com/office/webextensions/taskpanes/2010/11" xmlns:we="http://schemas.microsoft.com/office/webextensions/webextension/2010/11" xmlns:comp="http://schemas.openxmlformats.org/drawingml/2006/compatibility" xmlns:lc="http://schemas.openxmlformats.org/drawingml/2006/lockedCanvas" mc:Ignorable="w14 w15 w16se w16cid w16 w16cex">
   <w:docDefaults>
     <w:rPrDefault>
       <w:rPr>
@@ -4877,7 +4877,7 @@
 </file>
 
 <file path=word/theme/theme1.xml><?xml version="1.0" encoding="utf-8"?>
-<a:theme xmlns:w="http://schemas.openxmlformats.org/wordprocessingml/2006/main" xmlns:m="http://schemas.openxmlformats.org/officeDocument/2006/math" xmlns:w14="http://schemas.microsoft.com/office/word/2010/wordml" xmlns:r="http://schemas.openxmlformats.org/officeDocument/2006/relationships" xmlns:wp="http://schemas.openxmlformats.org/drawingml/2006/wordprocessingDrawing" xmlns:a="http://schemas.openxmlformats.org/drawingml/2006/main" xmlns:wp14="http://schemas.microsoft.com/office/word/2010/wordprocessingDrawing" xmlns:w15="http://schemas.microsoft.com/office/word/2012/wordml" xmlns:mc="http://schemas.openxmlformats.org/markup-compatibility/2006" xmlns:sl="http://schemas.openxmlformats.org/schemaLibrary/2006/main" xmlns:wne="http://schemas.microsoft.com/office/word/2006/wordml" xmlns:c="http://schemas.openxmlformats.org/drawingml/2006/chart" xmlns:cdr="http://schemas.openxmlformats.org/drawingml/2006/chartDrawing" xmlns:c14="http://schemas.microsoft.com/office/drawing/2007/8/2/chart" xmlns:dgm="http://schemas.openxmlformats.org/drawingml/2006/diagram" xmlns:pic="http://schemas.openxmlformats.org/drawingml/2006/picture" xmlns:xdr="http://schemas.openxmlformats.org/drawingml/2006/spreadsheetDrawing" xmlns:dsp="http://schemas.microsoft.com/office/drawing/2008/diagram" xmlns:xvml="urn:schemas-microsoft-com:office:excel" xmlns:o="urn:schemas-microsoft-com:office:office" xmlns:v="urn:schemas-microsoft-com:vml" xmlns:w10="urn:schemas-microsoft-com:office:word" xmlns:pvml="urn:schemas-microsoft-com:office:powerpoint" xmlns:cppr="http://schemas.microsoft.com/office/2006/coverPageProps" xmlns:odx="http://opendope.org/xpaths" xmlns:odc="http://opendope.org/conditions" xmlns:odq="http://opendope.org/questions" xmlns:oda="http://opendope.org/answers" xmlns:odi="http://opendope.org/components" xmlns:odgm="http://opendope.org/SmartArt/DataHierarchy" xmlns:b="http://schemas.openxmlformats.org/officeDocument/2006/bibliography" xmlns:wps="http://schemas.microsoft.com/office/word/2010/wordprocessingShape" xmlns:w16se="http://schemas.microsoft.com/office/word/2015/wordml/symex" xmlns:w16cid="http://schemas.microsoft.com/office/word/2016/wordml/cid" xmlns:wetp="http://schemas.microsoft.com/office/webextensions/taskpanes/2010/11" xmlns:we="http://schemas.microsoft.com/office/webextensions/webextension/2010/11" xmlns:comp="http://schemas.openxmlformats.org/drawingml/2006/compatibility" xmlns:lc="http://schemas.openxmlformats.org/drawingml/2006/lockedCanvas" name="Tema de Office">
+<a:theme xmlns:w="http://schemas.openxmlformats.org/wordprocessingml/2006/main" xmlns:w15="http://schemas.microsoft.com/office/word/2012/wordml" xmlns:w14="http://schemas.microsoft.com/office/word/2010/wordml" xmlns:r="http://schemas.openxmlformats.org/officeDocument/2006/relationships" xmlns:m="http://schemas.openxmlformats.org/officeDocument/2006/math" xmlns:wp="http://schemas.openxmlformats.org/drawingml/2006/wordprocessingDrawing" xmlns:a="http://schemas.openxmlformats.org/drawingml/2006/main" xmlns:wp14="http://schemas.microsoft.com/office/word/2010/wordprocessingDrawing" xmlns:mc="http://schemas.openxmlformats.org/markup-compatibility/2006" xmlns:sl="http://schemas.openxmlformats.org/schemaLibrary/2006/main" xmlns:wne="http://schemas.microsoft.com/office/word/2006/wordml" xmlns:c="http://schemas.openxmlformats.org/drawingml/2006/chart" xmlns:cdr="http://schemas.openxmlformats.org/drawingml/2006/chartDrawing" xmlns:c14="http://schemas.microsoft.com/office/drawing/2007/8/2/chart" xmlns:dgm="http://schemas.openxmlformats.org/drawingml/2006/diagram" xmlns:pic="http://schemas.openxmlformats.org/drawingml/2006/picture" xmlns:xdr="http://schemas.openxmlformats.org/drawingml/2006/spreadsheetDrawing" xmlns:dsp="http://schemas.microsoft.com/office/drawing/2008/diagram" xmlns:xvml="urn:schemas-microsoft-com:office:excel" xmlns:o="urn:schemas-microsoft-com:office:office" xmlns:v="urn:schemas-microsoft-com:vml" xmlns:w10="urn:schemas-microsoft-com:office:word" xmlns:pvml="urn:schemas-microsoft-com:office:powerpoint" xmlns:cppr="http://schemas.microsoft.com/office/2006/coverPageProps" xmlns:odx="http://opendope.org/xpaths" xmlns:odc="http://opendope.org/conditions" xmlns:odq="http://opendope.org/questions" xmlns:oda="http://opendope.org/answers" xmlns:odi="http://opendope.org/components" xmlns:odgm="http://opendope.org/SmartArt/DataHierarchy" xmlns:b="http://schemas.openxmlformats.org/officeDocument/2006/bibliography" xmlns:wps="http://schemas.microsoft.com/office/word/2010/wordprocessingShape" xmlns:w16se="http://schemas.microsoft.com/office/word/2015/wordml/symex" xmlns:w16cid="http://schemas.microsoft.com/office/word/2016/wordml/cid" xmlns:wetp="http://schemas.microsoft.com/office/webextensions/taskpanes/2010/11" xmlns:we="http://schemas.microsoft.com/office/webextensions/webextension/2010/11" xmlns:comp="http://schemas.openxmlformats.org/drawingml/2006/compatibility" xmlns:lc="http://schemas.openxmlformats.org/drawingml/2006/lockedCanvas" name="Tema de Office">
   <a:themeElements>
     <a:clrScheme name="Office">
       <a:dk1>

</xml_diff>

<commit_message>
Merged in reportes (pull request #55)
Reportes

* Reportes
</commit_message>
<xml_diff>
--- a/presupuesto.docx
+++ b/presupuesto.docx
@@ -1,6 +1,6 @@
 
 <file path=word/document.xml><?xml version="1.0" encoding="utf-8"?>
-<w:document xmlns:w="http://schemas.openxmlformats.org/wordprocessingml/2006/main" xmlns:m="http://schemas.openxmlformats.org/officeDocument/2006/math" xmlns:w14="http://schemas.microsoft.com/office/word/2010/wordml" xmlns:r="http://schemas.openxmlformats.org/officeDocument/2006/relationships" xmlns:wp="http://schemas.openxmlformats.org/drawingml/2006/wordprocessingDrawing" xmlns:a="http://schemas.openxmlformats.org/drawingml/2006/main" xmlns:wp14="http://schemas.microsoft.com/office/word/2010/wordprocessingDrawing" xmlns:w15="http://schemas.microsoft.com/office/word/2012/wordml" xmlns:mc="http://schemas.openxmlformats.org/markup-compatibility/2006" xmlns:sl="http://schemas.openxmlformats.org/schemaLibrary/2006/main" xmlns:wne="http://schemas.microsoft.com/office/word/2006/wordml" xmlns:c="http://schemas.openxmlformats.org/drawingml/2006/chart" xmlns:cdr="http://schemas.openxmlformats.org/drawingml/2006/chartDrawing" xmlns:c14="http://schemas.microsoft.com/office/drawing/2007/8/2/chart" xmlns:dgm="http://schemas.openxmlformats.org/drawingml/2006/diagram" xmlns:pic="http://schemas.openxmlformats.org/drawingml/2006/picture" xmlns:xdr="http://schemas.openxmlformats.org/drawingml/2006/spreadsheetDrawing" xmlns:dsp="http://schemas.microsoft.com/office/drawing/2008/diagram" xmlns:xvml="urn:schemas-microsoft-com:office:excel" xmlns:o="urn:schemas-microsoft-com:office:office" xmlns:v="urn:schemas-microsoft-com:vml" xmlns:w10="urn:schemas-microsoft-com:office:word" xmlns:pvml="urn:schemas-microsoft-com:office:powerpoint" xmlns:cppr="http://schemas.microsoft.com/office/2006/coverPageProps" xmlns:odx="http://opendope.org/xpaths" xmlns:odc="http://opendope.org/conditions" xmlns:odq="http://opendope.org/questions" xmlns:oda="http://opendope.org/answers" xmlns:odi="http://opendope.org/components" xmlns:odgm="http://opendope.org/SmartArt/DataHierarchy" xmlns:b="http://schemas.openxmlformats.org/officeDocument/2006/bibliography" xmlns:wps="http://schemas.microsoft.com/office/word/2010/wordprocessingShape" xmlns:w16se="http://schemas.microsoft.com/office/word/2015/wordml/symex" xmlns:w16cid="http://schemas.microsoft.com/office/word/2016/wordml/cid" xmlns:wetp="http://schemas.microsoft.com/office/webextensions/taskpanes/2010/11" xmlns:we="http://schemas.microsoft.com/office/webextensions/webextension/2010/11" xmlns:comp="http://schemas.openxmlformats.org/drawingml/2006/compatibility" xmlns:lc="http://schemas.openxmlformats.org/drawingml/2006/lockedCanvas" mc:Ignorable="w14 w15 w16se w16cid w16 w16cex wp14">
+<w:document xmlns:w="http://schemas.openxmlformats.org/wordprocessingml/2006/main" xmlns:w15="http://schemas.microsoft.com/office/word/2012/wordml" xmlns:w14="http://schemas.microsoft.com/office/word/2010/wordml" xmlns:r="http://schemas.openxmlformats.org/officeDocument/2006/relationships" xmlns:m="http://schemas.openxmlformats.org/officeDocument/2006/math" xmlns:wp="http://schemas.openxmlformats.org/drawingml/2006/wordprocessingDrawing" xmlns:a="http://schemas.openxmlformats.org/drawingml/2006/main" xmlns:wp14="http://schemas.microsoft.com/office/word/2010/wordprocessingDrawing" xmlns:mc="http://schemas.openxmlformats.org/markup-compatibility/2006" xmlns:sl="http://schemas.openxmlformats.org/schemaLibrary/2006/main" xmlns:wne="http://schemas.microsoft.com/office/word/2006/wordml" xmlns:c="http://schemas.openxmlformats.org/drawingml/2006/chart" xmlns:cdr="http://schemas.openxmlformats.org/drawingml/2006/chartDrawing" xmlns:c14="http://schemas.microsoft.com/office/drawing/2007/8/2/chart" xmlns:dgm="http://schemas.openxmlformats.org/drawingml/2006/diagram" xmlns:pic="http://schemas.openxmlformats.org/drawingml/2006/picture" xmlns:xdr="http://schemas.openxmlformats.org/drawingml/2006/spreadsheetDrawing" xmlns:dsp="http://schemas.microsoft.com/office/drawing/2008/diagram" xmlns:xvml="urn:schemas-microsoft-com:office:excel" xmlns:o="urn:schemas-microsoft-com:office:office" xmlns:v="urn:schemas-microsoft-com:vml" xmlns:w10="urn:schemas-microsoft-com:office:word" xmlns:pvml="urn:schemas-microsoft-com:office:powerpoint" xmlns:cppr="http://schemas.microsoft.com/office/2006/coverPageProps" xmlns:odx="http://opendope.org/xpaths" xmlns:odc="http://opendope.org/conditions" xmlns:odq="http://opendope.org/questions" xmlns:oda="http://opendope.org/answers" xmlns:odi="http://opendope.org/components" xmlns:odgm="http://opendope.org/SmartArt/DataHierarchy" xmlns:b="http://schemas.openxmlformats.org/officeDocument/2006/bibliography" xmlns:wps="http://schemas.microsoft.com/office/word/2010/wordprocessingShape" xmlns:w16se="http://schemas.microsoft.com/office/word/2015/wordml/symex" xmlns:w16cid="http://schemas.microsoft.com/office/word/2016/wordml/cid" xmlns:wetp="http://schemas.microsoft.com/office/webextensions/taskpanes/2010/11" xmlns:we="http://schemas.microsoft.com/office/webextensions/webextension/2010/11" xmlns:comp="http://schemas.openxmlformats.org/drawingml/2006/compatibility" xmlns:lc="http://schemas.openxmlformats.org/drawingml/2006/lockedCanvas" mc:Ignorable="w14 w15 w16se w16cid w16 w16cex wp14">
   <w:body>
     <!-- Modified by docx4j 6.1.2 (Apache licensed) using REFERENCE JAXB in AdoptOpenJDK Java 11.0.8 on Mac OS X -->
     <w:p>
@@ -74,7 +74,7 @@
           <w:sz w:val="20"/>
           <w:szCs w:val="20"/>
         </w:rPr>
-        <w:t>55</w:t>
+        <w:t>62</w:t>
         <w:tab/>
       </w:r>
     </w:p>
@@ -118,7 +118,7 @@
           <w:sz w:val="20"/>
           <w:szCs w:val="20"/>
         </w:rPr>
-        <w:t>2020-07-24</w:t>
+        <w:t>2020-07-31</w:t>
       </w:r>
     </w:p>
     <w:p>
@@ -170,7 +170,7 @@
           <w:sz w:val="20"/>
           <w:szCs w:val="20"/>
         </w:rPr>
-        <w:t>gustavo chiarelo</w:t>
+        <w:t>daniel moron</w:t>
       </w:r>
     </w:p>
     <w:p>
@@ -200,7 +200,7 @@
           <w:sz w:val="20"/>
           <w:szCs w:val="20"/>
         </w:rPr>
-        <w:t>Mazda (HA New T-3000 4 cilindros 95mm)</w:t>
+        <w:t>BMW (535i - 735i (3260"))</w:t>
       </w:r>
     </w:p>
     <w:p>
@@ -348,7 +348,7 @@
                 <w:sz w:val="20"/>
                 <w:szCs w:val="20"/>
               </w:rPr>
-              <w:t/>
+              <w:t>x1</w:t>
             </w:r>
           </w:p>
         </w:tc>
@@ -452,7 +452,7 @@
                 <w:sz w:val="20"/>
                 <w:szCs w:val="20"/>
               </w:rPr>
-              <w:t/>
+              <w:t>x2</w:t>
             </w:r>
           </w:p>
         </w:tc>
@@ -556,7 +556,7 @@
                 <w:sz w:val="20"/>
                 <w:szCs w:val="20"/>
               </w:rPr>
-              <w:t/>
+              <w:t>x3</w:t>
             </w:r>
           </w:p>
         </w:tc>
@@ -660,7 +660,7 @@
                 <w:sz w:val="20"/>
                 <w:szCs w:val="20"/>
               </w:rPr>
-              <w:t/>
+              <w:t>x4</w:t>
             </w:r>
           </w:p>
         </w:tc>
@@ -764,7 +764,7 @@
                 <w:sz w:val="20"/>
                 <w:szCs w:val="20"/>
               </w:rPr>
-              <w:t/>
+              <w:t>x5</w:t>
             </w:r>
           </w:p>
         </w:tc>
@@ -868,7 +868,7 @@
                 <w:sz w:val="20"/>
                 <w:szCs w:val="20"/>
               </w:rPr>
-              <w:t/>
+              <w:t>x6</w:t>
             </w:r>
           </w:p>
         </w:tc>
@@ -1076,7 +1076,7 @@
                 <w:sz w:val="20"/>
                 <w:szCs w:val="20"/>
               </w:rPr>
-              <w:t/>
+              <w:t>x7</w:t>
             </w:r>
           </w:p>
         </w:tc>
@@ -1180,7 +1180,7 @@
                 <w:sz w:val="20"/>
                 <w:szCs w:val="20"/>
               </w:rPr>
-              <w:t/>
+              <w:t>x8</w:t>
             </w:r>
           </w:p>
         </w:tc>
@@ -1284,7 +1284,7 @@
                 <w:sz w:val="20"/>
                 <w:szCs w:val="20"/>
               </w:rPr>
-              <w:t/>
+              <w:t>x9</w:t>
             </w:r>
           </w:p>
         </w:tc>
@@ -1700,7 +1700,7 @@
                 <w:sz w:val="20"/>
                 <w:szCs w:val="20"/>
               </w:rPr>
-              <w:t/>
+              <w:t>x10</w:t>
             </w:r>
           </w:p>
         </w:tc>
@@ -1804,7 +1804,7 @@
                 <w:sz w:val="20"/>
                 <w:szCs w:val="20"/>
               </w:rPr>
-              <w:t/>
+              <w:t>x24</w:t>
             </w:r>
           </w:p>
         </w:tc>
@@ -1908,7 +1908,7 @@
                 <w:sz w:val="20"/>
                 <w:szCs w:val="20"/>
               </w:rPr>
-              <w:t/>
+              <w:t>x26</w:t>
             </w:r>
           </w:p>
         </w:tc>
@@ -2012,7 +2012,7 @@
                 <w:sz w:val="20"/>
                 <w:szCs w:val="20"/>
               </w:rPr>
-              <w:t/>
+              <w:t>x12</w:t>
             </w:r>
           </w:p>
         </w:tc>
@@ -2116,7 +2116,7 @@
                 <w:sz w:val="20"/>
                 <w:szCs w:val="20"/>
               </w:rPr>
-              <w:t/>
+              <w:t>x11</w:t>
             </w:r>
           </w:p>
         </w:tc>
@@ -2220,7 +2220,7 @@
                 <w:sz w:val="20"/>
                 <w:szCs w:val="20"/>
               </w:rPr>
-              <w:t/>
+              <w:t>x13</w:t>
             </w:r>
           </w:p>
         </w:tc>
@@ -2324,7 +2324,7 @@
                 <w:sz w:val="20"/>
                 <w:szCs w:val="20"/>
               </w:rPr>
-              <w:t/>
+              <w:t>x26</w:t>
             </w:r>
           </w:p>
         </w:tc>
@@ -2428,7 +2428,7 @@
                 <w:sz w:val="20"/>
                 <w:szCs w:val="20"/>
               </w:rPr>
-              <w:t/>
+              <w:t>x14</w:t>
             </w:r>
           </w:p>
         </w:tc>
@@ -2532,7 +2532,7 @@
                 <w:sz w:val="20"/>
                 <w:szCs w:val="20"/>
               </w:rPr>
-              <w:t/>
+              <w:t>x15</w:t>
             </w:r>
           </w:p>
         </w:tc>
@@ -2636,7 +2636,7 @@
                 <w:sz w:val="20"/>
                 <w:szCs w:val="20"/>
               </w:rPr>
-              <w:t/>
+              <w:t>x16</w:t>
             </w:r>
           </w:p>
         </w:tc>
@@ -2740,56 +2740,56 @@
                 <w:sz w:val="20"/>
                 <w:szCs w:val="20"/>
               </w:rPr>
+              <w:t>x20</w:t>
+            </w:r>
+          </w:p>
+        </w:tc>
+        <w:tc>
+          <w:tcPr>
+            <w:tcW w:w="4143" w:type="dxa"/>
+            <w:vAlign w:val="center"/>
+          </w:tcPr>
+          <w:p>
+            <w:pPr>
+              <w:pStyle w:val="TableParagraph"/>
+              <w:spacing w:line="220" w:lineRule="exact"/>
+              <w:ind w:left="49"/>
+              <w:rPr>
+                <w:b/>
+                <w:sz w:val="21"/>
+              </w:rPr>
+            </w:pPr>
+            <w:r>
+              <w:rPr>
+                <w:b/>
+                <w:sz w:val="21"/>
+              </w:rPr>
+              <w:t>Jgo tornillos</w:t>
+            </w:r>
+          </w:p>
+        </w:tc>
+        <w:tc>
+          <w:tcPr>
+            <w:tcW w:w="1348" w:type="dxa"/>
+            <w:vAlign w:val="center"/>
+          </w:tcPr>
+          <w:p>
+            <w:pPr>
+              <w:pStyle w:val="TableParagraph"/>
+              <w:jc w:val="right"/>
+              <w:rPr>
+                <w:rFonts w:ascii="Times New Roman"/>
+                <w:sz w:val="16"/>
+              </w:rPr>
+            </w:pPr>
+            <w:r>
+              <w:rPr>
+                <w:rFonts w:ascii="Consolas" w:hAnsi="Consolas" w:cs="Consolas"/>
+                <w:color w:val="24292E"/>
+                <w:sz w:val="20"/>
+                <w:szCs w:val="20"/>
+              </w:rPr>
               <w:t/>
-            </w:r>
-          </w:p>
-        </w:tc>
-        <w:tc>
-          <w:tcPr>
-            <w:tcW w:w="4143" w:type="dxa"/>
-            <w:vAlign w:val="center"/>
-          </w:tcPr>
-          <w:p>
-            <w:pPr>
-              <w:pStyle w:val="TableParagraph"/>
-              <w:spacing w:line="220" w:lineRule="exact"/>
-              <w:ind w:left="49"/>
-              <w:rPr>
-                <w:b/>
-                <w:sz w:val="21"/>
-              </w:rPr>
-            </w:pPr>
-            <w:r>
-              <w:rPr>
-                <w:b/>
-                <w:sz w:val="21"/>
-              </w:rPr>
-              <w:t>Jgo tornillos</w:t>
-            </w:r>
-          </w:p>
-        </w:tc>
-        <w:tc>
-          <w:tcPr>
-            <w:tcW w:w="1348" w:type="dxa"/>
-            <w:vAlign w:val="center"/>
-          </w:tcPr>
-          <w:p>
-            <w:pPr>
-              <w:pStyle w:val="TableParagraph"/>
-              <w:jc w:val="right"/>
-              <w:rPr>
-                <w:rFonts w:ascii="Times New Roman"/>
-                <w:sz w:val="16"/>
-              </w:rPr>
-            </w:pPr>
-            <w:r>
-              <w:rPr>
-                <w:rFonts w:ascii="Consolas" w:hAnsi="Consolas" w:cs="Consolas"/>
-                <w:color w:val="24292E"/>
-                <w:sz w:val="20"/>
-                <w:szCs w:val="20"/>
-              </w:rPr>
-              <w:t>$1807.0</w:t>
             </w:r>
           </w:p>
         </w:tc>
@@ -2844,7 +2844,7 @@
                 <w:sz w:val="20"/>
                 <w:szCs w:val="20"/>
               </w:rPr>
-              <w:t/>
+              <w:t>x21</w:t>
             </w:r>
           </w:p>
         </w:tc>
@@ -2948,7 +2948,7 @@
                 <w:sz w:val="20"/>
                 <w:szCs w:val="20"/>
               </w:rPr>
-              <w:t/>
+              <w:t>x22</w:t>
             </w:r>
           </w:p>
         </w:tc>
@@ -3052,7 +3052,7 @@
                 <w:sz w:val="20"/>
                 <w:szCs w:val="20"/>
               </w:rPr>
-              <w:t/>
+              <w:t>x23</w:t>
             </w:r>
           </w:p>
         </w:tc>
@@ -3156,7 +3156,7 @@
                 <w:sz w:val="20"/>
                 <w:szCs w:val="20"/>
               </w:rPr>
-              <w:t/>
+              <w:t>x25</w:t>
             </w:r>
           </w:p>
         </w:tc>
@@ -3260,7 +3260,7 @@
                 <w:sz w:val="20"/>
                 <w:szCs w:val="20"/>
               </w:rPr>
-              <w:t/>
+              <w:t>x27</w:t>
             </w:r>
           </w:p>
         </w:tc>
@@ -3362,7 +3362,7 @@
                 <w:sz w:val="20"/>
                 <w:szCs w:val="20"/>
               </w:rPr>
-              <w:t/>
+              <w:t>x28</w:t>
             </w:r>
           </w:p>
         </w:tc>
@@ -3464,7 +3464,7 @@
                 <w:sz w:val="20"/>
                 <w:szCs w:val="20"/>
               </w:rPr>
-              <w:t/>
+              <w:t>x29</w:t>
             </w:r>
           </w:p>
         </w:tc>
@@ -3550,7 +3550,7 @@
                 <w:sz w:val="20"/>
                 <w:szCs w:val="20"/>
               </w:rPr>
-              <w:t/>
+              <w:t>x30</w:t>
             </w:r>
           </w:p>
         </w:tc>
@@ -3636,7 +3636,7 @@
                 <w:sz w:val="20"/>
                 <w:szCs w:val="20"/>
               </w:rPr>
-              <w:t/>
+              <w:t>x31</w:t>
             </w:r>
           </w:p>
         </w:tc>
@@ -3722,7 +3722,7 @@
                 <w:sz w:val="20"/>
                 <w:szCs w:val="20"/>
               </w:rPr>
-              <w:t/>
+              <w:t>x18</w:t>
             </w:r>
           </w:p>
         </w:tc>
@@ -3793,7 +3793,7 @@
                 <w:sz w:val="20"/>
                 <w:szCs w:val="20"/>
               </w:rPr>
-              <w:t/>
+              <w:t>x19</w:t>
             </w:r>
           </w:p>
         </w:tc>
@@ -3864,7 +3864,7 @@
                 <w:sz w:val="20"/>
                 <w:szCs w:val="20"/>
               </w:rPr>
-              <w:t/>
+              <w:t>x17</w:t>
             </w:r>
           </w:p>
         </w:tc>
@@ -3988,7 +3988,7 @@
                 <w:sz w:val="20"/>
                 <w:szCs w:val="20"/>
               </w:rPr>
-              <w:t>$0.0</w:t>
+              <w:t>$496.0</w:t>
             </w:r>
           </w:p>
         </w:tc>
@@ -4035,7 +4035,7 @@
                 <w:sz w:val="20"/>
                 <w:szCs w:val="20"/>
               </w:rPr>
-              <w:t>$1807.0</w:t>
+              <w:t>$0.0</w:t>
             </w:r>
           </w:p>
         </w:tc>
@@ -4112,7 +4112,7 @@
                 <w:sz w:val="20"/>
                 <w:szCs w:val="20"/>
               </w:rPr>
-              <w:t>$0.0</w:t>
+              <w:t>$496.0</w:t>
             </w:r>
           </w:p>
         </w:tc>
@@ -4190,7 +4190,7 @@
                 <w:sz w:val="20"/>
                 <w:szCs w:val="20"/>
               </w:rPr>
-              <w:t>$1807.0</w:t>
+              <w:t>$496.0</w:t>
             </w:r>
           </w:p>
         </w:tc>
@@ -4208,7 +4208,7 @@
 </file>
 
 <file path=word/endnotes.xml><?xml version="1.0" encoding="utf-8"?>
-<w:endnotes xmlns:w="http://schemas.openxmlformats.org/wordprocessingml/2006/main" xmlns:m="http://schemas.openxmlformats.org/officeDocument/2006/math" xmlns:w14="http://schemas.microsoft.com/office/word/2010/wordml" xmlns:r="http://schemas.openxmlformats.org/officeDocument/2006/relationships" xmlns:wp="http://schemas.openxmlformats.org/drawingml/2006/wordprocessingDrawing" xmlns:a="http://schemas.openxmlformats.org/drawingml/2006/main" xmlns:wp14="http://schemas.microsoft.com/office/word/2010/wordprocessingDrawing" xmlns:w15="http://schemas.microsoft.com/office/word/2012/wordml" xmlns:mc="http://schemas.openxmlformats.org/markup-compatibility/2006" xmlns:sl="http://schemas.openxmlformats.org/schemaLibrary/2006/main" xmlns:wne="http://schemas.microsoft.com/office/word/2006/wordml" xmlns:c="http://schemas.openxmlformats.org/drawingml/2006/chart" xmlns:cdr="http://schemas.openxmlformats.org/drawingml/2006/chartDrawing" xmlns:c14="http://schemas.microsoft.com/office/drawing/2007/8/2/chart" xmlns:dgm="http://schemas.openxmlformats.org/drawingml/2006/diagram" xmlns:pic="http://schemas.openxmlformats.org/drawingml/2006/picture" xmlns:xdr="http://schemas.openxmlformats.org/drawingml/2006/spreadsheetDrawing" xmlns:dsp="http://schemas.microsoft.com/office/drawing/2008/diagram" xmlns:xvml="urn:schemas-microsoft-com:office:excel" xmlns:o="urn:schemas-microsoft-com:office:office" xmlns:v="urn:schemas-microsoft-com:vml" xmlns:w10="urn:schemas-microsoft-com:office:word" xmlns:pvml="urn:schemas-microsoft-com:office:powerpoint" xmlns:cppr="http://schemas.microsoft.com/office/2006/coverPageProps" xmlns:odx="http://opendope.org/xpaths" xmlns:odc="http://opendope.org/conditions" xmlns:odq="http://opendope.org/questions" xmlns:oda="http://opendope.org/answers" xmlns:odi="http://opendope.org/components" xmlns:odgm="http://opendope.org/SmartArt/DataHierarchy" xmlns:b="http://schemas.openxmlformats.org/officeDocument/2006/bibliography" xmlns:wps="http://schemas.microsoft.com/office/word/2010/wordprocessingShape" xmlns:w16se="http://schemas.microsoft.com/office/word/2015/wordml/symex" xmlns:w16cid="http://schemas.microsoft.com/office/word/2016/wordml/cid" xmlns:wetp="http://schemas.microsoft.com/office/webextensions/taskpanes/2010/11" xmlns:we="http://schemas.microsoft.com/office/webextensions/webextension/2010/11" xmlns:comp="http://schemas.openxmlformats.org/drawingml/2006/compatibility" xmlns:lc="http://schemas.openxmlformats.org/drawingml/2006/lockedCanvas" mc:Ignorable="w14 w15 w16se w16cid w16 w16cex wp14">
+<w:endnotes xmlns:w="http://schemas.openxmlformats.org/wordprocessingml/2006/main" xmlns:w15="http://schemas.microsoft.com/office/word/2012/wordml" xmlns:w14="http://schemas.microsoft.com/office/word/2010/wordml" xmlns:r="http://schemas.openxmlformats.org/officeDocument/2006/relationships" xmlns:m="http://schemas.openxmlformats.org/officeDocument/2006/math" xmlns:wp="http://schemas.openxmlformats.org/drawingml/2006/wordprocessingDrawing" xmlns:a="http://schemas.openxmlformats.org/drawingml/2006/main" xmlns:wp14="http://schemas.microsoft.com/office/word/2010/wordprocessingDrawing" xmlns:mc="http://schemas.openxmlformats.org/markup-compatibility/2006" xmlns:sl="http://schemas.openxmlformats.org/schemaLibrary/2006/main" xmlns:wne="http://schemas.microsoft.com/office/word/2006/wordml" xmlns:c="http://schemas.openxmlformats.org/drawingml/2006/chart" xmlns:cdr="http://schemas.openxmlformats.org/drawingml/2006/chartDrawing" xmlns:c14="http://schemas.microsoft.com/office/drawing/2007/8/2/chart" xmlns:dgm="http://schemas.openxmlformats.org/drawingml/2006/diagram" xmlns:pic="http://schemas.openxmlformats.org/drawingml/2006/picture" xmlns:xdr="http://schemas.openxmlformats.org/drawingml/2006/spreadsheetDrawing" xmlns:dsp="http://schemas.microsoft.com/office/drawing/2008/diagram" xmlns:xvml="urn:schemas-microsoft-com:office:excel" xmlns:o="urn:schemas-microsoft-com:office:office" xmlns:v="urn:schemas-microsoft-com:vml" xmlns:w10="urn:schemas-microsoft-com:office:word" xmlns:pvml="urn:schemas-microsoft-com:office:powerpoint" xmlns:cppr="http://schemas.microsoft.com/office/2006/coverPageProps" xmlns:odx="http://opendope.org/xpaths" xmlns:odc="http://opendope.org/conditions" xmlns:odq="http://opendope.org/questions" xmlns:oda="http://opendope.org/answers" xmlns:odi="http://opendope.org/components" xmlns:odgm="http://opendope.org/SmartArt/DataHierarchy" xmlns:b="http://schemas.openxmlformats.org/officeDocument/2006/bibliography" xmlns:wps="http://schemas.microsoft.com/office/word/2010/wordprocessingShape" xmlns:w16se="http://schemas.microsoft.com/office/word/2015/wordml/symex" xmlns:w16cid="http://schemas.microsoft.com/office/word/2016/wordml/cid" xmlns:wetp="http://schemas.microsoft.com/office/webextensions/taskpanes/2010/11" xmlns:we="http://schemas.microsoft.com/office/webextensions/webextension/2010/11" xmlns:comp="http://schemas.openxmlformats.org/drawingml/2006/compatibility" xmlns:lc="http://schemas.openxmlformats.org/drawingml/2006/lockedCanvas" mc:Ignorable="w14 w15 w16se w16cid w16 w16cex wp14">
   <w:endnote w:type="separator" w:id="-1">
     <w:p>
       <w:pPr>
@@ -4233,7 +4233,7 @@
 </file>
 
 <file path=word/footnotes.xml><?xml version="1.0" encoding="utf-8"?>
-<w:footnotes xmlns:w="http://schemas.openxmlformats.org/wordprocessingml/2006/main" xmlns:m="http://schemas.openxmlformats.org/officeDocument/2006/math" xmlns:w14="http://schemas.microsoft.com/office/word/2010/wordml" xmlns:r="http://schemas.openxmlformats.org/officeDocument/2006/relationships" xmlns:wp="http://schemas.openxmlformats.org/drawingml/2006/wordprocessingDrawing" xmlns:a="http://schemas.openxmlformats.org/drawingml/2006/main" xmlns:wp14="http://schemas.microsoft.com/office/word/2010/wordprocessingDrawing" xmlns:w15="http://schemas.microsoft.com/office/word/2012/wordml" xmlns:mc="http://schemas.openxmlformats.org/markup-compatibility/2006" xmlns:sl="http://schemas.openxmlformats.org/schemaLibrary/2006/main" xmlns:wne="http://schemas.microsoft.com/office/word/2006/wordml" xmlns:c="http://schemas.openxmlformats.org/drawingml/2006/chart" xmlns:cdr="http://schemas.openxmlformats.org/drawingml/2006/chartDrawing" xmlns:c14="http://schemas.microsoft.com/office/drawing/2007/8/2/chart" xmlns:dgm="http://schemas.openxmlformats.org/drawingml/2006/diagram" xmlns:pic="http://schemas.openxmlformats.org/drawingml/2006/picture" xmlns:xdr="http://schemas.openxmlformats.org/drawingml/2006/spreadsheetDrawing" xmlns:dsp="http://schemas.microsoft.com/office/drawing/2008/diagram" xmlns:xvml="urn:schemas-microsoft-com:office:excel" xmlns:o="urn:schemas-microsoft-com:office:office" xmlns:v="urn:schemas-microsoft-com:vml" xmlns:w10="urn:schemas-microsoft-com:office:word" xmlns:pvml="urn:schemas-microsoft-com:office:powerpoint" xmlns:cppr="http://schemas.microsoft.com/office/2006/coverPageProps" xmlns:odx="http://opendope.org/xpaths" xmlns:odc="http://opendope.org/conditions" xmlns:odq="http://opendope.org/questions" xmlns:oda="http://opendope.org/answers" xmlns:odi="http://opendope.org/components" xmlns:odgm="http://opendope.org/SmartArt/DataHierarchy" xmlns:b="http://schemas.openxmlformats.org/officeDocument/2006/bibliography" xmlns:wps="http://schemas.microsoft.com/office/word/2010/wordprocessingShape" xmlns:w16se="http://schemas.microsoft.com/office/word/2015/wordml/symex" xmlns:w16cid="http://schemas.microsoft.com/office/word/2016/wordml/cid" xmlns:wetp="http://schemas.microsoft.com/office/webextensions/taskpanes/2010/11" xmlns:we="http://schemas.microsoft.com/office/webextensions/webextension/2010/11" xmlns:comp="http://schemas.openxmlformats.org/drawingml/2006/compatibility" xmlns:lc="http://schemas.openxmlformats.org/drawingml/2006/lockedCanvas" mc:Ignorable="w14 w15 w16se w16cid w16 w16cex wp14">
+<w:footnotes xmlns:w="http://schemas.openxmlformats.org/wordprocessingml/2006/main" xmlns:w15="http://schemas.microsoft.com/office/word/2012/wordml" xmlns:w14="http://schemas.microsoft.com/office/word/2010/wordml" xmlns:r="http://schemas.openxmlformats.org/officeDocument/2006/relationships" xmlns:m="http://schemas.openxmlformats.org/officeDocument/2006/math" xmlns:wp="http://schemas.openxmlformats.org/drawingml/2006/wordprocessingDrawing" xmlns:a="http://schemas.openxmlformats.org/drawingml/2006/main" xmlns:wp14="http://schemas.microsoft.com/office/word/2010/wordprocessingDrawing" xmlns:mc="http://schemas.openxmlformats.org/markup-compatibility/2006" xmlns:sl="http://schemas.openxmlformats.org/schemaLibrary/2006/main" xmlns:wne="http://schemas.microsoft.com/office/word/2006/wordml" xmlns:c="http://schemas.openxmlformats.org/drawingml/2006/chart" xmlns:cdr="http://schemas.openxmlformats.org/drawingml/2006/chartDrawing" xmlns:c14="http://schemas.microsoft.com/office/drawing/2007/8/2/chart" xmlns:dgm="http://schemas.openxmlformats.org/drawingml/2006/diagram" xmlns:pic="http://schemas.openxmlformats.org/drawingml/2006/picture" xmlns:xdr="http://schemas.openxmlformats.org/drawingml/2006/spreadsheetDrawing" xmlns:dsp="http://schemas.microsoft.com/office/drawing/2008/diagram" xmlns:xvml="urn:schemas-microsoft-com:office:excel" xmlns:o="urn:schemas-microsoft-com:office:office" xmlns:v="urn:schemas-microsoft-com:vml" xmlns:w10="urn:schemas-microsoft-com:office:word" xmlns:pvml="urn:schemas-microsoft-com:office:powerpoint" xmlns:cppr="http://schemas.microsoft.com/office/2006/coverPageProps" xmlns:odx="http://opendope.org/xpaths" xmlns:odc="http://opendope.org/conditions" xmlns:odq="http://opendope.org/questions" xmlns:oda="http://opendope.org/answers" xmlns:odi="http://opendope.org/components" xmlns:odgm="http://opendope.org/SmartArt/DataHierarchy" xmlns:b="http://schemas.openxmlformats.org/officeDocument/2006/bibliography" xmlns:wps="http://schemas.microsoft.com/office/word/2010/wordprocessingShape" xmlns:w16se="http://schemas.microsoft.com/office/word/2015/wordml/symex" xmlns:w16cid="http://schemas.microsoft.com/office/word/2016/wordml/cid" xmlns:wetp="http://schemas.microsoft.com/office/webextensions/taskpanes/2010/11" xmlns:we="http://schemas.microsoft.com/office/webextensions/webextension/2010/11" xmlns:comp="http://schemas.openxmlformats.org/drawingml/2006/compatibility" xmlns:lc="http://schemas.openxmlformats.org/drawingml/2006/lockedCanvas" mc:Ignorable="w14 w15 w16se w16cid w16 w16cex wp14">
   <w:footnote w:type="separator" w:id="-1">
     <w:p>
       <w:pPr>
@@ -4258,7 +4258,7 @@
 </file>
 
 <file path=word/styles.xml><?xml version="1.0" encoding="utf-8"?>
-<w:styles xmlns:w="http://schemas.openxmlformats.org/wordprocessingml/2006/main" xmlns:m="http://schemas.openxmlformats.org/officeDocument/2006/math" xmlns:w14="http://schemas.microsoft.com/office/word/2010/wordml" xmlns:r="http://schemas.openxmlformats.org/officeDocument/2006/relationships" xmlns:wp="http://schemas.openxmlformats.org/drawingml/2006/wordprocessingDrawing" xmlns:a="http://schemas.openxmlformats.org/drawingml/2006/main" xmlns:wp14="http://schemas.microsoft.com/office/word/2010/wordprocessingDrawing" xmlns:w15="http://schemas.microsoft.com/office/word/2012/wordml" xmlns:mc="http://schemas.openxmlformats.org/markup-compatibility/2006" xmlns:sl="http://schemas.openxmlformats.org/schemaLibrary/2006/main" xmlns:wne="http://schemas.microsoft.com/office/word/2006/wordml" xmlns:c="http://schemas.openxmlformats.org/drawingml/2006/chart" xmlns:cdr="http://schemas.openxmlformats.org/drawingml/2006/chartDrawing" xmlns:c14="http://schemas.microsoft.com/office/drawing/2007/8/2/chart" xmlns:dgm="http://schemas.openxmlformats.org/drawingml/2006/diagram" xmlns:pic="http://schemas.openxmlformats.org/drawingml/2006/picture" xmlns:xdr="http://schemas.openxmlformats.org/drawingml/2006/spreadsheetDrawing" xmlns:dsp="http://schemas.microsoft.com/office/drawing/2008/diagram" xmlns:xvml="urn:schemas-microsoft-com:office:excel" xmlns:o="urn:schemas-microsoft-com:office:office" xmlns:v="urn:schemas-microsoft-com:vml" xmlns:w10="urn:schemas-microsoft-com:office:word" xmlns:pvml="urn:schemas-microsoft-com:office:powerpoint" xmlns:cppr="http://schemas.microsoft.com/office/2006/coverPageProps" xmlns:odx="http://opendope.org/xpaths" xmlns:odc="http://opendope.org/conditions" xmlns:odq="http://opendope.org/questions" xmlns:oda="http://opendope.org/answers" xmlns:odi="http://opendope.org/components" xmlns:odgm="http://opendope.org/SmartArt/DataHierarchy" xmlns:b="http://schemas.openxmlformats.org/officeDocument/2006/bibliography" xmlns:wps="http://schemas.microsoft.com/office/word/2010/wordprocessingShape" xmlns:w16se="http://schemas.microsoft.com/office/word/2015/wordml/symex" xmlns:w16cid="http://schemas.microsoft.com/office/word/2016/wordml/cid" xmlns:wetp="http://schemas.microsoft.com/office/webextensions/taskpanes/2010/11" xmlns:we="http://schemas.microsoft.com/office/webextensions/webextension/2010/11" xmlns:comp="http://schemas.openxmlformats.org/drawingml/2006/compatibility" xmlns:lc="http://schemas.openxmlformats.org/drawingml/2006/lockedCanvas" mc:Ignorable="w14 w15 w16se w16cid w16 w16cex">
+<w:styles xmlns:w="http://schemas.openxmlformats.org/wordprocessingml/2006/main" xmlns:w15="http://schemas.microsoft.com/office/word/2012/wordml" xmlns:w14="http://schemas.microsoft.com/office/word/2010/wordml" xmlns:r="http://schemas.openxmlformats.org/officeDocument/2006/relationships" xmlns:m="http://schemas.openxmlformats.org/officeDocument/2006/math" xmlns:wp="http://schemas.openxmlformats.org/drawingml/2006/wordprocessingDrawing" xmlns:a="http://schemas.openxmlformats.org/drawingml/2006/main" xmlns:wp14="http://schemas.microsoft.com/office/word/2010/wordprocessingDrawing" xmlns:mc="http://schemas.openxmlformats.org/markup-compatibility/2006" xmlns:sl="http://schemas.openxmlformats.org/schemaLibrary/2006/main" xmlns:wne="http://schemas.microsoft.com/office/word/2006/wordml" xmlns:c="http://schemas.openxmlformats.org/drawingml/2006/chart" xmlns:cdr="http://schemas.openxmlformats.org/drawingml/2006/chartDrawing" xmlns:c14="http://schemas.microsoft.com/office/drawing/2007/8/2/chart" xmlns:dgm="http://schemas.openxmlformats.org/drawingml/2006/diagram" xmlns:pic="http://schemas.openxmlformats.org/drawingml/2006/picture" xmlns:xdr="http://schemas.openxmlformats.org/drawingml/2006/spreadsheetDrawing" xmlns:dsp="http://schemas.microsoft.com/office/drawing/2008/diagram" xmlns:xvml="urn:schemas-microsoft-com:office:excel" xmlns:o="urn:schemas-microsoft-com:office:office" xmlns:v="urn:schemas-microsoft-com:vml" xmlns:w10="urn:schemas-microsoft-com:office:word" xmlns:pvml="urn:schemas-microsoft-com:office:powerpoint" xmlns:cppr="http://schemas.microsoft.com/office/2006/coverPageProps" xmlns:odx="http://opendope.org/xpaths" xmlns:odc="http://opendope.org/conditions" xmlns:odq="http://opendope.org/questions" xmlns:oda="http://opendope.org/answers" xmlns:odi="http://opendope.org/components" xmlns:odgm="http://opendope.org/SmartArt/DataHierarchy" xmlns:b="http://schemas.openxmlformats.org/officeDocument/2006/bibliography" xmlns:wps="http://schemas.microsoft.com/office/word/2010/wordprocessingShape" xmlns:w16se="http://schemas.microsoft.com/office/word/2015/wordml/symex" xmlns:w16cid="http://schemas.microsoft.com/office/word/2016/wordml/cid" xmlns:wetp="http://schemas.microsoft.com/office/webextensions/taskpanes/2010/11" xmlns:we="http://schemas.microsoft.com/office/webextensions/webextension/2010/11" xmlns:comp="http://schemas.openxmlformats.org/drawingml/2006/compatibility" xmlns:lc="http://schemas.openxmlformats.org/drawingml/2006/lockedCanvas" mc:Ignorable="w14 w15 w16se w16cid w16 w16cex">
   <w:docDefaults>
     <w:rPrDefault>
       <w:rPr>
@@ -4829,7 +4829,7 @@
 </file>
 
 <file path=word/theme/theme1.xml><?xml version="1.0" encoding="utf-8"?>
-<a:theme xmlns:w="http://schemas.openxmlformats.org/wordprocessingml/2006/main" xmlns:m="http://schemas.openxmlformats.org/officeDocument/2006/math" xmlns:w14="http://schemas.microsoft.com/office/word/2010/wordml" xmlns:r="http://schemas.openxmlformats.org/officeDocument/2006/relationships" xmlns:wp="http://schemas.openxmlformats.org/drawingml/2006/wordprocessingDrawing" xmlns:a="http://schemas.openxmlformats.org/drawingml/2006/main" xmlns:wp14="http://schemas.microsoft.com/office/word/2010/wordprocessingDrawing" xmlns:w15="http://schemas.microsoft.com/office/word/2012/wordml" xmlns:mc="http://schemas.openxmlformats.org/markup-compatibility/2006" xmlns:sl="http://schemas.openxmlformats.org/schemaLibrary/2006/main" xmlns:wne="http://schemas.microsoft.com/office/word/2006/wordml" xmlns:c="http://schemas.openxmlformats.org/drawingml/2006/chart" xmlns:cdr="http://schemas.openxmlformats.org/drawingml/2006/chartDrawing" xmlns:c14="http://schemas.microsoft.com/office/drawing/2007/8/2/chart" xmlns:dgm="http://schemas.openxmlformats.org/drawingml/2006/diagram" xmlns:pic="http://schemas.openxmlformats.org/drawingml/2006/picture" xmlns:xdr="http://schemas.openxmlformats.org/drawingml/2006/spreadsheetDrawing" xmlns:dsp="http://schemas.microsoft.com/office/drawing/2008/diagram" xmlns:xvml="urn:schemas-microsoft-com:office:excel" xmlns:o="urn:schemas-microsoft-com:office:office" xmlns:v="urn:schemas-microsoft-com:vml" xmlns:w10="urn:schemas-microsoft-com:office:word" xmlns:pvml="urn:schemas-microsoft-com:office:powerpoint" xmlns:cppr="http://schemas.microsoft.com/office/2006/coverPageProps" xmlns:odx="http://opendope.org/xpaths" xmlns:odc="http://opendope.org/conditions" xmlns:odq="http://opendope.org/questions" xmlns:oda="http://opendope.org/answers" xmlns:odi="http://opendope.org/components" xmlns:odgm="http://opendope.org/SmartArt/DataHierarchy" xmlns:b="http://schemas.openxmlformats.org/officeDocument/2006/bibliography" xmlns:wps="http://schemas.microsoft.com/office/word/2010/wordprocessingShape" xmlns:w16se="http://schemas.microsoft.com/office/word/2015/wordml/symex" xmlns:w16cid="http://schemas.microsoft.com/office/word/2016/wordml/cid" xmlns:wetp="http://schemas.microsoft.com/office/webextensions/taskpanes/2010/11" xmlns:we="http://schemas.microsoft.com/office/webextensions/webextension/2010/11" xmlns:comp="http://schemas.openxmlformats.org/drawingml/2006/compatibility" xmlns:lc="http://schemas.openxmlformats.org/drawingml/2006/lockedCanvas" name="Tema de Office">
+<a:theme xmlns:w="http://schemas.openxmlformats.org/wordprocessingml/2006/main" xmlns:w15="http://schemas.microsoft.com/office/word/2012/wordml" xmlns:w14="http://schemas.microsoft.com/office/word/2010/wordml" xmlns:r="http://schemas.openxmlformats.org/officeDocument/2006/relationships" xmlns:m="http://schemas.openxmlformats.org/officeDocument/2006/math" xmlns:wp="http://schemas.openxmlformats.org/drawingml/2006/wordprocessingDrawing" xmlns:a="http://schemas.openxmlformats.org/drawingml/2006/main" xmlns:wp14="http://schemas.microsoft.com/office/word/2010/wordprocessingDrawing" xmlns:mc="http://schemas.openxmlformats.org/markup-compatibility/2006" xmlns:sl="http://schemas.openxmlformats.org/schemaLibrary/2006/main" xmlns:wne="http://schemas.microsoft.com/office/word/2006/wordml" xmlns:c="http://schemas.openxmlformats.org/drawingml/2006/chart" xmlns:cdr="http://schemas.openxmlformats.org/drawingml/2006/chartDrawing" xmlns:c14="http://schemas.microsoft.com/office/drawing/2007/8/2/chart" xmlns:dgm="http://schemas.openxmlformats.org/drawingml/2006/diagram" xmlns:pic="http://schemas.openxmlformats.org/drawingml/2006/picture" xmlns:xdr="http://schemas.openxmlformats.org/drawingml/2006/spreadsheetDrawing" xmlns:dsp="http://schemas.microsoft.com/office/drawing/2008/diagram" xmlns:xvml="urn:schemas-microsoft-com:office:excel" xmlns:o="urn:schemas-microsoft-com:office:office" xmlns:v="urn:schemas-microsoft-com:vml" xmlns:w10="urn:schemas-microsoft-com:office:word" xmlns:pvml="urn:schemas-microsoft-com:office:powerpoint" xmlns:cppr="http://schemas.microsoft.com/office/2006/coverPageProps" xmlns:odx="http://opendope.org/xpaths" xmlns:odc="http://opendope.org/conditions" xmlns:odq="http://opendope.org/questions" xmlns:oda="http://opendope.org/answers" xmlns:odi="http://opendope.org/components" xmlns:odgm="http://opendope.org/SmartArt/DataHierarchy" xmlns:b="http://schemas.openxmlformats.org/officeDocument/2006/bibliography" xmlns:wps="http://schemas.microsoft.com/office/word/2010/wordprocessingShape" xmlns:w16se="http://schemas.microsoft.com/office/word/2015/wordml/symex" xmlns:w16cid="http://schemas.microsoft.com/office/word/2016/wordml/cid" xmlns:wetp="http://schemas.microsoft.com/office/webextensions/taskpanes/2010/11" xmlns:we="http://schemas.microsoft.com/office/webextensions/webextension/2010/11" xmlns:comp="http://schemas.openxmlformats.org/drawingml/2006/compatibility" xmlns:lc="http://schemas.openxmlformats.org/drawingml/2006/lockedCanvas" name="Tema de Office">
   <a:themeElements>
     <a:clrScheme name="Office">
       <a:dk1>

</xml_diff>

<commit_message>
Merged in ajuste_impresion_presupuesto (pull request #59)
[MINOR] Arreglo documento de impresion y agrego observaciones

* [MINOR] Arreglo documento de impresion y agrego observaciones
</commit_message>
<xml_diff>
--- a/presupuesto.docx
+++ b/presupuesto.docx
@@ -1,6 +1,6 @@
 
 <file path=word/document.xml><?xml version="1.0" encoding="utf-8"?>
-<w:document xmlns:w="http://schemas.openxmlformats.org/wordprocessingml/2006/main" xmlns:w15="http://schemas.microsoft.com/office/word/2012/wordml" xmlns:w14="http://schemas.microsoft.com/office/word/2010/wordml" xmlns:r="http://schemas.openxmlformats.org/officeDocument/2006/relationships" xmlns:m="http://schemas.openxmlformats.org/officeDocument/2006/math" xmlns:wp="http://schemas.openxmlformats.org/drawingml/2006/wordprocessingDrawing" xmlns:a="http://schemas.openxmlformats.org/drawingml/2006/main" xmlns:wp14="http://schemas.microsoft.com/office/word/2010/wordprocessingDrawing" xmlns:mc="http://schemas.openxmlformats.org/markup-compatibility/2006" xmlns:sl="http://schemas.openxmlformats.org/schemaLibrary/2006/main" xmlns:wne="http://schemas.microsoft.com/office/word/2006/wordml" xmlns:c="http://schemas.openxmlformats.org/drawingml/2006/chart" xmlns:cdr="http://schemas.openxmlformats.org/drawingml/2006/chartDrawing" xmlns:c14="http://schemas.microsoft.com/office/drawing/2007/8/2/chart" xmlns:dgm="http://schemas.openxmlformats.org/drawingml/2006/diagram" xmlns:pic="http://schemas.openxmlformats.org/drawingml/2006/picture" xmlns:xdr="http://schemas.openxmlformats.org/drawingml/2006/spreadsheetDrawing" xmlns:dsp="http://schemas.microsoft.com/office/drawing/2008/diagram" xmlns:xvml="urn:schemas-microsoft-com:office:excel" xmlns:o="urn:schemas-microsoft-com:office:office" xmlns:v="urn:schemas-microsoft-com:vml" xmlns:w10="urn:schemas-microsoft-com:office:word" xmlns:pvml="urn:schemas-microsoft-com:office:powerpoint" xmlns:cppr="http://schemas.microsoft.com/office/2006/coverPageProps" xmlns:odx="http://opendope.org/xpaths" xmlns:odc="http://opendope.org/conditions" xmlns:odq="http://opendope.org/questions" xmlns:oda="http://opendope.org/answers" xmlns:odi="http://opendope.org/components" xmlns:odgm="http://opendope.org/SmartArt/DataHierarchy" xmlns:b="http://schemas.openxmlformats.org/officeDocument/2006/bibliography" xmlns:wps="http://schemas.microsoft.com/office/word/2010/wordprocessingShape" xmlns:w16se="http://schemas.microsoft.com/office/word/2015/wordml/symex" xmlns:w16cid="http://schemas.microsoft.com/office/word/2016/wordml/cid" xmlns:wetp="http://schemas.microsoft.com/office/webextensions/taskpanes/2010/11" xmlns:we="http://schemas.microsoft.com/office/webextensions/webextension/2010/11" xmlns:comp="http://schemas.openxmlformats.org/drawingml/2006/compatibility" xmlns:lc="http://schemas.openxmlformats.org/drawingml/2006/lockedCanvas" mc:Ignorable="w14 w15 w16se w16cid w16 w16cex wp14">
+<w:document xmlns:w="http://schemas.openxmlformats.org/wordprocessingml/2006/main" xmlns:m="http://schemas.openxmlformats.org/officeDocument/2006/math" xmlns:w14="http://schemas.microsoft.com/office/word/2010/wordml" xmlns:r="http://schemas.openxmlformats.org/officeDocument/2006/relationships" xmlns:wp="http://schemas.openxmlformats.org/drawingml/2006/wordprocessingDrawing" xmlns:a="http://schemas.openxmlformats.org/drawingml/2006/main" xmlns:wp14="http://schemas.microsoft.com/office/word/2010/wordprocessingDrawing" xmlns:w15="http://schemas.microsoft.com/office/word/2012/wordml" xmlns:mc="http://schemas.openxmlformats.org/markup-compatibility/2006" xmlns:sl="http://schemas.openxmlformats.org/schemaLibrary/2006/main" xmlns:wne="http://schemas.microsoft.com/office/word/2006/wordml" xmlns:c="http://schemas.openxmlformats.org/drawingml/2006/chart" xmlns:cdr="http://schemas.openxmlformats.org/drawingml/2006/chartDrawing" xmlns:c14="http://schemas.microsoft.com/office/drawing/2007/8/2/chart" xmlns:dgm="http://schemas.openxmlformats.org/drawingml/2006/diagram" xmlns:pic="http://schemas.openxmlformats.org/drawingml/2006/picture" xmlns:xdr="http://schemas.openxmlformats.org/drawingml/2006/spreadsheetDrawing" xmlns:dsp="http://schemas.microsoft.com/office/drawing/2008/diagram" xmlns:o="urn:schemas-microsoft-com:office:office" xmlns:xvml="urn:schemas-microsoft-com:office:excel" xmlns:v="urn:schemas-microsoft-com:vml" xmlns:w10="urn:schemas-microsoft-com:office:word" xmlns:pvml="urn:schemas-microsoft-com:office:powerpoint" xmlns:cppr="http://schemas.microsoft.com/office/2006/coverPageProps" xmlns:odx="http://opendope.org/xpaths" xmlns:odc="http://opendope.org/conditions" xmlns:odq="http://opendope.org/questions" xmlns:oda="http://opendope.org/answers" xmlns:odi="http://opendope.org/components" xmlns:odgm="http://opendope.org/SmartArt/DataHierarchy" xmlns:b="http://schemas.openxmlformats.org/officeDocument/2006/bibliography" xmlns:wps="http://schemas.microsoft.com/office/word/2010/wordprocessingShape" xmlns:w16se="http://schemas.microsoft.com/office/word/2015/wordml/symex" xmlns:w16cid="http://schemas.microsoft.com/office/word/2016/wordml/cid" xmlns:wetp="http://schemas.microsoft.com/office/webextensions/taskpanes/2010/11" xmlns:we="http://schemas.microsoft.com/office/webextensions/webextension/2010/11" xmlns:comp="http://schemas.openxmlformats.org/drawingml/2006/compatibility" xmlns:lc="http://schemas.openxmlformats.org/drawingml/2006/lockedCanvas" mc:Ignorable="w14 w15 w16se w16cid w16 w16cex wp14">
   <w:body>
     <!-- Modified by docx4j 6.1.2 (Apache licensed) using REFERENCE JAXB in AdoptOpenJDK Java 11.0.8 on Mac OS X -->
     <w:p>
@@ -74,7 +74,7 @@
           <w:sz w:val="20"/>
           <w:szCs w:val="20"/>
         </w:rPr>
-        <w:t>62</w:t>
+        <w:t>65</w:t>
         <w:tab/>
       </w:r>
     </w:p>
@@ -118,7 +118,7 @@
           <w:sz w:val="20"/>
           <w:szCs w:val="20"/>
         </w:rPr>
-        <w:t>2020-07-31</w:t>
+        <w:t>2020-08-22</w:t>
       </w:r>
     </w:p>
     <w:p>
@@ -170,7 +170,7 @@
           <w:sz w:val="20"/>
           <w:szCs w:val="20"/>
         </w:rPr>
-        <w:t>daniel moron</w:t>
+        <w:t>gustavo chiarelo</w:t>
       </w:r>
     </w:p>
     <w:p>
@@ -200,7 +200,7 @@
           <w:sz w:val="20"/>
           <w:szCs w:val="20"/>
         </w:rPr>
-        <w:t>BMW (535i - 735i (3260"))</w:t>
+        <w:t>Audi (Quatro-Coupe 2.3 (82.55 x 86.36))</w:t>
       </w:r>
     </w:p>
     <w:p>
@@ -240,8 +240,8 @@
         <w:gridCol w:w="3556"/>
         <w:gridCol w:w="563"/>
         <w:gridCol w:w="843"/>
-        <w:gridCol w:w="4143"/>
-        <w:gridCol w:w="1348"/>
+        <w:gridCol w:w="4110"/>
+        <w:gridCol w:w="1381"/>
       </w:tblGrid>
       <w:tr>
         <w:trPr>
@@ -348,13 +348,13 @@
                 <w:sz w:val="20"/>
                 <w:szCs w:val="20"/>
               </w:rPr>
-              <w:t>x1</w:t>
-            </w:r>
-          </w:p>
-        </w:tc>
-        <w:tc>
-          <w:tcPr>
-            <w:tcW w:w="4143" w:type="dxa"/>
+              <w:t>X</w:t>
+            </w:r>
+          </w:p>
+        </w:tc>
+        <w:tc>
+          <w:tcPr>
+            <w:tcW w:w="4110" w:type="dxa"/>
             <w:vAlign w:val="center"/>
           </w:tcPr>
           <w:p>
@@ -378,13 +378,13 @@
         </w:tc>
         <w:tc>
           <w:tcPr>
-            <w:tcW w:w="1348" w:type="dxa"/>
-            <w:vAlign w:val="center"/>
-          </w:tcPr>
-          <w:p>
-            <w:pPr>
-              <w:pStyle w:val="TableParagraph"/>
-              <w:jc w:val="right"/>
+            <w:tcW w:w="1381" w:type="dxa"/>
+            <w:vAlign w:val="center"/>
+          </w:tcPr>
+          <w:p>
+            <w:pPr>
+              <w:pStyle w:val="TableParagraph"/>
+              <w:jc w:val="center"/>
               <w:rPr>
                 <w:rFonts w:ascii="Times New Roman"/>
                 <w:sz w:val="18"/>
@@ -452,13 +452,13 @@
                 <w:sz w:val="20"/>
                 <w:szCs w:val="20"/>
               </w:rPr>
-              <w:t>x2</w:t>
-            </w:r>
-          </w:p>
-        </w:tc>
-        <w:tc>
-          <w:tcPr>
-            <w:tcW w:w="4143" w:type="dxa"/>
+              <w:t/>
+            </w:r>
+          </w:p>
+        </w:tc>
+        <w:tc>
+          <w:tcPr>
+            <w:tcW w:w="4110" w:type="dxa"/>
             <w:vAlign w:val="center"/>
           </w:tcPr>
           <w:p>
@@ -482,13 +482,13 @@
         </w:tc>
         <w:tc>
           <w:tcPr>
-            <w:tcW w:w="1348" w:type="dxa"/>
-            <w:vAlign w:val="center"/>
-          </w:tcPr>
-          <w:p>
-            <w:pPr>
-              <w:pStyle w:val="TableParagraph"/>
-              <w:jc w:val="right"/>
+            <w:tcW w:w="1381" w:type="dxa"/>
+            <w:vAlign w:val="center"/>
+          </w:tcPr>
+          <w:p>
+            <w:pPr>
+              <w:pStyle w:val="TableParagraph"/>
+              <w:jc w:val="center"/>
               <w:rPr>
                 <w:rFonts w:ascii="Times New Roman"/>
                 <w:sz w:val="18"/>
@@ -556,13 +556,13 @@
                 <w:sz w:val="20"/>
                 <w:szCs w:val="20"/>
               </w:rPr>
-              <w:t>x3</w:t>
-            </w:r>
-          </w:p>
-        </w:tc>
-        <w:tc>
-          <w:tcPr>
-            <w:tcW w:w="4143" w:type="dxa"/>
+              <w:t/>
+            </w:r>
+          </w:p>
+        </w:tc>
+        <w:tc>
+          <w:tcPr>
+            <w:tcW w:w="4110" w:type="dxa"/>
             <w:vAlign w:val="center"/>
           </w:tcPr>
           <w:p>
@@ -586,13 +586,13 @@
         </w:tc>
         <w:tc>
           <w:tcPr>
-            <w:tcW w:w="1348" w:type="dxa"/>
-            <w:vAlign w:val="center"/>
-          </w:tcPr>
-          <w:p>
-            <w:pPr>
-              <w:pStyle w:val="TableParagraph"/>
-              <w:jc w:val="right"/>
+            <w:tcW w:w="1381" w:type="dxa"/>
+            <w:vAlign w:val="center"/>
+          </w:tcPr>
+          <w:p>
+            <w:pPr>
+              <w:pStyle w:val="TableParagraph"/>
+              <w:jc w:val="center"/>
               <w:rPr>
                 <w:rFonts w:ascii="Times New Roman"/>
                 <w:sz w:val="18"/>
@@ -660,13 +660,13 @@
                 <w:sz w:val="20"/>
                 <w:szCs w:val="20"/>
               </w:rPr>
-              <w:t>x4</w:t>
-            </w:r>
-          </w:p>
-        </w:tc>
-        <w:tc>
-          <w:tcPr>
-            <w:tcW w:w="4143" w:type="dxa"/>
+              <w:t/>
+            </w:r>
+          </w:p>
+        </w:tc>
+        <w:tc>
+          <w:tcPr>
+            <w:tcW w:w="4110" w:type="dxa"/>
             <w:vAlign w:val="center"/>
           </w:tcPr>
           <w:p>
@@ -690,13 +690,13 @@
         </w:tc>
         <w:tc>
           <w:tcPr>
-            <w:tcW w:w="1348" w:type="dxa"/>
-            <w:vAlign w:val="center"/>
-          </w:tcPr>
-          <w:p>
-            <w:pPr>
-              <w:pStyle w:val="TableParagraph"/>
-              <w:jc w:val="right"/>
+            <w:tcW w:w="1381" w:type="dxa"/>
+            <w:vAlign w:val="center"/>
+          </w:tcPr>
+          <w:p>
+            <w:pPr>
+              <w:pStyle w:val="TableParagraph"/>
+              <w:jc w:val="center"/>
               <w:rPr>
                 <w:rFonts w:ascii="Times New Roman"/>
                 <w:sz w:val="18"/>
@@ -764,13 +764,13 @@
                 <w:sz w:val="20"/>
                 <w:szCs w:val="20"/>
               </w:rPr>
-              <w:t>x5</w:t>
-            </w:r>
-          </w:p>
-        </w:tc>
-        <w:tc>
-          <w:tcPr>
-            <w:tcW w:w="4143" w:type="dxa"/>
+              <w:t>X</w:t>
+            </w:r>
+          </w:p>
+        </w:tc>
+        <w:tc>
+          <w:tcPr>
+            <w:tcW w:w="4110" w:type="dxa"/>
             <w:vAlign w:val="center"/>
           </w:tcPr>
           <w:p>
@@ -794,13 +794,13 @@
         </w:tc>
         <w:tc>
           <w:tcPr>
-            <w:tcW w:w="1348" w:type="dxa"/>
-            <w:vAlign w:val="center"/>
-          </w:tcPr>
-          <w:p>
-            <w:pPr>
-              <w:pStyle w:val="TableParagraph"/>
-              <w:jc w:val="right"/>
+            <w:tcW w:w="1381" w:type="dxa"/>
+            <w:vAlign w:val="center"/>
+          </w:tcPr>
+          <w:p>
+            <w:pPr>
+              <w:pStyle w:val="TableParagraph"/>
+              <w:jc w:val="center"/>
               <w:rPr>
                 <w:rFonts w:ascii="Times New Roman"/>
                 <w:sz w:val="18"/>
@@ -868,13 +868,13 @@
                 <w:sz w:val="20"/>
                 <w:szCs w:val="20"/>
               </w:rPr>
-              <w:t>x6</w:t>
-            </w:r>
-          </w:p>
-        </w:tc>
-        <w:tc>
-          <w:tcPr>
-            <w:tcW w:w="4143" w:type="dxa"/>
+              <w:t/>
+            </w:r>
+          </w:p>
+        </w:tc>
+        <w:tc>
+          <w:tcPr>
+            <w:tcW w:w="4110" w:type="dxa"/>
             <w:vAlign w:val="center"/>
           </w:tcPr>
           <w:p>
@@ -892,19 +892,19 @@
                 <w:b/>
                 <w:sz w:val="21"/>
               </w:rPr>
-              <w:t>Aros</w:t>
-            </w:r>
-          </w:p>
-        </w:tc>
-        <w:tc>
-          <w:tcPr>
-            <w:tcW w:w="1348" w:type="dxa"/>
-            <w:vAlign w:val="center"/>
-          </w:tcPr>
-          <w:p>
-            <w:pPr>
-              <w:pStyle w:val="TableParagraph"/>
-              <w:jc w:val="right"/>
+              <w:t xml:space="preserve">Aros Rectificación</w:t>
+            </w:r>
+          </w:p>
+        </w:tc>
+        <w:tc>
+          <w:tcPr>
+            <w:tcW w:w="1381" w:type="dxa"/>
+            <w:vAlign w:val="center"/>
+          </w:tcPr>
+          <w:p>
+            <w:pPr>
+              <w:pStyle w:val="TableParagraph"/>
+              <w:jc w:val="center"/>
               <w:rPr>
                 <w:rFonts w:ascii="Times New Roman"/>
                 <w:sz w:val="18"/>
@@ -978,7 +978,7 @@
         </w:tc>
         <w:tc>
           <w:tcPr>
-            <w:tcW w:w="4143" w:type="dxa"/>
+            <w:tcW w:w="4110" w:type="dxa"/>
             <w:vAlign w:val="center"/>
           </w:tcPr>
           <w:p>
@@ -996,19 +996,19 @@
                 <w:b/>
                 <w:sz w:val="21"/>
               </w:rPr>
-              <w:t>Aros Compresor</w:t>
-            </w:r>
-          </w:p>
-        </w:tc>
-        <w:tc>
-          <w:tcPr>
-            <w:tcW w:w="1348" w:type="dxa"/>
-            <w:vAlign w:val="center"/>
-          </w:tcPr>
-          <w:p>
-            <w:pPr>
-              <w:pStyle w:val="TableParagraph"/>
-              <w:jc w:val="right"/>
+              <w:t xml:space="preserve">Aros Recambio</w:t>
+            </w:r>
+          </w:p>
+        </w:tc>
+        <w:tc>
+          <w:tcPr>
+            <w:tcW w:w="1381" w:type="dxa"/>
+            <w:vAlign w:val="center"/>
+          </w:tcPr>
+          <w:p>
+            <w:pPr>
+              <w:pStyle w:val="TableParagraph"/>
+              <w:jc w:val="center"/>
               <w:rPr>
                 <w:rFonts w:ascii="Times New Roman"/>
                 <w:sz w:val="16"/>
@@ -1076,13 +1076,13 @@
                 <w:sz w:val="20"/>
                 <w:szCs w:val="20"/>
               </w:rPr>
-              <w:t>x7</w:t>
-            </w:r>
-          </w:p>
-        </w:tc>
-        <w:tc>
-          <w:tcPr>
-            <w:tcW w:w="4143" w:type="dxa"/>
+              <w:t>X</w:t>
+            </w:r>
+          </w:p>
+        </w:tc>
+        <w:tc>
+          <w:tcPr>
+            <w:tcW w:w="4110" w:type="dxa"/>
             <w:vAlign w:val="center"/>
           </w:tcPr>
           <w:p>
@@ -1091,31 +1091,33 @@
               <w:spacing w:line="220" w:lineRule="exact"/>
               <w:ind w:left="49"/>
               <w:rPr>
-                <w:b/>
-                <w:sz w:val="21"/>
-              </w:rPr>
-            </w:pPr>
-            <w:r>
-              <w:rPr>
-                <w:b/>
-                <w:sz w:val="21"/>
-              </w:rPr>
-              <w:t>Bujes de Biela</w:t>
-            </w:r>
-          </w:p>
-        </w:tc>
-        <w:tc>
-          <w:tcPr>
-            <w:tcW w:w="1348" w:type="dxa"/>
-            <w:vAlign w:val="center"/>
-          </w:tcPr>
-          <w:p>
-            <w:pPr>
-              <w:pStyle w:val="TableParagraph"/>
-              <w:jc w:val="right"/>
-              <w:rPr>
-                <w:rFonts w:ascii="Times New Roman"/>
-                <w:sz w:val="16"/>
+                <w:rFonts w:ascii="Times New Roman"/>
+                <w:sz w:val="16"/>
+              </w:rPr>
+            </w:pPr>
+            <w:r>
+              <w:rPr>
+                <w:b/>
+                <w:sz w:val="21"/>
+              </w:rPr>
+              <w:t>Aros Hidráulico</w:t>
+            </w:r>
+          </w:p>
+        </w:tc>
+        <w:tc>
+          <w:tcPr>
+            <w:tcW w:w="1381" w:type="dxa"/>
+            <w:vAlign w:val="center"/>
+          </w:tcPr>
+          <w:p>
+            <w:pPr>
+              <w:pStyle w:val="TableParagraph"/>
+              <w:jc w:val="center"/>
+              <w:rPr>
+                <w:rFonts w:ascii="Consolas" w:hAnsi="Consolas" w:cs="Consolas"/>
+                <w:color w:val="24292E"/>
+                <w:sz w:val="20"/>
+                <w:szCs w:val="20"/>
               </w:rPr>
             </w:pPr>
             <w:r>
@@ -1180,13 +1182,13 @@
                 <w:sz w:val="20"/>
                 <w:szCs w:val="20"/>
               </w:rPr>
-              <w:t>x8</w:t>
-            </w:r>
-          </w:p>
-        </w:tc>
-        <w:tc>
-          <w:tcPr>
-            <w:tcW w:w="4143" w:type="dxa"/>
+              <w:t>X</w:t>
+            </w:r>
+          </w:p>
+        </w:tc>
+        <w:tc>
+          <w:tcPr>
+            <w:tcW w:w="4110" w:type="dxa"/>
             <w:vAlign w:val="center"/>
           </w:tcPr>
           <w:p>
@@ -1210,13 +1212,13 @@
         </w:tc>
         <w:tc>
           <w:tcPr>
-            <w:tcW w:w="1348" w:type="dxa"/>
-            <w:vAlign w:val="center"/>
-          </w:tcPr>
-          <w:p>
-            <w:pPr>
-              <w:pStyle w:val="TableParagraph"/>
-              <w:jc w:val="right"/>
+            <w:tcW w:w="1381" w:type="dxa"/>
+            <w:vAlign w:val="center"/>
+          </w:tcPr>
+          <w:p>
+            <w:pPr>
+              <w:pStyle w:val="TableParagraph"/>
+              <w:jc w:val="center"/>
               <w:rPr>
                 <w:rFonts w:ascii="Times New Roman"/>
                 <w:sz w:val="16"/>
@@ -1284,13 +1286,13 @@
                 <w:sz w:val="20"/>
                 <w:szCs w:val="20"/>
               </w:rPr>
-              <w:t>x9</w:t>
-            </w:r>
-          </w:p>
-        </w:tc>
-        <w:tc>
-          <w:tcPr>
-            <w:tcW w:w="4143" w:type="dxa"/>
+              <w:t/>
+            </w:r>
+          </w:p>
+        </w:tc>
+        <w:tc>
+          <w:tcPr>
+            <w:tcW w:w="4110" w:type="dxa"/>
             <w:vAlign w:val="center"/>
           </w:tcPr>
           <w:p>
@@ -1314,13 +1316,13 @@
         </w:tc>
         <w:tc>
           <w:tcPr>
-            <w:tcW w:w="1348" w:type="dxa"/>
-            <w:vAlign w:val="center"/>
-          </w:tcPr>
-          <w:p>
-            <w:pPr>
-              <w:pStyle w:val="TableParagraph"/>
-              <w:jc w:val="right"/>
+            <w:tcW w:w="1381" w:type="dxa"/>
+            <w:vAlign w:val="center"/>
+          </w:tcPr>
+          <w:p>
+            <w:pPr>
+              <w:pStyle w:val="TableParagraph"/>
+              <w:jc w:val="center"/>
               <w:rPr>
                 <w:rFonts w:ascii="Times New Roman"/>
                 <w:sz w:val="16"/>
@@ -1394,7 +1396,7 @@
         </w:tc>
         <w:tc>
           <w:tcPr>
-            <w:tcW w:w="4143" w:type="dxa"/>
+            <w:tcW w:w="4110" w:type="dxa"/>
             <w:vAlign w:val="center"/>
           </w:tcPr>
           <w:p>
@@ -1418,13 +1420,13 @@
         </w:tc>
         <w:tc>
           <w:tcPr>
-            <w:tcW w:w="1348" w:type="dxa"/>
-            <w:vAlign w:val="center"/>
-          </w:tcPr>
-          <w:p>
-            <w:pPr>
-              <w:pStyle w:val="TableParagraph"/>
-              <w:jc w:val="right"/>
+            <w:tcW w:w="1381" w:type="dxa"/>
+            <w:vAlign w:val="center"/>
+          </w:tcPr>
+          <w:p>
+            <w:pPr>
+              <w:pStyle w:val="TableParagraph"/>
+              <w:jc w:val="center"/>
               <w:rPr>
                 <w:rFonts w:ascii="Times New Roman"/>
                 <w:sz w:val="16"/>
@@ -1467,7 +1469,7 @@
                 <w:b/>
                 <w:sz w:val="21"/>
               </w:rPr>
-              <w:t>Balancear Cigüeñal</w:t>
+              <w:t>Soldar Aluminio</w:t>
             </w:r>
           </w:p>
         </w:tc>
@@ -1498,7 +1500,7 @@
         </w:tc>
         <w:tc>
           <w:tcPr>
-            <w:tcW w:w="4143" w:type="dxa"/>
+            <w:tcW w:w="4110" w:type="dxa"/>
             <w:vAlign w:val="center"/>
           </w:tcPr>
           <w:p>
@@ -1522,26 +1524,26 @@
         </w:tc>
         <w:tc>
           <w:tcPr>
-            <w:tcW w:w="1348" w:type="dxa"/>
-            <w:vAlign w:val="center"/>
-          </w:tcPr>
-          <w:p>
-            <w:pPr>
-              <w:pStyle w:val="TableParagraph"/>
-              <w:jc w:val="right"/>
-              <w:rPr>
-                <w:rFonts w:ascii="Times New Roman"/>
-                <w:sz w:val="16"/>
-              </w:rPr>
-            </w:pPr>
-            <w:r>
-              <w:rPr>
-                <w:rFonts w:ascii="Consolas" w:hAnsi="Consolas" w:cs="Consolas"/>
-                <w:color w:val="24292E"/>
-                <w:sz w:val="20"/>
-                <w:szCs w:val="20"/>
-              </w:rPr>
-              <w:t/>
+            <w:tcW w:w="1381" w:type="dxa"/>
+            <w:vAlign w:val="center"/>
+          </w:tcPr>
+          <w:p>
+            <w:pPr>
+              <w:pStyle w:val="TableParagraph"/>
+              <w:jc w:val="center"/>
+              <w:rPr>
+                <w:rFonts w:ascii="Times New Roman"/>
+                <w:sz w:val="16"/>
+              </w:rPr>
+            </w:pPr>
+            <w:r>
+              <w:rPr>
+                <w:rFonts w:ascii="Consolas" w:hAnsi="Consolas" w:cs="Consolas"/>
+                <w:color w:val="24292E"/>
+                <w:sz w:val="20"/>
+                <w:szCs w:val="20"/>
+              </w:rPr>
+              <w:t>X</w:t>
             </w:r>
           </w:p>
         </w:tc>
@@ -1571,7 +1573,7 @@
                 <w:b/>
                 <w:sz w:val="21"/>
               </w:rPr>
-              <w:t xml:space="preserve">Limpieza y colocación de tapones</w:t>
+              <w:t>Dar altura a pistones</w:t>
             </w:r>
           </w:p>
         </w:tc>
@@ -1602,7 +1604,7 @@
         </w:tc>
         <w:tc>
           <w:tcPr>
-            <w:tcW w:w="4143" w:type="dxa"/>
+            <w:tcW w:w="4110" w:type="dxa"/>
             <w:vAlign w:val="center"/>
           </w:tcPr>
           <w:p>
@@ -1620,19 +1622,19 @@
                 <w:b/>
                 <w:sz w:val="21"/>
               </w:rPr>
-              <w:t>Coj eje de mando</w:t>
-            </w:r>
-          </w:p>
-        </w:tc>
-        <w:tc>
-          <w:tcPr>
-            <w:tcW w:w="1348" w:type="dxa"/>
-            <w:vAlign w:val="center"/>
-          </w:tcPr>
-          <w:p>
-            <w:pPr>
-              <w:pStyle w:val="TableParagraph"/>
-              <w:jc w:val="right"/>
+              <w:t xml:space="preserve">Coj eje de mando</w:t>
+            </w:r>
+          </w:p>
+        </w:tc>
+        <w:tc>
+          <w:tcPr>
+            <w:tcW w:w="1381" w:type="dxa"/>
+            <w:vAlign w:val="center"/>
+          </w:tcPr>
+          <w:p>
+            <w:pPr>
+              <w:pStyle w:val="TableParagraph"/>
+              <w:jc w:val="center"/>
               <w:rPr>
                 <w:rFonts w:ascii="Times New Roman"/>
                 <w:sz w:val="16"/>
@@ -1675,7 +1677,7 @@
                 <w:b/>
                 <w:sz w:val="21"/>
               </w:rPr>
-              <w:t>Probar Cigüeñal Magnaflux</w:t>
+              <w:t xml:space="preserve">Probar Cigüeñal Magnaflux</w:t>
             </w:r>
           </w:p>
         </w:tc>
@@ -1700,13 +1702,13 @@
                 <w:sz w:val="20"/>
                 <w:szCs w:val="20"/>
               </w:rPr>
-              <w:t>x10</w:t>
-            </w:r>
-          </w:p>
-        </w:tc>
-        <w:tc>
-          <w:tcPr>
-            <w:tcW w:w="4143" w:type="dxa"/>
+              <w:t/>
+            </w:r>
+          </w:p>
+        </w:tc>
+        <w:tc>
+          <w:tcPr>
+            <w:tcW w:w="4110" w:type="dxa"/>
             <w:vAlign w:val="center"/>
           </w:tcPr>
           <w:p>
@@ -1724,19 +1726,19 @@
                 <w:b/>
                 <w:sz w:val="21"/>
               </w:rPr>
-              <w:t>Válvulas</w:t>
-            </w:r>
-          </w:p>
-        </w:tc>
-        <w:tc>
-          <w:tcPr>
-            <w:tcW w:w="1348" w:type="dxa"/>
-            <w:vAlign w:val="center"/>
-          </w:tcPr>
-          <w:p>
-            <w:pPr>
-              <w:pStyle w:val="TableParagraph"/>
-              <w:jc w:val="right"/>
+              <w:t>Válvulas Admisión</w:t>
+            </w:r>
+          </w:p>
+        </w:tc>
+        <w:tc>
+          <w:tcPr>
+            <w:tcW w:w="1381" w:type="dxa"/>
+            <w:vAlign w:val="center"/>
+          </w:tcPr>
+          <w:p>
+            <w:pPr>
+              <w:pStyle w:val="TableParagraph"/>
+              <w:jc w:val="center"/>
               <w:rPr>
                 <w:rFonts w:ascii="Times New Roman"/>
                 <w:sz w:val="16"/>
@@ -1804,13 +1806,13 @@
                 <w:sz w:val="20"/>
                 <w:szCs w:val="20"/>
               </w:rPr>
-              <w:t>x24</w:t>
-            </w:r>
-          </w:p>
-        </w:tc>
-        <w:tc>
-          <w:tcPr>
-            <w:tcW w:w="4143" w:type="dxa"/>
+              <w:t/>
+            </w:r>
+          </w:p>
+        </w:tc>
+        <w:tc>
+          <w:tcPr>
+            <w:tcW w:w="4110" w:type="dxa"/>
             <w:vAlign w:val="center"/>
           </w:tcPr>
           <w:p>
@@ -1828,32 +1830,34 @@
                 <w:b/>
                 <w:sz w:val="21"/>
               </w:rPr>
-              <w:t>Guías</w:t>
-            </w:r>
-          </w:p>
-        </w:tc>
-        <w:tc>
-          <w:tcPr>
-            <w:tcW w:w="1348" w:type="dxa"/>
-            <w:vAlign w:val="center"/>
-          </w:tcPr>
-          <w:p>
-            <w:pPr>
-              <w:pStyle w:val="TableParagraph"/>
-              <w:jc w:val="right"/>
-              <w:rPr>
-                <w:rFonts w:ascii="Times New Roman"/>
-                <w:sz w:val="16"/>
-              </w:rPr>
-            </w:pPr>
-            <w:r>
-              <w:rPr>
-                <w:rFonts w:ascii="Consolas" w:hAnsi="Consolas" w:cs="Consolas"/>
-                <w:color w:val="24292E"/>
-                <w:sz w:val="20"/>
-                <w:szCs w:val="20"/>
-              </w:rPr>
-              <w:t/>
+              <w:t>Válvulas Escape</w:t>
+            </w:r>
+          </w:p>
+        </w:tc>
+        <w:tc>
+          <w:tcPr>
+            <w:tcW w:w="1381" w:type="dxa"/>
+            <w:vAlign w:val="center"/>
+          </w:tcPr>
+          <w:p>
+            <w:pPr>
+              <w:pStyle w:val="TableParagraph"/>
+              <w:jc w:val="center"/>
+              <w:rPr>
+                <w:rFonts w:ascii="Consolas" w:hAnsi="Consolas" w:cs="Consolas"/>
+                <w:color w:val="24292E"/>
+                <w:sz w:val="20"/>
+                <w:szCs w:val="20"/>
+              </w:rPr>
+            </w:pPr>
+            <w:r>
+              <w:rPr>
+                <w:rFonts w:ascii="Consolas" w:hAnsi="Consolas" w:cs="Consolas"/>
+                <w:color w:val="24292E"/>
+                <w:sz w:val="20"/>
+                <w:szCs w:val="20"/>
+              </w:rPr>
+              <w:t>X</w:t>
             </w:r>
           </w:p>
         </w:tc>
@@ -1908,13 +1912,13 @@
                 <w:sz w:val="20"/>
                 <w:szCs w:val="20"/>
               </w:rPr>
-              <w:t>x26</w:t>
-            </w:r>
-          </w:p>
-        </w:tc>
-        <w:tc>
-          <w:tcPr>
-            <w:tcW w:w="4143" w:type="dxa"/>
+              <w:t/>
+            </w:r>
+          </w:p>
+        </w:tc>
+        <w:tc>
+          <w:tcPr>
+            <w:tcW w:w="4110" w:type="dxa"/>
             <w:vAlign w:val="center"/>
           </w:tcPr>
           <w:p>
@@ -1932,22 +1936,24 @@
                 <w:b/>
                 <w:sz w:val="21"/>
               </w:rPr>
-              <w:t>Casquillos</w:t>
-            </w:r>
-          </w:p>
-        </w:tc>
-        <w:tc>
-          <w:tcPr>
-            <w:tcW w:w="1348" w:type="dxa"/>
-            <w:vAlign w:val="center"/>
-          </w:tcPr>
-          <w:p>
-            <w:pPr>
-              <w:pStyle w:val="TableParagraph"/>
-              <w:jc w:val="right"/>
-              <w:rPr>
-                <w:rFonts w:ascii="Times New Roman"/>
-                <w:sz w:val="16"/>
+              <w:t>Retenes de guías de válvulas</w:t>
+            </w:r>
+          </w:p>
+        </w:tc>
+        <w:tc>
+          <w:tcPr>
+            <w:tcW w:w="1381" w:type="dxa"/>
+            <w:vAlign w:val="center"/>
+          </w:tcPr>
+          <w:p>
+            <w:pPr>
+              <w:pStyle w:val="TableParagraph"/>
+              <w:jc w:val="center"/>
+              <w:rPr>
+                <w:rFonts w:ascii="Consolas" w:hAnsi="Consolas" w:cs="Consolas"/>
+                <w:color w:val="24292E"/>
+                <w:sz w:val="20"/>
+                <w:szCs w:val="20"/>
               </w:rPr>
             </w:pPr>
             <w:r>
@@ -2012,13 +2018,13 @@
                 <w:sz w:val="20"/>
                 <w:szCs w:val="20"/>
               </w:rPr>
-              <w:t>x12</w:t>
-            </w:r>
-          </w:p>
-        </w:tc>
-        <w:tc>
-          <w:tcPr>
-            <w:tcW w:w="4143" w:type="dxa"/>
+              <w:t/>
+            </w:r>
+          </w:p>
+        </w:tc>
+        <w:tc>
+          <w:tcPr>
+            <w:tcW w:w="4110" w:type="dxa"/>
             <w:vAlign w:val="center"/>
           </w:tcPr>
           <w:p>
@@ -2042,13 +2048,13 @@
         </w:tc>
         <w:tc>
           <w:tcPr>
-            <w:tcW w:w="1348" w:type="dxa"/>
-            <w:vAlign w:val="center"/>
-          </w:tcPr>
-          <w:p>
-            <w:pPr>
-              <w:pStyle w:val="TableParagraph"/>
-              <w:jc w:val="right"/>
+            <w:tcW w:w="1381" w:type="dxa"/>
+            <w:vAlign w:val="center"/>
+          </w:tcPr>
+          <w:p>
+            <w:pPr>
+              <w:pStyle w:val="TableParagraph"/>
+              <w:jc w:val="center"/>
               <w:rPr>
                 <w:rFonts w:ascii="Times New Roman"/>
                 <w:sz w:val="16"/>
@@ -2116,13 +2122,13 @@
                 <w:sz w:val="20"/>
                 <w:szCs w:val="20"/>
               </w:rPr>
-              <w:t>x11</w:t>
-            </w:r>
-          </w:p>
-        </w:tc>
-        <w:tc>
-          <w:tcPr>
-            <w:tcW w:w="4143" w:type="dxa"/>
+              <w:t/>
+            </w:r>
+          </w:p>
+        </w:tc>
+        <w:tc>
+          <w:tcPr>
+            <w:tcW w:w="4110" w:type="dxa"/>
             <w:vAlign w:val="center"/>
           </w:tcPr>
           <w:p>
@@ -2146,13 +2152,13 @@
         </w:tc>
         <w:tc>
           <w:tcPr>
-            <w:tcW w:w="1348" w:type="dxa"/>
-            <w:vAlign w:val="center"/>
-          </w:tcPr>
-          <w:p>
-            <w:pPr>
-              <w:pStyle w:val="TableParagraph"/>
-              <w:jc w:val="right"/>
+            <w:tcW w:w="1381" w:type="dxa"/>
+            <w:vAlign w:val="center"/>
+          </w:tcPr>
+          <w:p>
+            <w:pPr>
+              <w:pStyle w:val="TableParagraph"/>
+              <w:jc w:val="center"/>
               <w:rPr>
                 <w:rFonts w:ascii="Times New Roman"/>
                 <w:sz w:val="16"/>
@@ -2195,7 +2201,7 @@
                 <w:b/>
                 <w:sz w:val="21"/>
               </w:rPr>
-              <w:t xml:space="preserve">Rectificar Árbol de levas</w:t>
+              <w:t>Rectificar Árbol de levas</w:t>
             </w:r>
           </w:p>
         </w:tc>
@@ -2220,13 +2226,13 @@
                 <w:sz w:val="20"/>
                 <w:szCs w:val="20"/>
               </w:rPr>
-              <w:t>x13</w:t>
-            </w:r>
-          </w:p>
-        </w:tc>
-        <w:tc>
-          <w:tcPr>
-            <w:tcW w:w="4143" w:type="dxa"/>
+              <w:t>X</w:t>
+            </w:r>
+          </w:p>
+        </w:tc>
+        <w:tc>
+          <w:tcPr>
+            <w:tcW w:w="4110" w:type="dxa"/>
             <w:vAlign w:val="center"/>
           </w:tcPr>
           <w:p>
@@ -2250,26 +2256,26 @@
         </w:tc>
         <w:tc>
           <w:tcPr>
-            <w:tcW w:w="1348" w:type="dxa"/>
-            <w:vAlign w:val="center"/>
-          </w:tcPr>
-          <w:p>
-            <w:pPr>
-              <w:pStyle w:val="TableParagraph"/>
-              <w:jc w:val="right"/>
-              <w:rPr>
-                <w:rFonts w:ascii="Times New Roman"/>
-                <w:sz w:val="16"/>
-              </w:rPr>
-            </w:pPr>
-            <w:r>
-              <w:rPr>
-                <w:rFonts w:ascii="Consolas" w:hAnsi="Consolas" w:cs="Consolas"/>
-                <w:color w:val="24292E"/>
-                <w:sz w:val="20"/>
-                <w:szCs w:val="20"/>
-              </w:rPr>
-              <w:t/>
+            <w:tcW w:w="1381" w:type="dxa"/>
+            <w:vAlign w:val="center"/>
+          </w:tcPr>
+          <w:p>
+            <w:pPr>
+              <w:pStyle w:val="TableParagraph"/>
+              <w:jc w:val="center"/>
+              <w:rPr>
+                <w:rFonts w:ascii="Times New Roman"/>
+                <w:sz w:val="16"/>
+              </w:rPr>
+            </w:pPr>
+            <w:r>
+              <w:rPr>
+                <w:rFonts w:ascii="Consolas" w:hAnsi="Consolas" w:cs="Consolas"/>
+                <w:color w:val="24292E"/>
+                <w:sz w:val="20"/>
+                <w:szCs w:val="20"/>
+              </w:rPr>
+              <w:t>X</w:t>
             </w:r>
           </w:p>
         </w:tc>
@@ -2299,7 +2305,7 @@
                 <w:b/>
                 <w:sz w:val="21"/>
               </w:rPr>
-              <w:t xml:space="preserve">Pulir Árbol de levas</w:t>
+              <w:t>Pulir Árbol de levas</w:t>
             </w:r>
           </w:p>
         </w:tc>
@@ -2324,13 +2330,13 @@
                 <w:sz w:val="20"/>
                 <w:szCs w:val="20"/>
               </w:rPr>
-              <w:t>x26</w:t>
-            </w:r>
-          </w:p>
-        </w:tc>
-        <w:tc>
-          <w:tcPr>
-            <w:tcW w:w="4143" w:type="dxa"/>
+              <w:t/>
+            </w:r>
+          </w:p>
+        </w:tc>
+        <w:tc>
+          <w:tcPr>
+            <w:tcW w:w="4110" w:type="dxa"/>
             <w:vAlign w:val="center"/>
           </w:tcPr>
           <w:p>
@@ -2348,32 +2354,34 @@
                 <w:b/>
                 <w:sz w:val="21"/>
               </w:rPr>
-              <w:t>Jgo tapones de block</w:t>
-            </w:r>
-          </w:p>
-        </w:tc>
-        <w:tc>
-          <w:tcPr>
-            <w:tcW w:w="1348" w:type="dxa"/>
-            <w:vAlign w:val="center"/>
-          </w:tcPr>
-          <w:p>
-            <w:pPr>
-              <w:pStyle w:val="TableParagraph"/>
-              <w:jc w:val="right"/>
-              <w:rPr>
-                <w:rFonts w:ascii="Times New Roman"/>
-                <w:sz w:val="16"/>
-              </w:rPr>
-            </w:pPr>
-            <w:r>
-              <w:rPr>
-                <w:rFonts w:ascii="Consolas" w:hAnsi="Consolas" w:cs="Consolas"/>
-                <w:color w:val="24292E"/>
-                <w:sz w:val="20"/>
-                <w:szCs w:val="20"/>
-              </w:rPr>
-              <w:t/>
+              <w:t>Tapa de cilindros</w:t>
+            </w:r>
+          </w:p>
+        </w:tc>
+        <w:tc>
+          <w:tcPr>
+            <w:tcW w:w="1381" w:type="dxa"/>
+            <w:vAlign w:val="center"/>
+          </w:tcPr>
+          <w:p>
+            <w:pPr>
+              <w:pStyle w:val="TableParagraph"/>
+              <w:jc w:val="center"/>
+              <w:rPr>
+                <w:rFonts w:ascii="Consolas" w:hAnsi="Consolas" w:cs="Consolas"/>
+                <w:color w:val="24292E"/>
+                <w:sz w:val="20"/>
+                <w:szCs w:val="20"/>
+              </w:rPr>
+            </w:pPr>
+            <w:r>
+              <w:rPr>
+                <w:rFonts w:ascii="Consolas" w:hAnsi="Consolas" w:cs="Consolas"/>
+                <w:color w:val="24292E"/>
+                <w:sz w:val="20"/>
+                <w:szCs w:val="20"/>
+              </w:rPr>
+              <w:t>X</w:t>
             </w:r>
           </w:p>
         </w:tc>
@@ -2428,13 +2436,13 @@
                 <w:sz w:val="20"/>
                 <w:szCs w:val="20"/>
               </w:rPr>
-              <w:t>x14</w:t>
-            </w:r>
-          </w:p>
-        </w:tc>
-        <w:tc>
-          <w:tcPr>
-            <w:tcW w:w="4143" w:type="dxa"/>
+              <w:t/>
+            </w:r>
+          </w:p>
+        </w:tc>
+        <w:tc>
+          <w:tcPr>
+            <w:tcW w:w="4110" w:type="dxa"/>
             <w:vAlign w:val="center"/>
           </w:tcPr>
           <w:p>
@@ -2458,13 +2466,13 @@
         </w:tc>
         <w:tc>
           <w:tcPr>
-            <w:tcW w:w="1348" w:type="dxa"/>
-            <w:vAlign w:val="center"/>
-          </w:tcPr>
-          <w:p>
-            <w:pPr>
-              <w:pStyle w:val="TableParagraph"/>
-              <w:jc w:val="right"/>
+            <w:tcW w:w="1381" w:type="dxa"/>
+            <w:vAlign w:val="center"/>
+          </w:tcPr>
+          <w:p>
+            <w:pPr>
+              <w:pStyle w:val="TableParagraph"/>
+              <w:jc w:val="center"/>
               <w:rPr>
                 <w:rFonts w:ascii="Times New Roman"/>
                 <w:sz w:val="16"/>
@@ -2532,13 +2540,13 @@
                 <w:sz w:val="20"/>
                 <w:szCs w:val="20"/>
               </w:rPr>
-              <w:t>x15</w:t>
-            </w:r>
-          </w:p>
-        </w:tc>
-        <w:tc>
-          <w:tcPr>
-            <w:tcW w:w="4143" w:type="dxa"/>
+              <w:t/>
+            </w:r>
+          </w:p>
+        </w:tc>
+        <w:tc>
+          <w:tcPr>
+            <w:tcW w:w="4110" w:type="dxa"/>
             <w:vAlign w:val="center"/>
           </w:tcPr>
           <w:p>
@@ -2556,19 +2564,19 @@
                 <w:b/>
                 <w:sz w:val="21"/>
               </w:rPr>
-              <w:t xml:space="preserve">Árbol de levas</w:t>
-            </w:r>
-          </w:p>
-        </w:tc>
-        <w:tc>
-          <w:tcPr>
-            <w:tcW w:w="1348" w:type="dxa"/>
-            <w:vAlign w:val="center"/>
-          </w:tcPr>
-          <w:p>
-            <w:pPr>
-              <w:pStyle w:val="TableParagraph"/>
-              <w:jc w:val="right"/>
+              <w:t>Árbol de levas</w:t>
+            </w:r>
+          </w:p>
+        </w:tc>
+        <w:tc>
+          <w:tcPr>
+            <w:tcW w:w="1381" w:type="dxa"/>
+            <w:vAlign w:val="center"/>
+          </w:tcPr>
+          <w:p>
+            <w:pPr>
+              <w:pStyle w:val="TableParagraph"/>
+              <w:jc w:val="center"/>
               <w:rPr>
                 <w:rFonts w:ascii="Times New Roman"/>
                 <w:sz w:val="16"/>
@@ -2636,13 +2644,13 @@
                 <w:sz w:val="20"/>
                 <w:szCs w:val="20"/>
               </w:rPr>
-              <w:t>x16</w:t>
-            </w:r>
-          </w:p>
-        </w:tc>
-        <w:tc>
-          <w:tcPr>
-            <w:tcW w:w="4143" w:type="dxa"/>
+              <w:t/>
+            </w:r>
+          </w:p>
+        </w:tc>
+        <w:tc>
+          <w:tcPr>
+            <w:tcW w:w="4110" w:type="dxa"/>
             <w:vAlign w:val="center"/>
           </w:tcPr>
           <w:p>
@@ -2660,19 +2668,19 @@
                 <w:b/>
                 <w:sz w:val="21"/>
               </w:rPr>
-              <w:t>Botadores</w:t>
-            </w:r>
-          </w:p>
-        </w:tc>
-        <w:tc>
-          <w:tcPr>
-            <w:tcW w:w="1348" w:type="dxa"/>
-            <w:vAlign w:val="center"/>
-          </w:tcPr>
-          <w:p>
-            <w:pPr>
-              <w:pStyle w:val="TableParagraph"/>
-              <w:jc w:val="right"/>
+              <w:t>Botadores Tapa</w:t>
+            </w:r>
+          </w:p>
+        </w:tc>
+        <w:tc>
+          <w:tcPr>
+            <w:tcW w:w="1381" w:type="dxa"/>
+            <w:vAlign w:val="center"/>
+          </w:tcPr>
+          <w:p>
+            <w:pPr>
+              <w:pStyle w:val="TableParagraph"/>
+              <w:jc w:val="center"/>
               <w:rPr>
                 <w:rFonts w:ascii="Times New Roman"/>
                 <w:sz w:val="16"/>
@@ -2740,13 +2748,13 @@
                 <w:sz w:val="20"/>
                 <w:szCs w:val="20"/>
               </w:rPr>
-              <w:t>x20</w:t>
-            </w:r>
-          </w:p>
-        </w:tc>
-        <w:tc>
-          <w:tcPr>
-            <w:tcW w:w="4143" w:type="dxa"/>
+              <w:t>X</w:t>
+            </w:r>
+          </w:p>
+        </w:tc>
+        <w:tc>
+          <w:tcPr>
+            <w:tcW w:w="4110" w:type="dxa"/>
             <w:vAlign w:val="center"/>
           </w:tcPr>
           <w:p>
@@ -2764,22 +2772,24 @@
                 <w:b/>
                 <w:sz w:val="21"/>
               </w:rPr>
-              <w:t>Jgo tornillos</w:t>
-            </w:r>
-          </w:p>
-        </w:tc>
-        <w:tc>
-          <w:tcPr>
-            <w:tcW w:w="1348" w:type="dxa"/>
-            <w:vAlign w:val="center"/>
-          </w:tcPr>
-          <w:p>
-            <w:pPr>
-              <w:pStyle w:val="TableParagraph"/>
-              <w:jc w:val="right"/>
-              <w:rPr>
-                <w:rFonts w:ascii="Times New Roman"/>
-                <w:sz w:val="16"/>
+              <w:t>Botadores Block</w:t>
+            </w:r>
+          </w:p>
+        </w:tc>
+        <w:tc>
+          <w:tcPr>
+            <w:tcW w:w="1381" w:type="dxa"/>
+            <w:vAlign w:val="center"/>
+          </w:tcPr>
+          <w:p>
+            <w:pPr>
+              <w:pStyle w:val="TableParagraph"/>
+              <w:jc w:val="center"/>
+              <w:rPr>
+                <w:rFonts w:ascii="Consolas" w:hAnsi="Consolas" w:cs="Consolas"/>
+                <w:color w:val="24292E"/>
+                <w:sz w:val="20"/>
+                <w:szCs w:val="20"/>
               </w:rPr>
             </w:pPr>
             <w:r>
@@ -2819,7 +2829,7 @@
                 <w:b/>
                 <w:sz w:val="21"/>
               </w:rPr>
-              <w:t xml:space="preserve">Rectificar Asientos de válvulas</w:t>
+              <w:t>Rectificar Asientos de válvulas</w:t>
             </w:r>
           </w:p>
         </w:tc>
@@ -2844,13 +2854,13 @@
                 <w:sz w:val="20"/>
                 <w:szCs w:val="20"/>
               </w:rPr>
-              <w:t>x21</w:t>
-            </w:r>
-          </w:p>
-        </w:tc>
-        <w:tc>
-          <w:tcPr>
-            <w:tcW w:w="4143" w:type="dxa"/>
+              <w:t/>
+            </w:r>
+          </w:p>
+        </w:tc>
+        <w:tc>
+          <w:tcPr>
+            <w:tcW w:w="4110" w:type="dxa"/>
             <w:vAlign w:val="center"/>
           </w:tcPr>
           <w:p>
@@ -2868,19 +2878,19 @@
                 <w:b/>
                 <w:sz w:val="21"/>
               </w:rPr>
-              <w:t>Kit de retenes</w:t>
-            </w:r>
-          </w:p>
-        </w:tc>
-        <w:tc>
-          <w:tcPr>
-            <w:tcW w:w="1348" w:type="dxa"/>
-            <w:vAlign w:val="center"/>
-          </w:tcPr>
-          <w:p>
-            <w:pPr>
-              <w:pStyle w:val="TableParagraph"/>
-              <w:jc w:val="right"/>
+              <w:t>Retenes de Block</w:t>
+            </w:r>
+          </w:p>
+        </w:tc>
+        <w:tc>
+          <w:tcPr>
+            <w:tcW w:w="1381" w:type="dxa"/>
+            <w:vAlign w:val="center"/>
+          </w:tcPr>
+          <w:p>
+            <w:pPr>
+              <w:pStyle w:val="TableParagraph"/>
+              <w:jc w:val="center"/>
               <w:rPr>
                 <w:rFonts w:ascii="Times New Roman"/>
                 <w:sz w:val="16"/>
@@ -2923,7 +2933,7 @@
                 <w:b/>
                 <w:sz w:val="21"/>
               </w:rPr>
-              <w:t xml:space="preserve">Rectificar válvulas</w:t>
+              <w:t>Rectificar válvulas</w:t>
             </w:r>
           </w:p>
         </w:tc>
@@ -2948,13 +2958,13 @@
                 <w:sz w:val="20"/>
                 <w:szCs w:val="20"/>
               </w:rPr>
-              <w:t>x22</w:t>
-            </w:r>
-          </w:p>
-        </w:tc>
-        <w:tc>
-          <w:tcPr>
-            <w:tcW w:w="4143" w:type="dxa"/>
+              <w:t/>
+            </w:r>
+          </w:p>
+        </w:tc>
+        <w:tc>
+          <w:tcPr>
+            <w:tcW w:w="4110" w:type="dxa"/>
             <w:vAlign w:val="center"/>
           </w:tcPr>
           <w:p>
@@ -2972,22 +2982,24 @@
                 <w:b/>
                 <w:sz w:val="21"/>
               </w:rPr>
-              <w:t xml:space="preserve">Retenes de guía de válvulas</w:t>
-            </w:r>
-          </w:p>
-        </w:tc>
-        <w:tc>
-          <w:tcPr>
-            <w:tcW w:w="1348" w:type="dxa"/>
-            <w:vAlign w:val="center"/>
-          </w:tcPr>
-          <w:p>
-            <w:pPr>
-              <w:pStyle w:val="TableParagraph"/>
-              <w:jc w:val="right"/>
-              <w:rPr>
-                <w:rFonts w:ascii="Times New Roman"/>
-                <w:sz w:val="16"/>
+              <w:t>Kit de retenes</w:t>
+            </w:r>
+          </w:p>
+        </w:tc>
+        <w:tc>
+          <w:tcPr>
+            <w:tcW w:w="1381" w:type="dxa"/>
+            <w:vAlign w:val="center"/>
+          </w:tcPr>
+          <w:p>
+            <w:pPr>
+              <w:pStyle w:val="TableParagraph"/>
+              <w:jc w:val="center"/>
+              <w:rPr>
+                <w:rFonts w:ascii="Consolas" w:hAnsi="Consolas" w:cs="Consolas"/>
+                <w:color w:val="24292E"/>
+                <w:sz w:val="20"/>
+                <w:szCs w:val="20"/>
               </w:rPr>
             </w:pPr>
             <w:r>
@@ -3027,7 +3039,7 @@
                 <w:b/>
                 <w:sz w:val="21"/>
               </w:rPr>
-              <w:t xml:space="preserve">Cambiar guías de válvulas</w:t>
+              <w:t>Cambiar guías de válvulas</w:t>
             </w:r>
           </w:p>
         </w:tc>
@@ -3052,13 +3064,13 @@
                 <w:sz w:val="20"/>
                 <w:szCs w:val="20"/>
               </w:rPr>
-              <w:t>x23</w:t>
-            </w:r>
-          </w:p>
-        </w:tc>
-        <w:tc>
-          <w:tcPr>
-            <w:tcW w:w="4143" w:type="dxa"/>
+              <w:t/>
+            </w:r>
+          </w:p>
+        </w:tc>
+        <w:tc>
+          <w:tcPr>
+            <w:tcW w:w="4110" w:type="dxa"/>
             <w:vAlign w:val="center"/>
           </w:tcPr>
           <w:p>
@@ -3076,19 +3088,19 @@
                 <w:b/>
                 <w:sz w:val="21"/>
               </w:rPr>
-              <w:t>Brazo de biela</w:t>
-            </w:r>
-          </w:p>
-        </w:tc>
-        <w:tc>
-          <w:tcPr>
-            <w:tcW w:w="1348" w:type="dxa"/>
-            <w:vAlign w:val="center"/>
-          </w:tcPr>
-          <w:p>
-            <w:pPr>
-              <w:pStyle w:val="TableParagraph"/>
-              <w:jc w:val="right"/>
+              <w:t>Kit de distribución</w:t>
+            </w:r>
+          </w:p>
+        </w:tc>
+        <w:tc>
+          <w:tcPr>
+            <w:tcW w:w="1381" w:type="dxa"/>
+            <w:vAlign w:val="center"/>
+          </w:tcPr>
+          <w:p>
+            <w:pPr>
+              <w:pStyle w:val="TableParagraph"/>
+              <w:jc w:val="center"/>
               <w:rPr>
                 <w:rFonts w:ascii="Times New Roman"/>
                 <w:sz w:val="16"/>
@@ -3131,7 +3143,7 @@
                 <w:b/>
                 <w:sz w:val="21"/>
               </w:rPr>
-              <w:t xml:space="preserve">Encasquillar asientos de válvulas</w:t>
+              <w:t>Encasquillar asientos de válvulas</w:t>
             </w:r>
           </w:p>
         </w:tc>
@@ -3156,13 +3168,13 @@
                 <w:sz w:val="20"/>
                 <w:szCs w:val="20"/>
               </w:rPr>
-              <w:t>x25</w:t>
-            </w:r>
-          </w:p>
-        </w:tc>
-        <w:tc>
-          <w:tcPr>
-            <w:tcW w:w="4143" w:type="dxa"/>
+              <w:t/>
+            </w:r>
+          </w:p>
+        </w:tc>
+        <w:tc>
+          <w:tcPr>
+            <w:tcW w:w="4110" w:type="dxa"/>
             <w:vAlign w:val="center"/>
           </w:tcPr>
           <w:p>
@@ -3171,31 +3183,33 @@
               <w:spacing w:line="220" w:lineRule="exact"/>
               <w:ind w:left="49"/>
               <w:rPr>
-                <w:b/>
-                <w:sz w:val="21"/>
-              </w:rPr>
-            </w:pPr>
-            <w:r>
-              <w:rPr>
-                <w:b/>
-                <w:sz w:val="21"/>
-              </w:rPr>
-              <w:t>Tapa de cilindros</w:t>
-            </w:r>
-          </w:p>
-        </w:tc>
-        <w:tc>
-          <w:tcPr>
-            <w:tcW w:w="1348" w:type="dxa"/>
-            <w:vAlign w:val="center"/>
-          </w:tcPr>
-          <w:p>
-            <w:pPr>
-              <w:pStyle w:val="TableParagraph"/>
-              <w:jc w:val="right"/>
-              <w:rPr>
-                <w:rFonts w:ascii="Times New Roman"/>
-                <w:sz w:val="16"/>
+                <w:rFonts w:ascii="Times New Roman"/>
+                <w:sz w:val="16"/>
+              </w:rPr>
+            </w:pPr>
+            <w:r>
+              <w:rPr>
+                <w:b/>
+                <w:sz w:val="21"/>
+              </w:rPr>
+              <w:t>Kit de embrague</w:t>
+            </w:r>
+          </w:p>
+        </w:tc>
+        <w:tc>
+          <w:tcPr>
+            <w:tcW w:w="1381" w:type="dxa"/>
+            <w:vAlign w:val="center"/>
+          </w:tcPr>
+          <w:p>
+            <w:pPr>
+              <w:pStyle w:val="TableParagraph"/>
+              <w:jc w:val="center"/>
+              <w:rPr>
+                <w:rFonts w:ascii="Consolas" w:hAnsi="Consolas" w:cs="Consolas"/>
+                <w:color w:val="24292E"/>
+                <w:sz w:val="20"/>
+                <w:szCs w:val="20"/>
               </w:rPr>
             </w:pPr>
             <w:r>
@@ -3235,7 +3249,7 @@
                 <w:b/>
                 <w:sz w:val="21"/>
               </w:rPr>
-              <w:t xml:space="preserve">Entubar guías</w:t>
+              <w:t>Entubar guías</w:t>
             </w:r>
           </w:p>
         </w:tc>
@@ -3260,41 +3274,43 @@
                 <w:sz w:val="20"/>
                 <w:szCs w:val="20"/>
               </w:rPr>
-              <w:t>x27</w:t>
-            </w:r>
-          </w:p>
-        </w:tc>
-        <w:tc>
-          <w:tcPr>
-            <w:tcW w:w="4143" w:type="dxa"/>
-            <w:vAlign w:val="center"/>
-          </w:tcPr>
-          <w:p>
-            <w:pPr>
-              <w:pStyle w:val="TableParagraph"/>
-              <w:rPr>
-                <w:rFonts w:ascii="Times New Roman"/>
-                <w:sz w:val="16"/>
-              </w:rPr>
-            </w:pPr>
-            <w:r>
-              <w:rPr>
-                <w:b/>
-                <w:sz w:val="21"/>
-              </w:rPr>
-              <w:t>Kit de embrague</w:t>
-            </w:r>
-          </w:p>
-        </w:tc>
-        <w:tc>
-          <w:tcPr>
-            <w:tcW w:w="1348" w:type="dxa"/>
-            <w:vAlign w:val="center"/>
-          </w:tcPr>
-          <w:p>
-            <w:pPr>
-              <w:pStyle w:val="TableParagraph"/>
-              <w:jc w:val="right"/>
+              <w:t/>
+            </w:r>
+          </w:p>
+        </w:tc>
+        <w:tc>
+          <w:tcPr>
+            <w:tcW w:w="4110" w:type="dxa"/>
+            <w:vAlign w:val="center"/>
+          </w:tcPr>
+          <w:p>
+            <w:pPr>
+              <w:pStyle w:val="TableParagraph"/>
+              <w:spacing w:line="220" w:lineRule="exact"/>
+              <w:ind w:left="49"/>
+              <w:rPr>
+                <w:b/>
+                <w:sz w:val="21"/>
+              </w:rPr>
+            </w:pPr>
+            <w:r>
+              <w:rPr>
+                <w:b/>
+                <w:sz w:val="21"/>
+              </w:rPr>
+              <w:t xml:space="preserve">Jgo tornillos</w:t>
+            </w:r>
+          </w:p>
+        </w:tc>
+        <w:tc>
+          <w:tcPr>
+            <w:tcW w:w="1381" w:type="dxa"/>
+            <w:vAlign w:val="center"/>
+          </w:tcPr>
+          <w:p>
+            <w:pPr>
+              <w:pStyle w:val="TableParagraph"/>
+              <w:jc w:val="center"/>
               <w:rPr>
                 <w:rFonts w:ascii="Times New Roman"/>
                 <w:sz w:val="16"/>
@@ -3337,7 +3353,7 @@
                 <w:b/>
                 <w:sz w:val="21"/>
               </w:rPr>
-              <w:t xml:space="preserve">Prueba hidráulica de tapa de cilindros</w:t>
+              <w:t>Prueba hidráulica de tapa de cilindros</w:t>
             </w:r>
           </w:p>
         </w:tc>
@@ -3362,41 +3378,43 @@
                 <w:sz w:val="20"/>
                 <w:szCs w:val="20"/>
               </w:rPr>
-              <w:t>x28</w:t>
-            </w:r>
-          </w:p>
-        </w:tc>
-        <w:tc>
-          <w:tcPr>
-            <w:tcW w:w="4143" w:type="dxa"/>
-            <w:vAlign w:val="center"/>
-          </w:tcPr>
-          <w:p>
-            <w:pPr>
-              <w:pStyle w:val="TableParagraph"/>
-              <w:rPr>
-                <w:rFonts w:ascii="Times New Roman"/>
-                <w:sz w:val="16"/>
-              </w:rPr>
-            </w:pPr>
-            <w:r>
-              <w:rPr>
-                <w:b/>
-                <w:sz w:val="21"/>
-              </w:rPr>
-              <w:t xml:space="preserve">Proceso tecnifer cigüeñal</w:t>
-            </w:r>
-          </w:p>
-        </w:tc>
-        <w:tc>
-          <w:tcPr>
-            <w:tcW w:w="1348" w:type="dxa"/>
-            <w:vAlign w:val="center"/>
-          </w:tcPr>
-          <w:p>
-            <w:pPr>
-              <w:pStyle w:val="TableParagraph"/>
-              <w:jc w:val="right"/>
+              <w:t/>
+            </w:r>
+          </w:p>
+        </w:tc>
+        <w:tc>
+          <w:tcPr>
+            <w:tcW w:w="4110" w:type="dxa"/>
+            <w:vAlign w:val="center"/>
+          </w:tcPr>
+          <w:p>
+            <w:pPr>
+              <w:pStyle w:val="TableParagraph"/>
+              <w:spacing w:line="220" w:lineRule="exact"/>
+              <w:ind w:left="49"/>
+              <w:rPr>
+                <w:b/>
+                <w:sz w:val="21"/>
+              </w:rPr>
+            </w:pPr>
+            <w:r>
+              <w:rPr>
+                <w:b/>
+                <w:sz w:val="21"/>
+              </w:rPr>
+              <w:t>Casquillos Admisión</w:t>
+            </w:r>
+          </w:p>
+        </w:tc>
+        <w:tc>
+          <w:tcPr>
+            <w:tcW w:w="1381" w:type="dxa"/>
+            <w:vAlign w:val="center"/>
+          </w:tcPr>
+          <w:p>
+            <w:pPr>
+              <w:pStyle w:val="TableParagraph"/>
+              <w:jc w:val="center"/>
               <w:rPr>
                 <w:rFonts w:ascii="Times New Roman"/>
                 <w:sz w:val="16"/>
@@ -3464,39 +3482,57 @@
                 <w:sz w:val="20"/>
                 <w:szCs w:val="20"/>
               </w:rPr>
-              <w:t>x29</w:t>
-            </w:r>
-          </w:p>
-        </w:tc>
-        <w:tc>
-          <w:tcPr>
-            <w:tcW w:w="4143" w:type="dxa"/>
-            <w:vAlign w:val="center"/>
-          </w:tcPr>
-          <w:p>
-            <w:pPr>
-              <w:pStyle w:val="TableParagraph"/>
-              <w:rPr>
-                <w:rFonts w:ascii="Times New Roman"/>
-                <w:sz w:val="16"/>
-              </w:rPr>
-            </w:pPr>
-          </w:p>
-        </w:tc>
-        <w:tc>
-          <w:tcPr>
-            <w:tcW w:w="1348" w:type="dxa"/>
-            <w:vAlign w:val="center"/>
-          </w:tcPr>
-          <w:p>
-            <w:pPr>
-              <w:pStyle w:val="TableParagraph"/>
-              <w:jc w:val="right"/>
-              <w:rPr>
-                <w:rFonts w:ascii="Times New Roman"/>
-                <w:sz w:val="16"/>
-              </w:rPr>
-            </w:pPr>
+              <w:t/>
+            </w:r>
+          </w:p>
+        </w:tc>
+        <w:tc>
+          <w:tcPr>
+            <w:tcW w:w="4110" w:type="dxa"/>
+            <w:vAlign w:val="center"/>
+          </w:tcPr>
+          <w:p>
+            <w:pPr>
+              <w:pStyle w:val="TableParagraph"/>
+              <w:spacing w:line="220" w:lineRule="exact"/>
+              <w:ind w:left="49"/>
+              <w:rPr>
+                <w:b/>
+                <w:sz w:val="21"/>
+              </w:rPr>
+            </w:pPr>
+            <w:r>
+              <w:rPr>
+                <w:b/>
+                <w:sz w:val="21"/>
+              </w:rPr>
+              <w:t>Casquillos Escape</w:t>
+            </w:r>
+          </w:p>
+        </w:tc>
+        <w:tc>
+          <w:tcPr>
+            <w:tcW w:w="1381" w:type="dxa"/>
+            <w:vAlign w:val="center"/>
+          </w:tcPr>
+          <w:p>
+            <w:pPr>
+              <w:pStyle w:val="TableParagraph"/>
+              <w:jc w:val="center"/>
+              <w:rPr>
+                <w:rFonts w:ascii="Times New Roman"/>
+                <w:sz w:val="16"/>
+              </w:rPr>
+            </w:pPr>
+            <w:r>
+              <w:rPr>
+                <w:rFonts w:ascii="Consolas" w:hAnsi="Consolas" w:cs="Consolas"/>
+                <w:color w:val="24292E"/>
+                <w:sz w:val="20"/>
+                <w:szCs w:val="20"/>
+              </w:rPr>
+              <w:t/>
+            </w:r>
           </w:p>
         </w:tc>
       </w:tr>
@@ -3550,39 +3586,57 @@
                 <w:sz w:val="20"/>
                 <w:szCs w:val="20"/>
               </w:rPr>
-              <w:t>x30</w:t>
-            </w:r>
-          </w:p>
-        </w:tc>
-        <w:tc>
-          <w:tcPr>
-            <w:tcW w:w="4143" w:type="dxa"/>
-            <w:vAlign w:val="center"/>
-          </w:tcPr>
-          <w:p>
-            <w:pPr>
-              <w:pStyle w:val="TableParagraph"/>
-              <w:rPr>
-                <w:rFonts w:ascii="Times New Roman"/>
-                <w:sz w:val="16"/>
-              </w:rPr>
-            </w:pPr>
-          </w:p>
-        </w:tc>
-        <w:tc>
-          <w:tcPr>
-            <w:tcW w:w="1348" w:type="dxa"/>
-            <w:vAlign w:val="center"/>
-          </w:tcPr>
-          <w:p>
-            <w:pPr>
-              <w:pStyle w:val="TableParagraph"/>
-              <w:jc w:val="right"/>
-              <w:rPr>
-                <w:rFonts w:ascii="Times New Roman"/>
-                <w:sz w:val="16"/>
-              </w:rPr>
-            </w:pPr>
+              <w:t/>
+            </w:r>
+          </w:p>
+        </w:tc>
+        <w:tc>
+          <w:tcPr>
+            <w:tcW w:w="4110" w:type="dxa"/>
+            <w:vAlign w:val="center"/>
+          </w:tcPr>
+          <w:p>
+            <w:pPr>
+              <w:pStyle w:val="TableParagraph"/>
+              <w:spacing w:line="220" w:lineRule="exact"/>
+              <w:ind w:left="49"/>
+              <w:rPr>
+                <w:b/>
+                <w:sz w:val="21"/>
+              </w:rPr>
+            </w:pPr>
+            <w:r>
+              <w:rPr>
+                <w:b/>
+                <w:sz w:val="21"/>
+              </w:rPr>
+              <w:t>Bujes de Leva</w:t>
+            </w:r>
+          </w:p>
+        </w:tc>
+        <w:tc>
+          <w:tcPr>
+            <w:tcW w:w="1381" w:type="dxa"/>
+            <w:vAlign w:val="center"/>
+          </w:tcPr>
+          <w:p>
+            <w:pPr>
+              <w:pStyle w:val="TableParagraph"/>
+              <w:jc w:val="center"/>
+              <w:rPr>
+                <w:rFonts w:ascii="Times New Roman"/>
+                <w:sz w:val="16"/>
+              </w:rPr>
+            </w:pPr>
+            <w:r>
+              <w:rPr>
+                <w:rFonts w:ascii="Consolas" w:hAnsi="Consolas" w:cs="Consolas"/>
+                <w:color w:val="24292E"/>
+                <w:sz w:val="20"/>
+                <w:szCs w:val="20"/>
+              </w:rPr>
+              <w:t/>
+            </w:r>
           </w:p>
         </w:tc>
       </w:tr>
@@ -3636,39 +3690,59 @@
                 <w:sz w:val="20"/>
                 <w:szCs w:val="20"/>
               </w:rPr>
-              <w:t>x31</w:t>
-            </w:r>
-          </w:p>
-        </w:tc>
-        <w:tc>
-          <w:tcPr>
-            <w:tcW w:w="4143" w:type="dxa"/>
-            <w:vAlign w:val="center"/>
-          </w:tcPr>
-          <w:p>
-            <w:pPr>
-              <w:pStyle w:val="TableParagraph"/>
-              <w:rPr>
-                <w:rFonts w:ascii="Times New Roman"/>
-                <w:sz w:val="16"/>
-              </w:rPr>
-            </w:pPr>
-          </w:p>
-        </w:tc>
-        <w:tc>
-          <w:tcPr>
-            <w:tcW w:w="1348" w:type="dxa"/>
-            <w:vAlign w:val="center"/>
-          </w:tcPr>
-          <w:p>
-            <w:pPr>
-              <w:pStyle w:val="TableParagraph"/>
-              <w:jc w:val="right"/>
-              <w:rPr>
-                <w:rFonts w:ascii="Times New Roman"/>
-                <w:sz w:val="16"/>
-              </w:rPr>
-            </w:pPr>
+              <w:t/>
+            </w:r>
+          </w:p>
+        </w:tc>
+        <w:tc>
+          <w:tcPr>
+            <w:tcW w:w="4110" w:type="dxa"/>
+            <w:vAlign w:val="center"/>
+          </w:tcPr>
+          <w:p>
+            <w:pPr>
+              <w:pStyle w:val="TableParagraph"/>
+              <w:spacing w:line="220" w:lineRule="exact"/>
+              <w:ind w:left="49"/>
+              <w:rPr>
+                <w:b/>
+                <w:sz w:val="21"/>
+              </w:rPr>
+            </w:pPr>
+            <w:r>
+              <w:rPr>
+                <w:b/>
+                <w:sz w:val="21"/>
+              </w:rPr>
+              <w:t>Bujes de Biela</w:t>
+            </w:r>
+          </w:p>
+        </w:tc>
+        <w:tc>
+          <w:tcPr>
+            <w:tcW w:w="1381" w:type="dxa"/>
+            <w:vAlign w:val="center"/>
+          </w:tcPr>
+          <w:p>
+            <w:pPr>
+              <w:pStyle w:val="TableParagraph"/>
+              <w:jc w:val="center"/>
+              <w:rPr>
+                <w:rFonts w:ascii="Consolas" w:hAnsi="Consolas" w:cs="Consolas"/>
+                <w:color w:val="24292E"/>
+                <w:sz w:val="20"/>
+                <w:szCs w:val="20"/>
+              </w:rPr>
+            </w:pPr>
+            <w:r>
+              <w:rPr>
+                <w:rFonts w:ascii="Consolas" w:hAnsi="Consolas" w:cs="Consolas"/>
+                <w:color w:val="24292E"/>
+                <w:sz w:val="20"/>
+                <w:szCs w:val="20"/>
+              </w:rPr>
+              <w:t/>
+            </w:r>
           </w:p>
         </w:tc>
       </w:tr>
@@ -3722,24 +3796,57 @@
                 <w:sz w:val="20"/>
                 <w:szCs w:val="20"/>
               </w:rPr>
-              <w:t>x18</w:t>
-            </w:r>
-          </w:p>
-        </w:tc>
-        <w:tc>
-          <w:tcPr>
-            <w:tcW w:w="5491" w:type="dxa"/>
-            <w:gridSpan w:val="2"/>
-          </w:tcPr>
-          <w:p>
-            <w:pPr>
-              <w:pStyle w:val="TableParagraph"/>
-              <w:jc w:val="right"/>
-              <w:rPr>
-                <w:rFonts w:ascii="Times New Roman"/>
-                <w:sz w:val="16"/>
-              </w:rPr>
-            </w:pPr>
+              <w:t/>
+            </w:r>
+          </w:p>
+        </w:tc>
+        <w:tc>
+          <w:tcPr>
+            <w:tcW w:w="4110" w:type="dxa"/>
+            <w:vAlign w:val="center"/>
+          </w:tcPr>
+          <w:p>
+            <w:pPr>
+              <w:pStyle w:val="TableParagraph"/>
+              <w:spacing w:line="220" w:lineRule="exact"/>
+              <w:ind w:left="49"/>
+              <w:rPr>
+                <w:b/>
+                <w:sz w:val="21"/>
+              </w:rPr>
+            </w:pPr>
+            <w:r>
+              <w:rPr>
+                <w:b/>
+                <w:sz w:val="21"/>
+              </w:rPr>
+              <w:t xml:space="preserve">Jgo tapones de Tapa</w:t>
+            </w:r>
+          </w:p>
+        </w:tc>
+        <w:tc>
+          <w:tcPr>
+            <w:tcW w:w="1381" w:type="dxa"/>
+            <w:vAlign w:val="center"/>
+          </w:tcPr>
+          <w:p>
+            <w:pPr>
+              <w:pStyle w:val="TableParagraph"/>
+              <w:jc w:val="center"/>
+              <w:rPr>
+                <w:rFonts w:ascii="Times New Roman"/>
+                <w:sz w:val="16"/>
+              </w:rPr>
+            </w:pPr>
+            <w:r>
+              <w:rPr>
+                <w:rFonts w:ascii="Consolas" w:hAnsi="Consolas" w:cs="Consolas"/>
+                <w:color w:val="24292E"/>
+                <w:sz w:val="20"/>
+                <w:szCs w:val="20"/>
+              </w:rPr>
+              <w:t/>
+            </w:r>
           </w:p>
         </w:tc>
       </w:tr>
@@ -3793,24 +3900,59 @@
                 <w:sz w:val="20"/>
                 <w:szCs w:val="20"/>
               </w:rPr>
-              <w:t>x19</w:t>
-            </w:r>
-          </w:p>
-        </w:tc>
-        <w:tc>
-          <w:tcPr>
-            <w:tcW w:w="5491" w:type="dxa"/>
-            <w:gridSpan w:val="2"/>
-          </w:tcPr>
-          <w:p>
-            <w:pPr>
-              <w:pStyle w:val="TableParagraph"/>
-              <w:jc w:val="right"/>
-              <w:rPr>
-                <w:rFonts w:ascii="Times New Roman"/>
-                <w:sz w:val="16"/>
-              </w:rPr>
-            </w:pPr>
+              <w:t/>
+            </w:r>
+          </w:p>
+        </w:tc>
+        <w:tc>
+          <w:tcPr>
+            <w:tcW w:w="4110" w:type="dxa"/>
+            <w:vAlign w:val="center"/>
+          </w:tcPr>
+          <w:p>
+            <w:pPr>
+              <w:pStyle w:val="TableParagraph"/>
+              <w:spacing w:line="220" w:lineRule="exact"/>
+              <w:ind w:left="49"/>
+              <w:rPr>
+                <w:rFonts w:ascii="Times New Roman"/>
+                <w:sz w:val="16"/>
+              </w:rPr>
+            </w:pPr>
+            <w:r>
+              <w:rPr>
+                <w:b/>
+                <w:sz w:val="21"/>
+              </w:rPr>
+              <w:t xml:space="preserve">Jgo tapones Block</w:t>
+            </w:r>
+          </w:p>
+        </w:tc>
+        <w:tc>
+          <w:tcPr>
+            <w:tcW w:w="1381" w:type="dxa"/>
+            <w:vAlign w:val="center"/>
+          </w:tcPr>
+          <w:p>
+            <w:pPr>
+              <w:pStyle w:val="TableParagraph"/>
+              <w:jc w:val="center"/>
+              <w:rPr>
+                <w:rFonts w:ascii="Consolas" w:hAnsi="Consolas" w:cs="Consolas"/>
+                <w:color w:val="24292E"/>
+                <w:sz w:val="20"/>
+                <w:szCs w:val="20"/>
+              </w:rPr>
+            </w:pPr>
+            <w:r>
+              <w:rPr>
+                <w:rFonts w:ascii="Consolas" w:hAnsi="Consolas" w:cs="Consolas"/>
+                <w:color w:val="24292E"/>
+                <w:sz w:val="20"/>
+                <w:szCs w:val="20"/>
+              </w:rPr>
+              <w:t/>
+            </w:r>
           </w:p>
         </w:tc>
       </w:tr>
@@ -3820,68 +3962,68 @@
         </w:trPr>
         <w:tc>
           <w:tcPr>
-            <w:tcW w:w="4119" w:type="dxa"/>
-            <w:gridSpan w:val="2"/>
-            <w:vAlign w:val="center"/>
-          </w:tcPr>
-          <w:p>
-            <w:pPr>
-              <w:pStyle w:val="TableParagraph"/>
-              <w:spacing w:line="220" w:lineRule="exact"/>
-              <w:ind w:left="37"/>
-              <w:rPr>
-                <w:b/>
-                <w:sz w:val="21"/>
-              </w:rPr>
-            </w:pPr>
-            <w:r>
-              <w:rPr>
-                <w:b/>
-                <w:sz w:val="21"/>
-              </w:rPr>
-              <w:t>Dar altura a pistones</w:t>
-            </w:r>
-          </w:p>
-        </w:tc>
-        <w:tc>
-          <w:tcPr>
-            <w:tcW w:w="843" w:type="dxa"/>
-            <w:vAlign w:val="center"/>
-          </w:tcPr>
-          <w:p>
-            <w:pPr>
-              <w:pStyle w:val="TableParagraph"/>
-              <w:jc w:val="center"/>
-              <w:rPr>
-                <w:rFonts w:ascii="Times New Roman"/>
-                <w:sz w:val="16"/>
-              </w:rPr>
-            </w:pPr>
-            <w:r>
-              <w:rPr>
-                <w:rFonts w:ascii="Consolas" w:hAnsi="Consolas" w:cs="Consolas"/>
-                <w:color w:val="24292E"/>
-                <w:sz w:val="20"/>
-                <w:szCs w:val="20"/>
-              </w:rPr>
-              <w:t>x17</w:t>
-            </w:r>
-          </w:p>
-        </w:tc>
-        <w:tc>
-          <w:tcPr>
-            <w:tcW w:w="5491" w:type="dxa"/>
-            <w:gridSpan w:val="2"/>
-          </w:tcPr>
-          <w:p>
-            <w:pPr>
-              <w:pStyle w:val="TableParagraph"/>
-              <w:jc w:val="right"/>
-              <w:rPr>
-                <w:rFonts w:ascii="Times New Roman"/>
-                <w:sz w:val="16"/>
-              </w:rPr>
-            </w:pPr>
+            <w:tcW w:w="4962" w:type="dxa"/>
+            <w:gridSpan w:val="3"/>
+            <w:vAlign w:val="center"/>
+          </w:tcPr>
+          <w:p>
+            <w:pPr>
+              <w:pStyle w:val="TableParagraph"/>
+              <w:jc w:val="center"/>
+              <w:rPr>
+                <w:rFonts w:ascii="Times New Roman"/>
+                <w:sz w:val="16"/>
+              </w:rPr>
+            </w:pPr>
+          </w:p>
+        </w:tc>
+        <w:tc>
+          <w:tcPr>
+            <w:tcW w:w="4110" w:type="dxa"/>
+            <w:vAlign w:val="center"/>
+          </w:tcPr>
+          <w:p>
+            <w:pPr>
+              <w:pStyle w:val="TableParagraph"/>
+              <w:spacing w:line="220" w:lineRule="exact"/>
+              <w:ind w:left="49"/>
+              <w:rPr>
+                <w:b/>
+                <w:sz w:val="21"/>
+              </w:rPr>
+            </w:pPr>
+            <w:r>
+              <w:rPr>
+                <w:b/>
+                <w:sz w:val="21"/>
+              </w:rPr>
+              <w:t>Guías</w:t>
+            </w:r>
+          </w:p>
+        </w:tc>
+        <w:tc>
+          <w:tcPr>
+            <w:tcW w:w="1381" w:type="dxa"/>
+            <w:vAlign w:val="center"/>
+          </w:tcPr>
+          <w:p>
+            <w:pPr>
+              <w:pStyle w:val="TableParagraph"/>
+              <w:jc w:val="center"/>
+              <w:rPr>
+                <w:rFonts w:ascii="Times New Roman"/>
+                <w:sz w:val="16"/>
+              </w:rPr>
+            </w:pPr>
+            <w:r>
+              <w:rPr>
+                <w:rFonts w:ascii="Consolas" w:hAnsi="Consolas" w:cs="Consolas"/>
+                <w:color w:val="24292E"/>
+                <w:sz w:val="20"/>
+                <w:szCs w:val="20"/>
+              </w:rPr>
+              <w:t>X</w:t>
+            </w:r>
           </w:p>
         </w:tc>
       </w:tr>
@@ -3891,22 +4033,11 @@
         </w:trPr>
         <w:tc>
           <w:tcPr>
-            <w:tcW w:w="4119" w:type="dxa"/>
-            <w:gridSpan w:val="2"/>
-          </w:tcPr>
-          <w:p>
-            <w:pPr>
-              <w:pStyle w:val="TableParagraph"/>
-              <w:rPr>
-                <w:rFonts w:ascii="Times New Roman"/>
-                <w:sz w:val="16"/>
-              </w:rPr>
-            </w:pPr>
-          </w:p>
-        </w:tc>
-        <w:tc>
-          <w:tcPr>
-            <w:tcW w:w="843" w:type="dxa"/>
+            <w:tcW w:w="4962" w:type="dxa"/>
+            <w:gridSpan w:val="3"/>
+            <w:tcBorders>
+              <w:bottom w:val="single" w:color="auto" w:sz="4" w:space="0"/>
+            </w:tcBorders>
           </w:tcPr>
           <w:p>
             <w:pPr>
@@ -3922,10 +4053,15 @@
           <w:tcPr>
             <w:tcW w:w="5491" w:type="dxa"/>
             <w:gridSpan w:val="2"/>
-          </w:tcPr>
-          <w:p>
-            <w:pPr>
-              <w:pStyle w:val="TableParagraph"/>
+            <w:tcBorders>
+              <w:bottom w:val="single" w:color="auto" w:sz="4" w:space="0"/>
+            </w:tcBorders>
+            <w:vAlign w:val="center"/>
+          </w:tcPr>
+          <w:p>
+            <w:pPr>
+              <w:pStyle w:val="TableParagraph"/>
+              <w:jc w:val="center"/>
               <w:rPr>
                 <w:rFonts w:ascii="Times New Roman"/>
                 <w:sz w:val="16"/>
@@ -3942,7 +4078,10 @@
           <w:tcPr>
             <w:tcW w:w="3556" w:type="dxa"/>
             <w:tcBorders>
-              <w:bottom w:val="single" w:color="auto" w:sz="4" w:space="0"/>
+              <w:top w:val="single" w:color="auto" w:sz="4" w:space="0"/>
+              <w:left w:val="single" w:color="auto" w:sz="2" w:space="0"/>
+              <w:bottom w:val="single" w:color="auto" w:sz="2" w:space="0"/>
+              <w:right w:val="single" w:color="auto" w:sz="2" w:space="0"/>
             </w:tcBorders>
             <w:vAlign w:val="center"/>
           </w:tcPr>
@@ -3968,7 +4107,10 @@
             <w:tcW w:w="1406" w:type="dxa"/>
             <w:gridSpan w:val="2"/>
             <w:tcBorders>
-              <w:bottom w:val="single" w:color="auto" w:sz="4" w:space="0"/>
+              <w:top w:val="single" w:color="auto" w:sz="4" w:space="0"/>
+              <w:left w:val="single" w:color="auto" w:sz="2" w:space="0"/>
+              <w:bottom w:val="single" w:color="auto" w:sz="2" w:space="0"/>
+              <w:right w:val="single" w:color="auto" w:sz="2" w:space="0"/>
             </w:tcBorders>
             <w:vAlign w:val="center"/>
           </w:tcPr>
@@ -3988,13 +4130,19 @@
                 <w:sz w:val="20"/>
                 <w:szCs w:val="20"/>
               </w:rPr>
-              <w:t>$496.0</w:t>
-            </w:r>
-          </w:p>
-        </w:tc>
-        <w:tc>
-          <w:tcPr>
-            <w:tcW w:w="4143" w:type="dxa"/>
+              <w:t>$17325.0</w:t>
+            </w:r>
+          </w:p>
+        </w:tc>
+        <w:tc>
+          <w:tcPr>
+            <w:tcW w:w="4110" w:type="dxa"/>
+            <w:tcBorders>
+              <w:top w:val="single" w:color="auto" w:sz="4" w:space="0"/>
+              <w:left w:val="single" w:color="auto" w:sz="2" w:space="0"/>
+              <w:bottom w:val="single" w:color="auto" w:sz="2" w:space="0"/>
+              <w:right w:val="single" w:color="auto" w:sz="2" w:space="0"/>
+            </w:tcBorders>
             <w:vAlign w:val="center"/>
           </w:tcPr>
           <w:p>
@@ -4016,26 +4164,32 @@
         </w:tc>
         <w:tc>
           <w:tcPr>
-            <w:tcW w:w="1348" w:type="dxa"/>
-            <w:vAlign w:val="center"/>
-          </w:tcPr>
-          <w:p>
-            <w:pPr>
-              <w:pStyle w:val="TableParagraph"/>
-              <w:jc w:val="center"/>
-              <w:rPr>
-                <w:rFonts w:ascii="Times New Roman"/>
-                <w:sz w:val="16"/>
-              </w:rPr>
-            </w:pPr>
-            <w:r>
-              <w:rPr>
-                <w:rFonts w:ascii="Consolas" w:hAnsi="Consolas" w:cs="Consolas"/>
-                <w:color w:val="24292E"/>
-                <w:sz w:val="20"/>
-                <w:szCs w:val="20"/>
-              </w:rPr>
-              <w:t>$0.0</w:t>
+            <w:tcW w:w="1381" w:type="dxa"/>
+            <w:tcBorders>
+              <w:top w:val="single" w:color="auto" w:sz="4" w:space="0"/>
+              <w:left w:val="single" w:color="auto" w:sz="2" w:space="0"/>
+              <w:bottom w:val="single" w:color="auto" w:sz="2" w:space="0"/>
+              <w:right w:val="single" w:color="auto" w:sz="2" w:space="0"/>
+            </w:tcBorders>
+            <w:vAlign w:val="center"/>
+          </w:tcPr>
+          <w:p>
+            <w:pPr>
+              <w:pStyle w:val="TableParagraph"/>
+              <w:jc w:val="center"/>
+              <w:rPr>
+                <w:rFonts w:ascii="Times New Roman"/>
+                <w:sz w:val="16"/>
+              </w:rPr>
+            </w:pPr>
+            <w:r>
+              <w:rPr>
+                <w:rFonts w:ascii="Consolas" w:hAnsi="Consolas" w:cs="Consolas"/>
+                <w:color w:val="24292E"/>
+                <w:sz w:val="20"/>
+                <w:szCs w:val="20"/>
+              </w:rPr>
+              <w:t>$26675.0</w:t>
             </w:r>
           </w:p>
         </w:tc>
@@ -4049,6 +4203,7 @@
             <w:tcW w:w="4962" w:type="dxa"/>
             <w:gridSpan w:val="3"/>
             <w:tcBorders>
+              <w:top w:val="single" w:color="auto" w:sz="2" w:space="0"/>
               <w:bottom w:val="nil"/>
             </w:tcBorders>
           </w:tcPr>
@@ -4071,7 +4226,10 @@
         </w:tc>
         <w:tc>
           <w:tcPr>
-            <w:tcW w:w="4143" w:type="dxa"/>
+            <w:tcW w:w="4110" w:type="dxa"/>
+            <w:tcBorders>
+              <w:top w:val="single" w:color="auto" w:sz="2" w:space="0"/>
+            </w:tcBorders>
             <w:vAlign w:val="center"/>
           </w:tcPr>
           <w:p>
@@ -4093,7 +4251,10 @@
         </w:tc>
         <w:tc>
           <w:tcPr>
-            <w:tcW w:w="1348" w:type="dxa"/>
+            <w:tcW w:w="1381" w:type="dxa"/>
+            <w:tcBorders>
+              <w:top w:val="single" w:color="auto" w:sz="2" w:space="0"/>
+            </w:tcBorders>
             <w:vAlign w:val="center"/>
           </w:tcPr>
           <w:p>
@@ -4112,7 +4273,7 @@
                 <w:sz w:val="20"/>
                 <w:szCs w:val="20"/>
               </w:rPr>
-              <w:t>$496.0</w:t>
+              <w:t>$17325.0</w:t>
             </w:r>
           </w:p>
         </w:tc>
@@ -4146,13 +4307,13 @@
                 <w:sz w:val="20"/>
                 <w:szCs w:val="20"/>
               </w:rPr>
-              <w:t/>
-            </w:r>
-          </w:p>
-        </w:tc>
-        <w:tc>
-          <w:tcPr>
-            <w:tcW w:w="4143" w:type="dxa"/>
+              <w:t>Este es un presupuesto de prueba</w:t>
+            </w:r>
+          </w:p>
+        </w:tc>
+        <w:tc>
+          <w:tcPr>
+            <w:tcW w:w="4110" w:type="dxa"/>
             <w:vAlign w:val="center"/>
           </w:tcPr>
           <w:p>
@@ -4171,7 +4332,7 @@
         </w:tc>
         <w:tc>
           <w:tcPr>
-            <w:tcW w:w="1348" w:type="dxa"/>
+            <w:tcW w:w="1381" w:type="dxa"/>
             <w:vAlign w:val="center"/>
           </w:tcPr>
           <w:p>
@@ -4190,7 +4351,7 @@
                 <w:sz w:val="20"/>
                 <w:szCs w:val="20"/>
               </w:rPr>
-              <w:t>$496.0</w:t>
+              <w:t>$44000.0</w:t>
             </w:r>
           </w:p>
         </w:tc>
@@ -4208,7 +4369,7 @@
 </file>
 
 <file path=word/endnotes.xml><?xml version="1.0" encoding="utf-8"?>
-<w:endnotes xmlns:w="http://schemas.openxmlformats.org/wordprocessingml/2006/main" xmlns:w15="http://schemas.microsoft.com/office/word/2012/wordml" xmlns:w14="http://schemas.microsoft.com/office/word/2010/wordml" xmlns:r="http://schemas.openxmlformats.org/officeDocument/2006/relationships" xmlns:m="http://schemas.openxmlformats.org/officeDocument/2006/math" xmlns:wp="http://schemas.openxmlformats.org/drawingml/2006/wordprocessingDrawing" xmlns:a="http://schemas.openxmlformats.org/drawingml/2006/main" xmlns:wp14="http://schemas.microsoft.com/office/word/2010/wordprocessingDrawing" xmlns:mc="http://schemas.openxmlformats.org/markup-compatibility/2006" xmlns:sl="http://schemas.openxmlformats.org/schemaLibrary/2006/main" xmlns:wne="http://schemas.microsoft.com/office/word/2006/wordml" xmlns:c="http://schemas.openxmlformats.org/drawingml/2006/chart" xmlns:cdr="http://schemas.openxmlformats.org/drawingml/2006/chartDrawing" xmlns:c14="http://schemas.microsoft.com/office/drawing/2007/8/2/chart" xmlns:dgm="http://schemas.openxmlformats.org/drawingml/2006/diagram" xmlns:pic="http://schemas.openxmlformats.org/drawingml/2006/picture" xmlns:xdr="http://schemas.openxmlformats.org/drawingml/2006/spreadsheetDrawing" xmlns:dsp="http://schemas.microsoft.com/office/drawing/2008/diagram" xmlns:xvml="urn:schemas-microsoft-com:office:excel" xmlns:o="urn:schemas-microsoft-com:office:office" xmlns:v="urn:schemas-microsoft-com:vml" xmlns:w10="urn:schemas-microsoft-com:office:word" xmlns:pvml="urn:schemas-microsoft-com:office:powerpoint" xmlns:cppr="http://schemas.microsoft.com/office/2006/coverPageProps" xmlns:odx="http://opendope.org/xpaths" xmlns:odc="http://opendope.org/conditions" xmlns:odq="http://opendope.org/questions" xmlns:oda="http://opendope.org/answers" xmlns:odi="http://opendope.org/components" xmlns:odgm="http://opendope.org/SmartArt/DataHierarchy" xmlns:b="http://schemas.openxmlformats.org/officeDocument/2006/bibliography" xmlns:wps="http://schemas.microsoft.com/office/word/2010/wordprocessingShape" xmlns:w16se="http://schemas.microsoft.com/office/word/2015/wordml/symex" xmlns:w16cid="http://schemas.microsoft.com/office/word/2016/wordml/cid" xmlns:wetp="http://schemas.microsoft.com/office/webextensions/taskpanes/2010/11" xmlns:we="http://schemas.microsoft.com/office/webextensions/webextension/2010/11" xmlns:comp="http://schemas.openxmlformats.org/drawingml/2006/compatibility" xmlns:lc="http://schemas.openxmlformats.org/drawingml/2006/lockedCanvas" mc:Ignorable="w14 w15 w16se w16cid w16 w16cex wp14">
+<w:endnotes xmlns:w="http://schemas.openxmlformats.org/wordprocessingml/2006/main" xmlns:m="http://schemas.openxmlformats.org/officeDocument/2006/math" xmlns:w14="http://schemas.microsoft.com/office/word/2010/wordml" xmlns:r="http://schemas.openxmlformats.org/officeDocument/2006/relationships" xmlns:wp="http://schemas.openxmlformats.org/drawingml/2006/wordprocessingDrawing" xmlns:a="http://schemas.openxmlformats.org/drawingml/2006/main" xmlns:wp14="http://schemas.microsoft.com/office/word/2010/wordprocessingDrawing" xmlns:w15="http://schemas.microsoft.com/office/word/2012/wordml" xmlns:mc="http://schemas.openxmlformats.org/markup-compatibility/2006" xmlns:sl="http://schemas.openxmlformats.org/schemaLibrary/2006/main" xmlns:wne="http://schemas.microsoft.com/office/word/2006/wordml" xmlns:c="http://schemas.openxmlformats.org/drawingml/2006/chart" xmlns:cdr="http://schemas.openxmlformats.org/drawingml/2006/chartDrawing" xmlns:c14="http://schemas.microsoft.com/office/drawing/2007/8/2/chart" xmlns:dgm="http://schemas.openxmlformats.org/drawingml/2006/diagram" xmlns:pic="http://schemas.openxmlformats.org/drawingml/2006/picture" xmlns:xdr="http://schemas.openxmlformats.org/drawingml/2006/spreadsheetDrawing" xmlns:dsp="http://schemas.microsoft.com/office/drawing/2008/diagram" xmlns:o="urn:schemas-microsoft-com:office:office" xmlns:xvml="urn:schemas-microsoft-com:office:excel" xmlns:v="urn:schemas-microsoft-com:vml" xmlns:w10="urn:schemas-microsoft-com:office:word" xmlns:pvml="urn:schemas-microsoft-com:office:powerpoint" xmlns:cppr="http://schemas.microsoft.com/office/2006/coverPageProps" xmlns:odx="http://opendope.org/xpaths" xmlns:odc="http://opendope.org/conditions" xmlns:odq="http://opendope.org/questions" xmlns:oda="http://opendope.org/answers" xmlns:odi="http://opendope.org/components" xmlns:odgm="http://opendope.org/SmartArt/DataHierarchy" xmlns:b="http://schemas.openxmlformats.org/officeDocument/2006/bibliography" xmlns:wps="http://schemas.microsoft.com/office/word/2010/wordprocessingShape" xmlns:w16se="http://schemas.microsoft.com/office/word/2015/wordml/symex" xmlns:w16cid="http://schemas.microsoft.com/office/word/2016/wordml/cid" xmlns:wetp="http://schemas.microsoft.com/office/webextensions/taskpanes/2010/11" xmlns:we="http://schemas.microsoft.com/office/webextensions/webextension/2010/11" xmlns:comp="http://schemas.openxmlformats.org/drawingml/2006/compatibility" xmlns:lc="http://schemas.openxmlformats.org/drawingml/2006/lockedCanvas" mc:Ignorable="w14 w15 w16se w16cid w16 w16cex wp14">
   <w:endnote w:type="separator" w:id="-1">
     <w:p>
       <w:pPr>
@@ -4233,7 +4394,7 @@
 </file>
 
 <file path=word/footnotes.xml><?xml version="1.0" encoding="utf-8"?>
-<w:footnotes xmlns:w="http://schemas.openxmlformats.org/wordprocessingml/2006/main" xmlns:w15="http://schemas.microsoft.com/office/word/2012/wordml" xmlns:w14="http://schemas.microsoft.com/office/word/2010/wordml" xmlns:r="http://schemas.openxmlformats.org/officeDocument/2006/relationships" xmlns:m="http://schemas.openxmlformats.org/officeDocument/2006/math" xmlns:wp="http://schemas.openxmlformats.org/drawingml/2006/wordprocessingDrawing" xmlns:a="http://schemas.openxmlformats.org/drawingml/2006/main" xmlns:wp14="http://schemas.microsoft.com/office/word/2010/wordprocessingDrawing" xmlns:mc="http://schemas.openxmlformats.org/markup-compatibility/2006" xmlns:sl="http://schemas.openxmlformats.org/schemaLibrary/2006/main" xmlns:wne="http://schemas.microsoft.com/office/word/2006/wordml" xmlns:c="http://schemas.openxmlformats.org/drawingml/2006/chart" xmlns:cdr="http://schemas.openxmlformats.org/drawingml/2006/chartDrawing" xmlns:c14="http://schemas.microsoft.com/office/drawing/2007/8/2/chart" xmlns:dgm="http://schemas.openxmlformats.org/drawingml/2006/diagram" xmlns:pic="http://schemas.openxmlformats.org/drawingml/2006/picture" xmlns:xdr="http://schemas.openxmlformats.org/drawingml/2006/spreadsheetDrawing" xmlns:dsp="http://schemas.microsoft.com/office/drawing/2008/diagram" xmlns:xvml="urn:schemas-microsoft-com:office:excel" xmlns:o="urn:schemas-microsoft-com:office:office" xmlns:v="urn:schemas-microsoft-com:vml" xmlns:w10="urn:schemas-microsoft-com:office:word" xmlns:pvml="urn:schemas-microsoft-com:office:powerpoint" xmlns:cppr="http://schemas.microsoft.com/office/2006/coverPageProps" xmlns:odx="http://opendope.org/xpaths" xmlns:odc="http://opendope.org/conditions" xmlns:odq="http://opendope.org/questions" xmlns:oda="http://opendope.org/answers" xmlns:odi="http://opendope.org/components" xmlns:odgm="http://opendope.org/SmartArt/DataHierarchy" xmlns:b="http://schemas.openxmlformats.org/officeDocument/2006/bibliography" xmlns:wps="http://schemas.microsoft.com/office/word/2010/wordprocessingShape" xmlns:w16se="http://schemas.microsoft.com/office/word/2015/wordml/symex" xmlns:w16cid="http://schemas.microsoft.com/office/word/2016/wordml/cid" xmlns:wetp="http://schemas.microsoft.com/office/webextensions/taskpanes/2010/11" xmlns:we="http://schemas.microsoft.com/office/webextensions/webextension/2010/11" xmlns:comp="http://schemas.openxmlformats.org/drawingml/2006/compatibility" xmlns:lc="http://schemas.openxmlformats.org/drawingml/2006/lockedCanvas" mc:Ignorable="w14 w15 w16se w16cid w16 w16cex wp14">
+<w:footnotes xmlns:w="http://schemas.openxmlformats.org/wordprocessingml/2006/main" xmlns:m="http://schemas.openxmlformats.org/officeDocument/2006/math" xmlns:w14="http://schemas.microsoft.com/office/word/2010/wordml" xmlns:r="http://schemas.openxmlformats.org/officeDocument/2006/relationships" xmlns:wp="http://schemas.openxmlformats.org/drawingml/2006/wordprocessingDrawing" xmlns:a="http://schemas.openxmlformats.org/drawingml/2006/main" xmlns:wp14="http://schemas.microsoft.com/office/word/2010/wordprocessingDrawing" xmlns:w15="http://schemas.microsoft.com/office/word/2012/wordml" xmlns:mc="http://schemas.openxmlformats.org/markup-compatibility/2006" xmlns:sl="http://schemas.openxmlformats.org/schemaLibrary/2006/main" xmlns:wne="http://schemas.microsoft.com/office/word/2006/wordml" xmlns:c="http://schemas.openxmlformats.org/drawingml/2006/chart" xmlns:cdr="http://schemas.openxmlformats.org/drawingml/2006/chartDrawing" xmlns:c14="http://schemas.microsoft.com/office/drawing/2007/8/2/chart" xmlns:dgm="http://schemas.openxmlformats.org/drawingml/2006/diagram" xmlns:pic="http://schemas.openxmlformats.org/drawingml/2006/picture" xmlns:xdr="http://schemas.openxmlformats.org/drawingml/2006/spreadsheetDrawing" xmlns:dsp="http://schemas.microsoft.com/office/drawing/2008/diagram" xmlns:o="urn:schemas-microsoft-com:office:office" xmlns:xvml="urn:schemas-microsoft-com:office:excel" xmlns:v="urn:schemas-microsoft-com:vml" xmlns:w10="urn:schemas-microsoft-com:office:word" xmlns:pvml="urn:schemas-microsoft-com:office:powerpoint" xmlns:cppr="http://schemas.microsoft.com/office/2006/coverPageProps" xmlns:odx="http://opendope.org/xpaths" xmlns:odc="http://opendope.org/conditions" xmlns:odq="http://opendope.org/questions" xmlns:oda="http://opendope.org/answers" xmlns:odi="http://opendope.org/components" xmlns:odgm="http://opendope.org/SmartArt/DataHierarchy" xmlns:b="http://schemas.openxmlformats.org/officeDocument/2006/bibliography" xmlns:wps="http://schemas.microsoft.com/office/word/2010/wordprocessingShape" xmlns:w16se="http://schemas.microsoft.com/office/word/2015/wordml/symex" xmlns:w16cid="http://schemas.microsoft.com/office/word/2016/wordml/cid" xmlns:wetp="http://schemas.microsoft.com/office/webextensions/taskpanes/2010/11" xmlns:we="http://schemas.microsoft.com/office/webextensions/webextension/2010/11" xmlns:comp="http://schemas.openxmlformats.org/drawingml/2006/compatibility" xmlns:lc="http://schemas.openxmlformats.org/drawingml/2006/lockedCanvas" mc:Ignorable="w14 w15 w16se w16cid w16 w16cex wp14">
   <w:footnote w:type="separator" w:id="-1">
     <w:p>
       <w:pPr>
@@ -4258,7 +4419,7 @@
 </file>
 
 <file path=word/styles.xml><?xml version="1.0" encoding="utf-8"?>
-<w:styles xmlns:w="http://schemas.openxmlformats.org/wordprocessingml/2006/main" xmlns:w15="http://schemas.microsoft.com/office/word/2012/wordml" xmlns:w14="http://schemas.microsoft.com/office/word/2010/wordml" xmlns:r="http://schemas.openxmlformats.org/officeDocument/2006/relationships" xmlns:m="http://schemas.openxmlformats.org/officeDocument/2006/math" xmlns:wp="http://schemas.openxmlformats.org/drawingml/2006/wordprocessingDrawing" xmlns:a="http://schemas.openxmlformats.org/drawingml/2006/main" xmlns:wp14="http://schemas.microsoft.com/office/word/2010/wordprocessingDrawing" xmlns:mc="http://schemas.openxmlformats.org/markup-compatibility/2006" xmlns:sl="http://schemas.openxmlformats.org/schemaLibrary/2006/main" xmlns:wne="http://schemas.microsoft.com/office/word/2006/wordml" xmlns:c="http://schemas.openxmlformats.org/drawingml/2006/chart" xmlns:cdr="http://schemas.openxmlformats.org/drawingml/2006/chartDrawing" xmlns:c14="http://schemas.microsoft.com/office/drawing/2007/8/2/chart" xmlns:dgm="http://schemas.openxmlformats.org/drawingml/2006/diagram" xmlns:pic="http://schemas.openxmlformats.org/drawingml/2006/picture" xmlns:xdr="http://schemas.openxmlformats.org/drawingml/2006/spreadsheetDrawing" xmlns:dsp="http://schemas.microsoft.com/office/drawing/2008/diagram" xmlns:xvml="urn:schemas-microsoft-com:office:excel" xmlns:o="urn:schemas-microsoft-com:office:office" xmlns:v="urn:schemas-microsoft-com:vml" xmlns:w10="urn:schemas-microsoft-com:office:word" xmlns:pvml="urn:schemas-microsoft-com:office:powerpoint" xmlns:cppr="http://schemas.microsoft.com/office/2006/coverPageProps" xmlns:odx="http://opendope.org/xpaths" xmlns:odc="http://opendope.org/conditions" xmlns:odq="http://opendope.org/questions" xmlns:oda="http://opendope.org/answers" xmlns:odi="http://opendope.org/components" xmlns:odgm="http://opendope.org/SmartArt/DataHierarchy" xmlns:b="http://schemas.openxmlformats.org/officeDocument/2006/bibliography" xmlns:wps="http://schemas.microsoft.com/office/word/2010/wordprocessingShape" xmlns:w16se="http://schemas.microsoft.com/office/word/2015/wordml/symex" xmlns:w16cid="http://schemas.microsoft.com/office/word/2016/wordml/cid" xmlns:wetp="http://schemas.microsoft.com/office/webextensions/taskpanes/2010/11" xmlns:we="http://schemas.microsoft.com/office/webextensions/webextension/2010/11" xmlns:comp="http://schemas.openxmlformats.org/drawingml/2006/compatibility" xmlns:lc="http://schemas.openxmlformats.org/drawingml/2006/lockedCanvas" mc:Ignorable="w14 w15 w16se w16cid w16 w16cex">
+<w:styles xmlns:w="http://schemas.openxmlformats.org/wordprocessingml/2006/main" xmlns:m="http://schemas.openxmlformats.org/officeDocument/2006/math" xmlns:w14="http://schemas.microsoft.com/office/word/2010/wordml" xmlns:r="http://schemas.openxmlformats.org/officeDocument/2006/relationships" xmlns:wp="http://schemas.openxmlformats.org/drawingml/2006/wordprocessingDrawing" xmlns:a="http://schemas.openxmlformats.org/drawingml/2006/main" xmlns:wp14="http://schemas.microsoft.com/office/word/2010/wordprocessingDrawing" xmlns:w15="http://schemas.microsoft.com/office/word/2012/wordml" xmlns:mc="http://schemas.openxmlformats.org/markup-compatibility/2006" xmlns:sl="http://schemas.openxmlformats.org/schemaLibrary/2006/main" xmlns:wne="http://schemas.microsoft.com/office/word/2006/wordml" xmlns:c="http://schemas.openxmlformats.org/drawingml/2006/chart" xmlns:cdr="http://schemas.openxmlformats.org/drawingml/2006/chartDrawing" xmlns:c14="http://schemas.microsoft.com/office/drawing/2007/8/2/chart" xmlns:dgm="http://schemas.openxmlformats.org/drawingml/2006/diagram" xmlns:pic="http://schemas.openxmlformats.org/drawingml/2006/picture" xmlns:xdr="http://schemas.openxmlformats.org/drawingml/2006/spreadsheetDrawing" xmlns:dsp="http://schemas.microsoft.com/office/drawing/2008/diagram" xmlns:o="urn:schemas-microsoft-com:office:office" xmlns:xvml="urn:schemas-microsoft-com:office:excel" xmlns:v="urn:schemas-microsoft-com:vml" xmlns:w10="urn:schemas-microsoft-com:office:word" xmlns:pvml="urn:schemas-microsoft-com:office:powerpoint" xmlns:cppr="http://schemas.microsoft.com/office/2006/coverPageProps" xmlns:odx="http://opendope.org/xpaths" xmlns:odc="http://opendope.org/conditions" xmlns:odq="http://opendope.org/questions" xmlns:oda="http://opendope.org/answers" xmlns:odi="http://opendope.org/components" xmlns:odgm="http://opendope.org/SmartArt/DataHierarchy" xmlns:b="http://schemas.openxmlformats.org/officeDocument/2006/bibliography" xmlns:wps="http://schemas.microsoft.com/office/word/2010/wordprocessingShape" xmlns:w16se="http://schemas.microsoft.com/office/word/2015/wordml/symex" xmlns:w16cid="http://schemas.microsoft.com/office/word/2016/wordml/cid" xmlns:wetp="http://schemas.microsoft.com/office/webextensions/taskpanes/2010/11" xmlns:we="http://schemas.microsoft.com/office/webextensions/webextension/2010/11" xmlns:comp="http://schemas.openxmlformats.org/drawingml/2006/compatibility" xmlns:lc="http://schemas.openxmlformats.org/drawingml/2006/lockedCanvas" mc:Ignorable="w14 w15 w16se w16cid w16 w16cex">
   <w:docDefaults>
     <w:rPrDefault>
       <w:rPr>
@@ -4829,7 +4990,7 @@
 </file>
 
 <file path=word/theme/theme1.xml><?xml version="1.0" encoding="utf-8"?>
-<a:theme xmlns:w="http://schemas.openxmlformats.org/wordprocessingml/2006/main" xmlns:w15="http://schemas.microsoft.com/office/word/2012/wordml" xmlns:w14="http://schemas.microsoft.com/office/word/2010/wordml" xmlns:r="http://schemas.openxmlformats.org/officeDocument/2006/relationships" xmlns:m="http://schemas.openxmlformats.org/officeDocument/2006/math" xmlns:wp="http://schemas.openxmlformats.org/drawingml/2006/wordprocessingDrawing" xmlns:a="http://schemas.openxmlformats.org/drawingml/2006/main" xmlns:wp14="http://schemas.microsoft.com/office/word/2010/wordprocessingDrawing" xmlns:mc="http://schemas.openxmlformats.org/markup-compatibility/2006" xmlns:sl="http://schemas.openxmlformats.org/schemaLibrary/2006/main" xmlns:wne="http://schemas.microsoft.com/office/word/2006/wordml" xmlns:c="http://schemas.openxmlformats.org/drawingml/2006/chart" xmlns:cdr="http://schemas.openxmlformats.org/drawingml/2006/chartDrawing" xmlns:c14="http://schemas.microsoft.com/office/drawing/2007/8/2/chart" xmlns:dgm="http://schemas.openxmlformats.org/drawingml/2006/diagram" xmlns:pic="http://schemas.openxmlformats.org/drawingml/2006/picture" xmlns:xdr="http://schemas.openxmlformats.org/drawingml/2006/spreadsheetDrawing" xmlns:dsp="http://schemas.microsoft.com/office/drawing/2008/diagram" xmlns:xvml="urn:schemas-microsoft-com:office:excel" xmlns:o="urn:schemas-microsoft-com:office:office" xmlns:v="urn:schemas-microsoft-com:vml" xmlns:w10="urn:schemas-microsoft-com:office:word" xmlns:pvml="urn:schemas-microsoft-com:office:powerpoint" xmlns:cppr="http://schemas.microsoft.com/office/2006/coverPageProps" xmlns:odx="http://opendope.org/xpaths" xmlns:odc="http://opendope.org/conditions" xmlns:odq="http://opendope.org/questions" xmlns:oda="http://opendope.org/answers" xmlns:odi="http://opendope.org/components" xmlns:odgm="http://opendope.org/SmartArt/DataHierarchy" xmlns:b="http://schemas.openxmlformats.org/officeDocument/2006/bibliography" xmlns:wps="http://schemas.microsoft.com/office/word/2010/wordprocessingShape" xmlns:w16se="http://schemas.microsoft.com/office/word/2015/wordml/symex" xmlns:w16cid="http://schemas.microsoft.com/office/word/2016/wordml/cid" xmlns:wetp="http://schemas.microsoft.com/office/webextensions/taskpanes/2010/11" xmlns:we="http://schemas.microsoft.com/office/webextensions/webextension/2010/11" xmlns:comp="http://schemas.openxmlformats.org/drawingml/2006/compatibility" xmlns:lc="http://schemas.openxmlformats.org/drawingml/2006/lockedCanvas" name="Tema de Office">
+<a:theme xmlns:w="http://schemas.openxmlformats.org/wordprocessingml/2006/main" xmlns:m="http://schemas.openxmlformats.org/officeDocument/2006/math" xmlns:w14="http://schemas.microsoft.com/office/word/2010/wordml" xmlns:r="http://schemas.openxmlformats.org/officeDocument/2006/relationships" xmlns:wp="http://schemas.openxmlformats.org/drawingml/2006/wordprocessingDrawing" xmlns:a="http://schemas.openxmlformats.org/drawingml/2006/main" xmlns:wp14="http://schemas.microsoft.com/office/word/2010/wordprocessingDrawing" xmlns:w15="http://schemas.microsoft.com/office/word/2012/wordml" xmlns:mc="http://schemas.openxmlformats.org/markup-compatibility/2006" xmlns:sl="http://schemas.openxmlformats.org/schemaLibrary/2006/main" xmlns:wne="http://schemas.microsoft.com/office/word/2006/wordml" xmlns:c="http://schemas.openxmlformats.org/drawingml/2006/chart" xmlns:cdr="http://schemas.openxmlformats.org/drawingml/2006/chartDrawing" xmlns:c14="http://schemas.microsoft.com/office/drawing/2007/8/2/chart" xmlns:dgm="http://schemas.openxmlformats.org/drawingml/2006/diagram" xmlns:pic="http://schemas.openxmlformats.org/drawingml/2006/picture" xmlns:xdr="http://schemas.openxmlformats.org/drawingml/2006/spreadsheetDrawing" xmlns:dsp="http://schemas.microsoft.com/office/drawing/2008/diagram" xmlns:o="urn:schemas-microsoft-com:office:office" xmlns:xvml="urn:schemas-microsoft-com:office:excel" xmlns:v="urn:schemas-microsoft-com:vml" xmlns:w10="urn:schemas-microsoft-com:office:word" xmlns:pvml="urn:schemas-microsoft-com:office:powerpoint" xmlns:cppr="http://schemas.microsoft.com/office/2006/coverPageProps" xmlns:odx="http://opendope.org/xpaths" xmlns:odc="http://opendope.org/conditions" xmlns:odq="http://opendope.org/questions" xmlns:oda="http://opendope.org/answers" xmlns:odi="http://opendope.org/components" xmlns:odgm="http://opendope.org/SmartArt/DataHierarchy" xmlns:b="http://schemas.openxmlformats.org/officeDocument/2006/bibliography" xmlns:wps="http://schemas.microsoft.com/office/word/2010/wordprocessingShape" xmlns:w16se="http://schemas.microsoft.com/office/word/2015/wordml/symex" xmlns:w16cid="http://schemas.microsoft.com/office/word/2016/wordml/cid" xmlns:wetp="http://schemas.microsoft.com/office/webextensions/taskpanes/2010/11" xmlns:we="http://schemas.microsoft.com/office/webextensions/webextension/2010/11" xmlns:comp="http://schemas.openxmlformats.org/drawingml/2006/compatibility" xmlns:lc="http://schemas.openxmlformats.org/drawingml/2006/lockedCanvas" name="Tema de Office">
   <a:themeElements>
     <a:clrScheme name="Office">
       <a:dk1>

</xml_diff>

<commit_message>
Merged in add_math_utils (pull request #60)
[MINOR] Add MathUtils to round float

* [MINOR] Add MathUtils to round float
</commit_message>
<xml_diff>
--- a/presupuesto.docx
+++ b/presupuesto.docx
@@ -1,6 +1,6 @@
 
 <file path=word/document.xml><?xml version="1.0" encoding="utf-8"?>
-<w:document xmlns:w="http://schemas.openxmlformats.org/wordprocessingml/2006/main" xmlns:m="http://schemas.openxmlformats.org/officeDocument/2006/math" xmlns:w14="http://schemas.microsoft.com/office/word/2010/wordml" xmlns:r="http://schemas.openxmlformats.org/officeDocument/2006/relationships" xmlns:wp="http://schemas.openxmlformats.org/drawingml/2006/wordprocessingDrawing" xmlns:a="http://schemas.openxmlformats.org/drawingml/2006/main" xmlns:wp14="http://schemas.microsoft.com/office/word/2010/wordprocessingDrawing" xmlns:w15="http://schemas.microsoft.com/office/word/2012/wordml" xmlns:mc="http://schemas.openxmlformats.org/markup-compatibility/2006" xmlns:sl="http://schemas.openxmlformats.org/schemaLibrary/2006/main" xmlns:wne="http://schemas.microsoft.com/office/word/2006/wordml" xmlns:c="http://schemas.openxmlformats.org/drawingml/2006/chart" xmlns:cdr="http://schemas.openxmlformats.org/drawingml/2006/chartDrawing" xmlns:c14="http://schemas.microsoft.com/office/drawing/2007/8/2/chart" xmlns:dgm="http://schemas.openxmlformats.org/drawingml/2006/diagram" xmlns:pic="http://schemas.openxmlformats.org/drawingml/2006/picture" xmlns:xdr="http://schemas.openxmlformats.org/drawingml/2006/spreadsheetDrawing" xmlns:dsp="http://schemas.microsoft.com/office/drawing/2008/diagram" xmlns:o="urn:schemas-microsoft-com:office:office" xmlns:xvml="urn:schemas-microsoft-com:office:excel" xmlns:v="urn:schemas-microsoft-com:vml" xmlns:w10="urn:schemas-microsoft-com:office:word" xmlns:pvml="urn:schemas-microsoft-com:office:powerpoint" xmlns:cppr="http://schemas.microsoft.com/office/2006/coverPageProps" xmlns:odx="http://opendope.org/xpaths" xmlns:odc="http://opendope.org/conditions" xmlns:odq="http://opendope.org/questions" xmlns:oda="http://opendope.org/answers" xmlns:odi="http://opendope.org/components" xmlns:odgm="http://opendope.org/SmartArt/DataHierarchy" xmlns:b="http://schemas.openxmlformats.org/officeDocument/2006/bibliography" xmlns:wps="http://schemas.microsoft.com/office/word/2010/wordprocessingShape" xmlns:w16se="http://schemas.microsoft.com/office/word/2015/wordml/symex" xmlns:w16cid="http://schemas.microsoft.com/office/word/2016/wordml/cid" xmlns:wetp="http://schemas.microsoft.com/office/webextensions/taskpanes/2010/11" xmlns:we="http://schemas.microsoft.com/office/webextensions/webextension/2010/11" xmlns:comp="http://schemas.openxmlformats.org/drawingml/2006/compatibility" xmlns:lc="http://schemas.openxmlformats.org/drawingml/2006/lockedCanvas" mc:Ignorable="w14 w15 w16se w16cid w16 w16cex wp14">
+<w:document xmlns:w="http://schemas.openxmlformats.org/wordprocessingml/2006/main" xmlns:m="http://schemas.openxmlformats.org/officeDocument/2006/math" xmlns:w14="http://schemas.microsoft.com/office/word/2010/wordml" xmlns:r="http://schemas.openxmlformats.org/officeDocument/2006/relationships" xmlns:wp="http://schemas.openxmlformats.org/drawingml/2006/wordprocessingDrawing" xmlns:a="http://schemas.openxmlformats.org/drawingml/2006/main" xmlns:wp14="http://schemas.microsoft.com/office/word/2010/wordprocessingDrawing" xmlns:w15="http://schemas.microsoft.com/office/word/2012/wordml" xmlns:mc="http://schemas.openxmlformats.org/markup-compatibility/2006" xmlns:sl="http://schemas.openxmlformats.org/schemaLibrary/2006/main" xmlns:wne="http://schemas.microsoft.com/office/word/2006/wordml" xmlns:c="http://schemas.openxmlformats.org/drawingml/2006/chart" xmlns:cdr="http://schemas.openxmlformats.org/drawingml/2006/chartDrawing" xmlns:c14="http://schemas.microsoft.com/office/drawing/2007/8/2/chart" xmlns:dgm="http://schemas.openxmlformats.org/drawingml/2006/diagram" xmlns:pic="http://schemas.openxmlformats.org/drawingml/2006/picture" xmlns:xdr="http://schemas.openxmlformats.org/drawingml/2006/spreadsheetDrawing" xmlns:dsp="http://schemas.microsoft.com/office/drawing/2008/diagram" xmlns:xvml="urn:schemas-microsoft-com:office:excel" xmlns:o="urn:schemas-microsoft-com:office:office" xmlns:v="urn:schemas-microsoft-com:vml" xmlns:w10="urn:schemas-microsoft-com:office:word" xmlns:pvml="urn:schemas-microsoft-com:office:powerpoint" xmlns:cppr="http://schemas.microsoft.com/office/2006/coverPageProps" xmlns:odx="http://opendope.org/xpaths" xmlns:odc="http://opendope.org/conditions" xmlns:odq="http://opendope.org/questions" xmlns:oda="http://opendope.org/answers" xmlns:odi="http://opendope.org/components" xmlns:odgm="http://opendope.org/SmartArt/DataHierarchy" xmlns:b="http://schemas.openxmlformats.org/officeDocument/2006/bibliography" xmlns:wps="http://schemas.microsoft.com/office/word/2010/wordprocessingShape" xmlns:w16se="http://schemas.microsoft.com/office/word/2015/wordml/symex" xmlns:w16cid="http://schemas.microsoft.com/office/word/2016/wordml/cid" xmlns:wetp="http://schemas.microsoft.com/office/webextensions/taskpanes/2010/11" xmlns:we="http://schemas.microsoft.com/office/webextensions/webextension/2010/11" xmlns:comp="http://schemas.openxmlformats.org/drawingml/2006/compatibility" xmlns:lc="http://schemas.openxmlformats.org/drawingml/2006/lockedCanvas" mc:Ignorable="w14 w15 w16se w16cid w16 w16cex wp14">
   <w:body>
     <!-- Modified by docx4j 6.1.2 (Apache licensed) using REFERENCE JAXB in AdoptOpenJDK Java 11.0.8 on Mac OS X -->
     <w:p>
@@ -4369,7 +4369,7 @@
 </file>
 
 <file path=word/endnotes.xml><?xml version="1.0" encoding="utf-8"?>
-<w:endnotes xmlns:w="http://schemas.openxmlformats.org/wordprocessingml/2006/main" xmlns:m="http://schemas.openxmlformats.org/officeDocument/2006/math" xmlns:w14="http://schemas.microsoft.com/office/word/2010/wordml" xmlns:r="http://schemas.openxmlformats.org/officeDocument/2006/relationships" xmlns:wp="http://schemas.openxmlformats.org/drawingml/2006/wordprocessingDrawing" xmlns:a="http://schemas.openxmlformats.org/drawingml/2006/main" xmlns:wp14="http://schemas.microsoft.com/office/word/2010/wordprocessingDrawing" xmlns:w15="http://schemas.microsoft.com/office/word/2012/wordml" xmlns:mc="http://schemas.openxmlformats.org/markup-compatibility/2006" xmlns:sl="http://schemas.openxmlformats.org/schemaLibrary/2006/main" xmlns:wne="http://schemas.microsoft.com/office/word/2006/wordml" xmlns:c="http://schemas.openxmlformats.org/drawingml/2006/chart" xmlns:cdr="http://schemas.openxmlformats.org/drawingml/2006/chartDrawing" xmlns:c14="http://schemas.microsoft.com/office/drawing/2007/8/2/chart" xmlns:dgm="http://schemas.openxmlformats.org/drawingml/2006/diagram" xmlns:pic="http://schemas.openxmlformats.org/drawingml/2006/picture" xmlns:xdr="http://schemas.openxmlformats.org/drawingml/2006/spreadsheetDrawing" xmlns:dsp="http://schemas.microsoft.com/office/drawing/2008/diagram" xmlns:o="urn:schemas-microsoft-com:office:office" xmlns:xvml="urn:schemas-microsoft-com:office:excel" xmlns:v="urn:schemas-microsoft-com:vml" xmlns:w10="urn:schemas-microsoft-com:office:word" xmlns:pvml="urn:schemas-microsoft-com:office:powerpoint" xmlns:cppr="http://schemas.microsoft.com/office/2006/coverPageProps" xmlns:odx="http://opendope.org/xpaths" xmlns:odc="http://opendope.org/conditions" xmlns:odq="http://opendope.org/questions" xmlns:oda="http://opendope.org/answers" xmlns:odi="http://opendope.org/components" xmlns:odgm="http://opendope.org/SmartArt/DataHierarchy" xmlns:b="http://schemas.openxmlformats.org/officeDocument/2006/bibliography" xmlns:wps="http://schemas.microsoft.com/office/word/2010/wordprocessingShape" xmlns:w16se="http://schemas.microsoft.com/office/word/2015/wordml/symex" xmlns:w16cid="http://schemas.microsoft.com/office/word/2016/wordml/cid" xmlns:wetp="http://schemas.microsoft.com/office/webextensions/taskpanes/2010/11" xmlns:we="http://schemas.microsoft.com/office/webextensions/webextension/2010/11" xmlns:comp="http://schemas.openxmlformats.org/drawingml/2006/compatibility" xmlns:lc="http://schemas.openxmlformats.org/drawingml/2006/lockedCanvas" mc:Ignorable="w14 w15 w16se w16cid w16 w16cex wp14">
+<w:endnotes xmlns:w="http://schemas.openxmlformats.org/wordprocessingml/2006/main" xmlns:m="http://schemas.openxmlformats.org/officeDocument/2006/math" xmlns:w14="http://schemas.microsoft.com/office/word/2010/wordml" xmlns:r="http://schemas.openxmlformats.org/officeDocument/2006/relationships" xmlns:wp="http://schemas.openxmlformats.org/drawingml/2006/wordprocessingDrawing" xmlns:a="http://schemas.openxmlformats.org/drawingml/2006/main" xmlns:wp14="http://schemas.microsoft.com/office/word/2010/wordprocessingDrawing" xmlns:w15="http://schemas.microsoft.com/office/word/2012/wordml" xmlns:mc="http://schemas.openxmlformats.org/markup-compatibility/2006" xmlns:sl="http://schemas.openxmlformats.org/schemaLibrary/2006/main" xmlns:wne="http://schemas.microsoft.com/office/word/2006/wordml" xmlns:c="http://schemas.openxmlformats.org/drawingml/2006/chart" xmlns:cdr="http://schemas.openxmlformats.org/drawingml/2006/chartDrawing" xmlns:c14="http://schemas.microsoft.com/office/drawing/2007/8/2/chart" xmlns:dgm="http://schemas.openxmlformats.org/drawingml/2006/diagram" xmlns:pic="http://schemas.openxmlformats.org/drawingml/2006/picture" xmlns:xdr="http://schemas.openxmlformats.org/drawingml/2006/spreadsheetDrawing" xmlns:dsp="http://schemas.microsoft.com/office/drawing/2008/diagram" xmlns:xvml="urn:schemas-microsoft-com:office:excel" xmlns:o="urn:schemas-microsoft-com:office:office" xmlns:v="urn:schemas-microsoft-com:vml" xmlns:w10="urn:schemas-microsoft-com:office:word" xmlns:pvml="urn:schemas-microsoft-com:office:powerpoint" xmlns:cppr="http://schemas.microsoft.com/office/2006/coverPageProps" xmlns:odx="http://opendope.org/xpaths" xmlns:odc="http://opendope.org/conditions" xmlns:odq="http://opendope.org/questions" xmlns:oda="http://opendope.org/answers" xmlns:odi="http://opendope.org/components" xmlns:odgm="http://opendope.org/SmartArt/DataHierarchy" xmlns:b="http://schemas.openxmlformats.org/officeDocument/2006/bibliography" xmlns:wps="http://schemas.microsoft.com/office/word/2010/wordprocessingShape" xmlns:w16se="http://schemas.microsoft.com/office/word/2015/wordml/symex" xmlns:w16cid="http://schemas.microsoft.com/office/word/2016/wordml/cid" xmlns:wetp="http://schemas.microsoft.com/office/webextensions/taskpanes/2010/11" xmlns:we="http://schemas.microsoft.com/office/webextensions/webextension/2010/11" xmlns:comp="http://schemas.openxmlformats.org/drawingml/2006/compatibility" xmlns:lc="http://schemas.openxmlformats.org/drawingml/2006/lockedCanvas" mc:Ignorable="w14 w15 w16se w16cid w16 w16cex wp14">
   <w:endnote w:type="separator" w:id="-1">
     <w:p>
       <w:pPr>
@@ -4394,7 +4394,7 @@
 </file>
 
 <file path=word/footnotes.xml><?xml version="1.0" encoding="utf-8"?>
-<w:footnotes xmlns:w="http://schemas.openxmlformats.org/wordprocessingml/2006/main" xmlns:m="http://schemas.openxmlformats.org/officeDocument/2006/math" xmlns:w14="http://schemas.microsoft.com/office/word/2010/wordml" xmlns:r="http://schemas.openxmlformats.org/officeDocument/2006/relationships" xmlns:wp="http://schemas.openxmlformats.org/drawingml/2006/wordprocessingDrawing" xmlns:a="http://schemas.openxmlformats.org/drawingml/2006/main" xmlns:wp14="http://schemas.microsoft.com/office/word/2010/wordprocessingDrawing" xmlns:w15="http://schemas.microsoft.com/office/word/2012/wordml" xmlns:mc="http://schemas.openxmlformats.org/markup-compatibility/2006" xmlns:sl="http://schemas.openxmlformats.org/schemaLibrary/2006/main" xmlns:wne="http://schemas.microsoft.com/office/word/2006/wordml" xmlns:c="http://schemas.openxmlformats.org/drawingml/2006/chart" xmlns:cdr="http://schemas.openxmlformats.org/drawingml/2006/chartDrawing" xmlns:c14="http://schemas.microsoft.com/office/drawing/2007/8/2/chart" xmlns:dgm="http://schemas.openxmlformats.org/drawingml/2006/diagram" xmlns:pic="http://schemas.openxmlformats.org/drawingml/2006/picture" xmlns:xdr="http://schemas.openxmlformats.org/drawingml/2006/spreadsheetDrawing" xmlns:dsp="http://schemas.microsoft.com/office/drawing/2008/diagram" xmlns:o="urn:schemas-microsoft-com:office:office" xmlns:xvml="urn:schemas-microsoft-com:office:excel" xmlns:v="urn:schemas-microsoft-com:vml" xmlns:w10="urn:schemas-microsoft-com:office:word" xmlns:pvml="urn:schemas-microsoft-com:office:powerpoint" xmlns:cppr="http://schemas.microsoft.com/office/2006/coverPageProps" xmlns:odx="http://opendope.org/xpaths" xmlns:odc="http://opendope.org/conditions" xmlns:odq="http://opendope.org/questions" xmlns:oda="http://opendope.org/answers" xmlns:odi="http://opendope.org/components" xmlns:odgm="http://opendope.org/SmartArt/DataHierarchy" xmlns:b="http://schemas.openxmlformats.org/officeDocument/2006/bibliography" xmlns:wps="http://schemas.microsoft.com/office/word/2010/wordprocessingShape" xmlns:w16se="http://schemas.microsoft.com/office/word/2015/wordml/symex" xmlns:w16cid="http://schemas.microsoft.com/office/word/2016/wordml/cid" xmlns:wetp="http://schemas.microsoft.com/office/webextensions/taskpanes/2010/11" xmlns:we="http://schemas.microsoft.com/office/webextensions/webextension/2010/11" xmlns:comp="http://schemas.openxmlformats.org/drawingml/2006/compatibility" xmlns:lc="http://schemas.openxmlformats.org/drawingml/2006/lockedCanvas" mc:Ignorable="w14 w15 w16se w16cid w16 w16cex wp14">
+<w:footnotes xmlns:w="http://schemas.openxmlformats.org/wordprocessingml/2006/main" xmlns:m="http://schemas.openxmlformats.org/officeDocument/2006/math" xmlns:w14="http://schemas.microsoft.com/office/word/2010/wordml" xmlns:r="http://schemas.openxmlformats.org/officeDocument/2006/relationships" xmlns:wp="http://schemas.openxmlformats.org/drawingml/2006/wordprocessingDrawing" xmlns:a="http://schemas.openxmlformats.org/drawingml/2006/main" xmlns:wp14="http://schemas.microsoft.com/office/word/2010/wordprocessingDrawing" xmlns:w15="http://schemas.microsoft.com/office/word/2012/wordml" xmlns:mc="http://schemas.openxmlformats.org/markup-compatibility/2006" xmlns:sl="http://schemas.openxmlformats.org/schemaLibrary/2006/main" xmlns:wne="http://schemas.microsoft.com/office/word/2006/wordml" xmlns:c="http://schemas.openxmlformats.org/drawingml/2006/chart" xmlns:cdr="http://schemas.openxmlformats.org/drawingml/2006/chartDrawing" xmlns:c14="http://schemas.microsoft.com/office/drawing/2007/8/2/chart" xmlns:dgm="http://schemas.openxmlformats.org/drawingml/2006/diagram" xmlns:pic="http://schemas.openxmlformats.org/drawingml/2006/picture" xmlns:xdr="http://schemas.openxmlformats.org/drawingml/2006/spreadsheetDrawing" xmlns:dsp="http://schemas.microsoft.com/office/drawing/2008/diagram" xmlns:xvml="urn:schemas-microsoft-com:office:excel" xmlns:o="urn:schemas-microsoft-com:office:office" xmlns:v="urn:schemas-microsoft-com:vml" xmlns:w10="urn:schemas-microsoft-com:office:word" xmlns:pvml="urn:schemas-microsoft-com:office:powerpoint" xmlns:cppr="http://schemas.microsoft.com/office/2006/coverPageProps" xmlns:odx="http://opendope.org/xpaths" xmlns:odc="http://opendope.org/conditions" xmlns:odq="http://opendope.org/questions" xmlns:oda="http://opendope.org/answers" xmlns:odi="http://opendope.org/components" xmlns:odgm="http://opendope.org/SmartArt/DataHierarchy" xmlns:b="http://schemas.openxmlformats.org/officeDocument/2006/bibliography" xmlns:wps="http://schemas.microsoft.com/office/word/2010/wordprocessingShape" xmlns:w16se="http://schemas.microsoft.com/office/word/2015/wordml/symex" xmlns:w16cid="http://schemas.microsoft.com/office/word/2016/wordml/cid" xmlns:wetp="http://schemas.microsoft.com/office/webextensions/taskpanes/2010/11" xmlns:we="http://schemas.microsoft.com/office/webextensions/webextension/2010/11" xmlns:comp="http://schemas.openxmlformats.org/drawingml/2006/compatibility" xmlns:lc="http://schemas.openxmlformats.org/drawingml/2006/lockedCanvas" mc:Ignorable="w14 w15 w16se w16cid w16 w16cex wp14">
   <w:footnote w:type="separator" w:id="-1">
     <w:p>
       <w:pPr>
@@ -4419,7 +4419,7 @@
 </file>
 
 <file path=word/styles.xml><?xml version="1.0" encoding="utf-8"?>
-<w:styles xmlns:w="http://schemas.openxmlformats.org/wordprocessingml/2006/main" xmlns:m="http://schemas.openxmlformats.org/officeDocument/2006/math" xmlns:w14="http://schemas.microsoft.com/office/word/2010/wordml" xmlns:r="http://schemas.openxmlformats.org/officeDocument/2006/relationships" xmlns:wp="http://schemas.openxmlformats.org/drawingml/2006/wordprocessingDrawing" xmlns:a="http://schemas.openxmlformats.org/drawingml/2006/main" xmlns:wp14="http://schemas.microsoft.com/office/word/2010/wordprocessingDrawing" xmlns:w15="http://schemas.microsoft.com/office/word/2012/wordml" xmlns:mc="http://schemas.openxmlformats.org/markup-compatibility/2006" xmlns:sl="http://schemas.openxmlformats.org/schemaLibrary/2006/main" xmlns:wne="http://schemas.microsoft.com/office/word/2006/wordml" xmlns:c="http://schemas.openxmlformats.org/drawingml/2006/chart" xmlns:cdr="http://schemas.openxmlformats.org/drawingml/2006/chartDrawing" xmlns:c14="http://schemas.microsoft.com/office/drawing/2007/8/2/chart" xmlns:dgm="http://schemas.openxmlformats.org/drawingml/2006/diagram" xmlns:pic="http://schemas.openxmlformats.org/drawingml/2006/picture" xmlns:xdr="http://schemas.openxmlformats.org/drawingml/2006/spreadsheetDrawing" xmlns:dsp="http://schemas.microsoft.com/office/drawing/2008/diagram" xmlns:o="urn:schemas-microsoft-com:office:office" xmlns:xvml="urn:schemas-microsoft-com:office:excel" xmlns:v="urn:schemas-microsoft-com:vml" xmlns:w10="urn:schemas-microsoft-com:office:word" xmlns:pvml="urn:schemas-microsoft-com:office:powerpoint" xmlns:cppr="http://schemas.microsoft.com/office/2006/coverPageProps" xmlns:odx="http://opendope.org/xpaths" xmlns:odc="http://opendope.org/conditions" xmlns:odq="http://opendope.org/questions" xmlns:oda="http://opendope.org/answers" xmlns:odi="http://opendope.org/components" xmlns:odgm="http://opendope.org/SmartArt/DataHierarchy" xmlns:b="http://schemas.openxmlformats.org/officeDocument/2006/bibliography" xmlns:wps="http://schemas.microsoft.com/office/word/2010/wordprocessingShape" xmlns:w16se="http://schemas.microsoft.com/office/word/2015/wordml/symex" xmlns:w16cid="http://schemas.microsoft.com/office/word/2016/wordml/cid" xmlns:wetp="http://schemas.microsoft.com/office/webextensions/taskpanes/2010/11" xmlns:we="http://schemas.microsoft.com/office/webextensions/webextension/2010/11" xmlns:comp="http://schemas.openxmlformats.org/drawingml/2006/compatibility" xmlns:lc="http://schemas.openxmlformats.org/drawingml/2006/lockedCanvas" mc:Ignorable="w14 w15 w16se w16cid w16 w16cex">
+<w:styles xmlns:w="http://schemas.openxmlformats.org/wordprocessingml/2006/main" xmlns:m="http://schemas.openxmlformats.org/officeDocument/2006/math" xmlns:w14="http://schemas.microsoft.com/office/word/2010/wordml" xmlns:r="http://schemas.openxmlformats.org/officeDocument/2006/relationships" xmlns:wp="http://schemas.openxmlformats.org/drawingml/2006/wordprocessingDrawing" xmlns:a="http://schemas.openxmlformats.org/drawingml/2006/main" xmlns:wp14="http://schemas.microsoft.com/office/word/2010/wordprocessingDrawing" xmlns:w15="http://schemas.microsoft.com/office/word/2012/wordml" xmlns:mc="http://schemas.openxmlformats.org/markup-compatibility/2006" xmlns:sl="http://schemas.openxmlformats.org/schemaLibrary/2006/main" xmlns:wne="http://schemas.microsoft.com/office/word/2006/wordml" xmlns:c="http://schemas.openxmlformats.org/drawingml/2006/chart" xmlns:cdr="http://schemas.openxmlformats.org/drawingml/2006/chartDrawing" xmlns:c14="http://schemas.microsoft.com/office/drawing/2007/8/2/chart" xmlns:dgm="http://schemas.openxmlformats.org/drawingml/2006/diagram" xmlns:pic="http://schemas.openxmlformats.org/drawingml/2006/picture" xmlns:xdr="http://schemas.openxmlformats.org/drawingml/2006/spreadsheetDrawing" xmlns:dsp="http://schemas.microsoft.com/office/drawing/2008/diagram" xmlns:xvml="urn:schemas-microsoft-com:office:excel" xmlns:o="urn:schemas-microsoft-com:office:office" xmlns:v="urn:schemas-microsoft-com:vml" xmlns:w10="urn:schemas-microsoft-com:office:word" xmlns:pvml="urn:schemas-microsoft-com:office:powerpoint" xmlns:cppr="http://schemas.microsoft.com/office/2006/coverPageProps" xmlns:odx="http://opendope.org/xpaths" xmlns:odc="http://opendope.org/conditions" xmlns:odq="http://opendope.org/questions" xmlns:oda="http://opendope.org/answers" xmlns:odi="http://opendope.org/components" xmlns:odgm="http://opendope.org/SmartArt/DataHierarchy" xmlns:b="http://schemas.openxmlformats.org/officeDocument/2006/bibliography" xmlns:wps="http://schemas.microsoft.com/office/word/2010/wordprocessingShape" xmlns:w16se="http://schemas.microsoft.com/office/word/2015/wordml/symex" xmlns:w16cid="http://schemas.microsoft.com/office/word/2016/wordml/cid" xmlns:wetp="http://schemas.microsoft.com/office/webextensions/taskpanes/2010/11" xmlns:we="http://schemas.microsoft.com/office/webextensions/webextension/2010/11" xmlns:comp="http://schemas.openxmlformats.org/drawingml/2006/compatibility" xmlns:lc="http://schemas.openxmlformats.org/drawingml/2006/lockedCanvas" mc:Ignorable="w14 w15 w16se w16cid w16 w16cex">
   <w:docDefaults>
     <w:rPrDefault>
       <w:rPr>
@@ -4990,7 +4990,7 @@
 </file>
 
 <file path=word/theme/theme1.xml><?xml version="1.0" encoding="utf-8"?>
-<a:theme xmlns:w="http://schemas.openxmlformats.org/wordprocessingml/2006/main" xmlns:m="http://schemas.openxmlformats.org/officeDocument/2006/math" xmlns:w14="http://schemas.microsoft.com/office/word/2010/wordml" xmlns:r="http://schemas.openxmlformats.org/officeDocument/2006/relationships" xmlns:wp="http://schemas.openxmlformats.org/drawingml/2006/wordprocessingDrawing" xmlns:a="http://schemas.openxmlformats.org/drawingml/2006/main" xmlns:wp14="http://schemas.microsoft.com/office/word/2010/wordprocessingDrawing" xmlns:w15="http://schemas.microsoft.com/office/word/2012/wordml" xmlns:mc="http://schemas.openxmlformats.org/markup-compatibility/2006" xmlns:sl="http://schemas.openxmlformats.org/schemaLibrary/2006/main" xmlns:wne="http://schemas.microsoft.com/office/word/2006/wordml" xmlns:c="http://schemas.openxmlformats.org/drawingml/2006/chart" xmlns:cdr="http://schemas.openxmlformats.org/drawingml/2006/chartDrawing" xmlns:c14="http://schemas.microsoft.com/office/drawing/2007/8/2/chart" xmlns:dgm="http://schemas.openxmlformats.org/drawingml/2006/diagram" xmlns:pic="http://schemas.openxmlformats.org/drawingml/2006/picture" xmlns:xdr="http://schemas.openxmlformats.org/drawingml/2006/spreadsheetDrawing" xmlns:dsp="http://schemas.microsoft.com/office/drawing/2008/diagram" xmlns:o="urn:schemas-microsoft-com:office:office" xmlns:xvml="urn:schemas-microsoft-com:office:excel" xmlns:v="urn:schemas-microsoft-com:vml" xmlns:w10="urn:schemas-microsoft-com:office:word" xmlns:pvml="urn:schemas-microsoft-com:office:powerpoint" xmlns:cppr="http://schemas.microsoft.com/office/2006/coverPageProps" xmlns:odx="http://opendope.org/xpaths" xmlns:odc="http://opendope.org/conditions" xmlns:odq="http://opendope.org/questions" xmlns:oda="http://opendope.org/answers" xmlns:odi="http://opendope.org/components" xmlns:odgm="http://opendope.org/SmartArt/DataHierarchy" xmlns:b="http://schemas.openxmlformats.org/officeDocument/2006/bibliography" xmlns:wps="http://schemas.microsoft.com/office/word/2010/wordprocessingShape" xmlns:w16se="http://schemas.microsoft.com/office/word/2015/wordml/symex" xmlns:w16cid="http://schemas.microsoft.com/office/word/2016/wordml/cid" xmlns:wetp="http://schemas.microsoft.com/office/webextensions/taskpanes/2010/11" xmlns:we="http://schemas.microsoft.com/office/webextensions/webextension/2010/11" xmlns:comp="http://schemas.openxmlformats.org/drawingml/2006/compatibility" xmlns:lc="http://schemas.openxmlformats.org/drawingml/2006/lockedCanvas" name="Tema de Office">
+<a:theme xmlns:w="http://schemas.openxmlformats.org/wordprocessingml/2006/main" xmlns:m="http://schemas.openxmlformats.org/officeDocument/2006/math" xmlns:w14="http://schemas.microsoft.com/office/word/2010/wordml" xmlns:r="http://schemas.openxmlformats.org/officeDocument/2006/relationships" xmlns:wp="http://schemas.openxmlformats.org/drawingml/2006/wordprocessingDrawing" xmlns:a="http://schemas.openxmlformats.org/drawingml/2006/main" xmlns:wp14="http://schemas.microsoft.com/office/word/2010/wordprocessingDrawing" xmlns:w15="http://schemas.microsoft.com/office/word/2012/wordml" xmlns:mc="http://schemas.openxmlformats.org/markup-compatibility/2006" xmlns:sl="http://schemas.openxmlformats.org/schemaLibrary/2006/main" xmlns:wne="http://schemas.microsoft.com/office/word/2006/wordml" xmlns:c="http://schemas.openxmlformats.org/drawingml/2006/chart" xmlns:cdr="http://schemas.openxmlformats.org/drawingml/2006/chartDrawing" xmlns:c14="http://schemas.microsoft.com/office/drawing/2007/8/2/chart" xmlns:dgm="http://schemas.openxmlformats.org/drawingml/2006/diagram" xmlns:pic="http://schemas.openxmlformats.org/drawingml/2006/picture" xmlns:xdr="http://schemas.openxmlformats.org/drawingml/2006/spreadsheetDrawing" xmlns:dsp="http://schemas.microsoft.com/office/drawing/2008/diagram" xmlns:xvml="urn:schemas-microsoft-com:office:excel" xmlns:o="urn:schemas-microsoft-com:office:office" xmlns:v="urn:schemas-microsoft-com:vml" xmlns:w10="urn:schemas-microsoft-com:office:word" xmlns:pvml="urn:schemas-microsoft-com:office:powerpoint" xmlns:cppr="http://schemas.microsoft.com/office/2006/coverPageProps" xmlns:odx="http://opendope.org/xpaths" xmlns:odc="http://opendope.org/conditions" xmlns:odq="http://opendope.org/questions" xmlns:oda="http://opendope.org/answers" xmlns:odi="http://opendope.org/components" xmlns:odgm="http://opendope.org/SmartArt/DataHierarchy" xmlns:b="http://schemas.openxmlformats.org/officeDocument/2006/bibliography" xmlns:wps="http://schemas.microsoft.com/office/word/2010/wordprocessingShape" xmlns:w16se="http://schemas.microsoft.com/office/word/2015/wordml/symex" xmlns:w16cid="http://schemas.microsoft.com/office/word/2016/wordml/cid" xmlns:wetp="http://schemas.microsoft.com/office/webextensions/taskpanes/2010/11" xmlns:we="http://schemas.microsoft.com/office/webextensions/webextension/2010/11" xmlns:comp="http://schemas.openxmlformats.org/drawingml/2006/compatibility" xmlns:lc="http://schemas.openxmlformats.org/drawingml/2006/lockedCanvas" name="Tema de Office">
   <a:themeElements>
     <a:clrScheme name="Office">
       <a:dk1>

</xml_diff>

<commit_message>
[PATCH] Arreglo todas las queries hasta ahora :)
</commit_message>
<xml_diff>
--- a/presupuesto.docx
+++ b/presupuesto.docx
@@ -74,7 +74,7 @@
           <w:sz w:val="20"/>
           <w:szCs w:val="20"/>
         </w:rPr>
-        <w:t>65</w:t>
+        <w:t>104</w:t>
         <w:tab/>
       </w:r>
     </w:p>
@@ -118,7 +118,7 @@
           <w:sz w:val="20"/>
           <w:szCs w:val="20"/>
         </w:rPr>
-        <w:t>2020-08-22</w:t>
+        <w:t>2020-09-10</w:t>
       </w:r>
     </w:p>
     <w:p>
@@ -170,7 +170,7 @@
           <w:sz w:val="20"/>
           <w:szCs w:val="20"/>
         </w:rPr>
-        <w:t>gustavo chiarelo</w:t>
+        <w:t>nestor ...</w:t>
       </w:r>
     </w:p>
     <w:p>
@@ -764,7 +764,7 @@
                 <w:sz w:val="20"/>
                 <w:szCs w:val="20"/>
               </w:rPr>
-              <w:t>X</w:t>
+              <w:t/>
             </w:r>
           </w:p>
         </w:tc>
@@ -1076,7 +1076,7 @@
                 <w:sz w:val="20"/>
                 <w:szCs w:val="20"/>
               </w:rPr>
-              <w:t>X</w:t>
+              <w:t/>
             </w:r>
           </w:p>
         </w:tc>
@@ -1182,7 +1182,7 @@
                 <w:sz w:val="20"/>
                 <w:szCs w:val="20"/>
               </w:rPr>
-              <w:t>X</w:t>
+              <w:t/>
             </w:r>
           </w:p>
         </w:tc>
@@ -1543,7 +1543,7 @@
                 <w:sz w:val="20"/>
                 <w:szCs w:val="20"/>
               </w:rPr>
-              <w:t>X</w:t>
+              <w:t/>
             </w:r>
           </w:p>
         </w:tc>
@@ -1781,7 +1781,7 @@
                 <w:b/>
                 <w:sz w:val="21"/>
               </w:rPr>
-              <w:t>Roscar cigüeñal</w:t>
+              <w:t>Ajustar vástagos a guías</w:t>
             </w:r>
           </w:p>
         </w:tc>
@@ -1857,7 +1857,7 @@
                 <w:sz w:val="20"/>
                 <w:szCs w:val="20"/>
               </w:rPr>
-              <w:t>X</w:t>
+              <w:t/>
             </w:r>
           </w:p>
         </w:tc>
@@ -1887,7 +1887,7 @@
                 <w:b/>
                 <w:sz w:val="21"/>
               </w:rPr>
-              <w:t>Rectificar pista reten cigüeñal</w:t>
+              <w:t>Rectificar válvulas</w:t>
             </w:r>
           </w:p>
         </w:tc>
@@ -2226,7 +2226,7 @@
                 <w:sz w:val="20"/>
                 <w:szCs w:val="20"/>
               </w:rPr>
-              <w:t>X</w:t>
+              <w:t/>
             </w:r>
           </w:p>
         </w:tc>
@@ -2275,7 +2275,7 @@
                 <w:sz w:val="20"/>
                 <w:szCs w:val="20"/>
               </w:rPr>
-              <w:t>X</w:t>
+              <w:t/>
             </w:r>
           </w:p>
         </w:tc>
@@ -2381,7 +2381,7 @@
                 <w:sz w:val="20"/>
                 <w:szCs w:val="20"/>
               </w:rPr>
-              <w:t>X</w:t>
+              <w:t/>
             </w:r>
           </w:p>
         </w:tc>
@@ -2748,7 +2748,7 @@
                 <w:sz w:val="20"/>
                 <w:szCs w:val="20"/>
               </w:rPr>
-              <w:t>X</w:t>
+              <w:t/>
             </w:r>
           </w:p>
         </w:tc>
@@ -3951,7 +3951,7 @@
                 <w:sz w:val="20"/>
                 <w:szCs w:val="20"/>
               </w:rPr>
-              <w:t/>
+              <w:t>X</w:t>
             </w:r>
           </w:p>
         </w:tc>
@@ -4022,7 +4022,7 @@
                 <w:sz w:val="20"/>
                 <w:szCs w:val="20"/>
               </w:rPr>
-              <w:t>X</w:t>
+              <w:t/>
             </w:r>
           </w:p>
         </w:tc>
@@ -4130,7 +4130,7 @@
                 <w:sz w:val="20"/>
                 <w:szCs w:val="20"/>
               </w:rPr>
-              <w:t>$17325.0</w:t>
+              <w:t>$5597.28</w:t>
             </w:r>
           </w:p>
         </w:tc>
@@ -4189,7 +4189,7 @@
                 <w:sz w:val="20"/>
                 <w:szCs w:val="20"/>
               </w:rPr>
-              <w:t>$26675.0</w:t>
+              <w:t>$240.0</w:t>
             </w:r>
           </w:p>
         </w:tc>
@@ -4273,7 +4273,7 @@
                 <w:sz w:val="20"/>
                 <w:szCs w:val="20"/>
               </w:rPr>
-              <w:t>$17325.0</w:t>
+              <w:t>$5597.28</w:t>
             </w:r>
           </w:p>
         </w:tc>
@@ -4307,7 +4307,7 @@
                 <w:sz w:val="20"/>
                 <w:szCs w:val="20"/>
               </w:rPr>
-              <w:t>Este es un presupuesto de prueba</w:t>
+              <w:t/>
             </w:r>
           </w:p>
         </w:tc>
@@ -4351,7 +4351,7 @@
                 <w:sz w:val="20"/>
                 <w:szCs w:val="20"/>
               </w:rPr>
-              <w:t>$44000.0</w:t>
+              <w:t>$5837.28</w:t>
             </w:r>
           </w:p>
         </w:tc>

</xml_diff>

<commit_message>
Merged in add_side_by_side_repository (pull request #66)
[MINOR] Add Side by side repositories

* [MINOR] Add Side by side repositories
</commit_message>
<xml_diff>
--- a/presupuesto.docx
+++ b/presupuesto.docx
@@ -1,6 +1,6 @@
 
 <file path=word/document.xml><?xml version="1.0" encoding="utf-8"?>
-<w:document xmlns:w="http://schemas.openxmlformats.org/wordprocessingml/2006/main" xmlns:m="http://schemas.openxmlformats.org/officeDocument/2006/math" xmlns:w14="http://schemas.microsoft.com/office/word/2010/wordml" xmlns:r="http://schemas.openxmlformats.org/officeDocument/2006/relationships" xmlns:wp="http://schemas.openxmlformats.org/drawingml/2006/wordprocessingDrawing" xmlns:a="http://schemas.openxmlformats.org/drawingml/2006/main" xmlns:wp14="http://schemas.microsoft.com/office/word/2010/wordprocessingDrawing" xmlns:w15="http://schemas.microsoft.com/office/word/2012/wordml" xmlns:mc="http://schemas.openxmlformats.org/markup-compatibility/2006" xmlns:sl="http://schemas.openxmlformats.org/schemaLibrary/2006/main" xmlns:wne="http://schemas.microsoft.com/office/word/2006/wordml" xmlns:c="http://schemas.openxmlformats.org/drawingml/2006/chart" xmlns:cdr="http://schemas.openxmlformats.org/drawingml/2006/chartDrawing" xmlns:c14="http://schemas.microsoft.com/office/drawing/2007/8/2/chart" xmlns:dgm="http://schemas.openxmlformats.org/drawingml/2006/diagram" xmlns:pic="http://schemas.openxmlformats.org/drawingml/2006/picture" xmlns:xdr="http://schemas.openxmlformats.org/drawingml/2006/spreadsheetDrawing" xmlns:dsp="http://schemas.microsoft.com/office/drawing/2008/diagram" xmlns:xvml="urn:schemas-microsoft-com:office:excel" xmlns:o="urn:schemas-microsoft-com:office:office" xmlns:v="urn:schemas-microsoft-com:vml" xmlns:w10="urn:schemas-microsoft-com:office:word" xmlns:pvml="urn:schemas-microsoft-com:office:powerpoint" xmlns:cppr="http://schemas.microsoft.com/office/2006/coverPageProps" xmlns:odx="http://opendope.org/xpaths" xmlns:odc="http://opendope.org/conditions" xmlns:odq="http://opendope.org/questions" xmlns:oda="http://opendope.org/answers" xmlns:odi="http://opendope.org/components" xmlns:odgm="http://opendope.org/SmartArt/DataHierarchy" xmlns:b="http://schemas.openxmlformats.org/officeDocument/2006/bibliography" xmlns:wps="http://schemas.microsoft.com/office/word/2010/wordprocessingShape" xmlns:w16se="http://schemas.microsoft.com/office/word/2015/wordml/symex" xmlns:w16cid="http://schemas.microsoft.com/office/word/2016/wordml/cid" xmlns:wetp="http://schemas.microsoft.com/office/webextensions/taskpanes/2010/11" xmlns:we="http://schemas.microsoft.com/office/webextensions/webextension/2010/11" xmlns:comp="http://schemas.openxmlformats.org/drawingml/2006/compatibility" xmlns:lc="http://schemas.openxmlformats.org/drawingml/2006/lockedCanvas" mc:Ignorable="w14 w15 w16se w16cid w16 w16cex wp14">
+<w:document xmlns:w="http://schemas.openxmlformats.org/wordprocessingml/2006/main" xmlns:m="http://schemas.openxmlformats.org/officeDocument/2006/math" xmlns:w14="http://schemas.microsoft.com/office/word/2010/wordml" xmlns:r="http://schemas.openxmlformats.org/officeDocument/2006/relationships" xmlns:wp="http://schemas.openxmlformats.org/drawingml/2006/wordprocessingDrawing" xmlns:a="http://schemas.openxmlformats.org/drawingml/2006/main" xmlns:wp14="http://schemas.microsoft.com/office/word/2010/wordprocessingDrawing" xmlns:mc="http://schemas.openxmlformats.org/markup-compatibility/2006" xmlns:w15="http://schemas.microsoft.com/office/word/2012/wordml" xmlns:sl="http://schemas.openxmlformats.org/schemaLibrary/2006/main" xmlns:wne="http://schemas.microsoft.com/office/word/2006/wordml" xmlns:c="http://schemas.openxmlformats.org/drawingml/2006/chart" xmlns:cdr="http://schemas.openxmlformats.org/drawingml/2006/chartDrawing" xmlns:c14="http://schemas.microsoft.com/office/drawing/2007/8/2/chart" xmlns:dgm="http://schemas.openxmlformats.org/drawingml/2006/diagram" xmlns:pic="http://schemas.openxmlformats.org/drawingml/2006/picture" xmlns:xdr="http://schemas.openxmlformats.org/drawingml/2006/spreadsheetDrawing" xmlns:dsp="http://schemas.microsoft.com/office/drawing/2008/diagram" xmlns:xvml="urn:schemas-microsoft-com:office:excel" xmlns:o="urn:schemas-microsoft-com:office:office" xmlns:v="urn:schemas-microsoft-com:vml" xmlns:w10="urn:schemas-microsoft-com:office:word" xmlns:pvml="urn:schemas-microsoft-com:office:powerpoint" xmlns:cppr="http://schemas.microsoft.com/office/2006/coverPageProps" xmlns:odx="http://opendope.org/xpaths" xmlns:odc="http://opendope.org/conditions" xmlns:odq="http://opendope.org/questions" xmlns:oda="http://opendope.org/answers" xmlns:odi="http://opendope.org/components" xmlns:odgm="http://opendope.org/SmartArt/DataHierarchy" xmlns:b="http://schemas.openxmlformats.org/officeDocument/2006/bibliography" xmlns:wps="http://schemas.microsoft.com/office/word/2010/wordprocessingShape" xmlns:w16se="http://schemas.microsoft.com/office/word/2015/wordml/symex" xmlns:w16cid="http://schemas.microsoft.com/office/word/2016/wordml/cid" xmlns:wetp="http://schemas.microsoft.com/office/webextensions/taskpanes/2010/11" xmlns:we="http://schemas.microsoft.com/office/webextensions/webextension/2010/11" xmlns:comp="http://schemas.openxmlformats.org/drawingml/2006/compatibility" xmlns:lc="http://schemas.openxmlformats.org/drawingml/2006/lockedCanvas" mc:Ignorable="w14 w15 w16se w16cid w16 w16cex wp14">
   <w:body>
     <!-- Modified by docx4j 6.1.2 (Apache licensed) using REFERENCE JAXB in AdoptOpenJDK Java 11.0.8 on Mac OS X -->
     <w:p>
@@ -74,7 +74,7 @@
           <w:sz w:val="20"/>
           <w:szCs w:val="20"/>
         </w:rPr>
-        <w:t>104</w:t>
+        <w:t>106</w:t>
         <w:tab/>
       </w:r>
     </w:p>
@@ -118,7 +118,7 @@
           <w:sz w:val="20"/>
           <w:szCs w:val="20"/>
         </w:rPr>
-        <w:t>2020-09-10</w:t>
+        <w:t>2020-09-25</w:t>
       </w:r>
     </w:p>
     <w:p>
@@ -170,7 +170,7 @@
           <w:sz w:val="20"/>
           <w:szCs w:val="20"/>
         </w:rPr>
-        <w:t>nestor ...</w:t>
+        <w:t>gustavo chiarelo</w:t>
       </w:r>
     </w:p>
     <w:p>
@@ -200,7 +200,7 @@
           <w:sz w:val="20"/>
           <w:szCs w:val="20"/>
         </w:rPr>
-        <w:t>Audi (Quatro-Coupe 2.3 (82.55 x 86.36))</w:t>
+        <w:t>Bedford (BEDFORD 300 DIESEL *4CIL* 98.4mm)</w:t>
       </w:r>
     </w:p>
     <w:p>
@@ -348,7 +348,7 @@
                 <w:sz w:val="20"/>
                 <w:szCs w:val="20"/>
               </w:rPr>
-              <w:t>X</w:t>
+              <w:t/>
             </w:r>
           </w:p>
         </w:tc>
@@ -1182,7 +1182,7 @@
                 <w:sz w:val="20"/>
                 <w:szCs w:val="20"/>
               </w:rPr>
-              <w:t/>
+              <w:t>X</w:t>
             </w:r>
           </w:p>
         </w:tc>
@@ -1857,7 +1857,7 @@
                 <w:sz w:val="20"/>
                 <w:szCs w:val="20"/>
               </w:rPr>
-              <w:t/>
+              <w:t>X</w:t>
             </w:r>
           </w:p>
         </w:tc>
@@ -2436,7 +2436,7 @@
                 <w:sz w:val="20"/>
                 <w:szCs w:val="20"/>
               </w:rPr>
-              <w:t/>
+              <w:t>X</w:t>
             </w:r>
           </w:p>
         </w:tc>
@@ -3951,7 +3951,7 @@
                 <w:sz w:val="20"/>
                 <w:szCs w:val="20"/>
               </w:rPr>
-              <w:t>X</w:t>
+              <w:t/>
             </w:r>
           </w:p>
         </w:tc>
@@ -4130,7 +4130,7 @@
                 <w:sz w:val="20"/>
                 <w:szCs w:val="20"/>
               </w:rPr>
-              <w:t>$5597.28</w:t>
+              <w:t>$6212.0</w:t>
             </w:r>
           </w:p>
         </w:tc>
@@ -4189,7 +4189,7 @@
                 <w:sz w:val="20"/>
                 <w:szCs w:val="20"/>
               </w:rPr>
-              <w:t>$240.0</w:t>
+              <w:t>$6288.0</w:t>
             </w:r>
           </w:p>
         </w:tc>
@@ -4273,7 +4273,7 @@
                 <w:sz w:val="20"/>
                 <w:szCs w:val="20"/>
               </w:rPr>
-              <w:t>$5597.28</w:t>
+              <w:t>$6212.0</w:t>
             </w:r>
           </w:p>
         </w:tc>
@@ -4351,7 +4351,7 @@
                 <w:sz w:val="20"/>
                 <w:szCs w:val="20"/>
               </w:rPr>
-              <w:t>$5837.28</w:t>
+              <w:t>$12500.0</w:t>
             </w:r>
           </w:p>
         </w:tc>
@@ -4369,7 +4369,7 @@
 </file>
 
 <file path=word/endnotes.xml><?xml version="1.0" encoding="utf-8"?>
-<w:endnotes xmlns:w="http://schemas.openxmlformats.org/wordprocessingml/2006/main" xmlns:m="http://schemas.openxmlformats.org/officeDocument/2006/math" xmlns:w14="http://schemas.microsoft.com/office/word/2010/wordml" xmlns:r="http://schemas.openxmlformats.org/officeDocument/2006/relationships" xmlns:wp="http://schemas.openxmlformats.org/drawingml/2006/wordprocessingDrawing" xmlns:a="http://schemas.openxmlformats.org/drawingml/2006/main" xmlns:wp14="http://schemas.microsoft.com/office/word/2010/wordprocessingDrawing" xmlns:w15="http://schemas.microsoft.com/office/word/2012/wordml" xmlns:mc="http://schemas.openxmlformats.org/markup-compatibility/2006" xmlns:sl="http://schemas.openxmlformats.org/schemaLibrary/2006/main" xmlns:wne="http://schemas.microsoft.com/office/word/2006/wordml" xmlns:c="http://schemas.openxmlformats.org/drawingml/2006/chart" xmlns:cdr="http://schemas.openxmlformats.org/drawingml/2006/chartDrawing" xmlns:c14="http://schemas.microsoft.com/office/drawing/2007/8/2/chart" xmlns:dgm="http://schemas.openxmlformats.org/drawingml/2006/diagram" xmlns:pic="http://schemas.openxmlformats.org/drawingml/2006/picture" xmlns:xdr="http://schemas.openxmlformats.org/drawingml/2006/spreadsheetDrawing" xmlns:dsp="http://schemas.microsoft.com/office/drawing/2008/diagram" xmlns:xvml="urn:schemas-microsoft-com:office:excel" xmlns:o="urn:schemas-microsoft-com:office:office" xmlns:v="urn:schemas-microsoft-com:vml" xmlns:w10="urn:schemas-microsoft-com:office:word" xmlns:pvml="urn:schemas-microsoft-com:office:powerpoint" xmlns:cppr="http://schemas.microsoft.com/office/2006/coverPageProps" xmlns:odx="http://opendope.org/xpaths" xmlns:odc="http://opendope.org/conditions" xmlns:odq="http://opendope.org/questions" xmlns:oda="http://opendope.org/answers" xmlns:odi="http://opendope.org/components" xmlns:odgm="http://opendope.org/SmartArt/DataHierarchy" xmlns:b="http://schemas.openxmlformats.org/officeDocument/2006/bibliography" xmlns:wps="http://schemas.microsoft.com/office/word/2010/wordprocessingShape" xmlns:w16se="http://schemas.microsoft.com/office/word/2015/wordml/symex" xmlns:w16cid="http://schemas.microsoft.com/office/word/2016/wordml/cid" xmlns:wetp="http://schemas.microsoft.com/office/webextensions/taskpanes/2010/11" xmlns:we="http://schemas.microsoft.com/office/webextensions/webextension/2010/11" xmlns:comp="http://schemas.openxmlformats.org/drawingml/2006/compatibility" xmlns:lc="http://schemas.openxmlformats.org/drawingml/2006/lockedCanvas" mc:Ignorable="w14 w15 w16se w16cid w16 w16cex wp14">
+<w:endnotes xmlns:w="http://schemas.openxmlformats.org/wordprocessingml/2006/main" xmlns:m="http://schemas.openxmlformats.org/officeDocument/2006/math" xmlns:w14="http://schemas.microsoft.com/office/word/2010/wordml" xmlns:r="http://schemas.openxmlformats.org/officeDocument/2006/relationships" xmlns:wp="http://schemas.openxmlformats.org/drawingml/2006/wordprocessingDrawing" xmlns:a="http://schemas.openxmlformats.org/drawingml/2006/main" xmlns:wp14="http://schemas.microsoft.com/office/word/2010/wordprocessingDrawing" xmlns:mc="http://schemas.openxmlformats.org/markup-compatibility/2006" xmlns:w15="http://schemas.microsoft.com/office/word/2012/wordml" xmlns:sl="http://schemas.openxmlformats.org/schemaLibrary/2006/main" xmlns:wne="http://schemas.microsoft.com/office/word/2006/wordml" xmlns:c="http://schemas.openxmlformats.org/drawingml/2006/chart" xmlns:cdr="http://schemas.openxmlformats.org/drawingml/2006/chartDrawing" xmlns:c14="http://schemas.microsoft.com/office/drawing/2007/8/2/chart" xmlns:dgm="http://schemas.openxmlformats.org/drawingml/2006/diagram" xmlns:pic="http://schemas.openxmlformats.org/drawingml/2006/picture" xmlns:xdr="http://schemas.openxmlformats.org/drawingml/2006/spreadsheetDrawing" xmlns:dsp="http://schemas.microsoft.com/office/drawing/2008/diagram" xmlns:xvml="urn:schemas-microsoft-com:office:excel" xmlns:o="urn:schemas-microsoft-com:office:office" xmlns:v="urn:schemas-microsoft-com:vml" xmlns:w10="urn:schemas-microsoft-com:office:word" xmlns:pvml="urn:schemas-microsoft-com:office:powerpoint" xmlns:cppr="http://schemas.microsoft.com/office/2006/coverPageProps" xmlns:odx="http://opendope.org/xpaths" xmlns:odc="http://opendope.org/conditions" xmlns:odq="http://opendope.org/questions" xmlns:oda="http://opendope.org/answers" xmlns:odi="http://opendope.org/components" xmlns:odgm="http://opendope.org/SmartArt/DataHierarchy" xmlns:b="http://schemas.openxmlformats.org/officeDocument/2006/bibliography" xmlns:wps="http://schemas.microsoft.com/office/word/2010/wordprocessingShape" xmlns:w16se="http://schemas.microsoft.com/office/word/2015/wordml/symex" xmlns:w16cid="http://schemas.microsoft.com/office/word/2016/wordml/cid" xmlns:wetp="http://schemas.microsoft.com/office/webextensions/taskpanes/2010/11" xmlns:we="http://schemas.microsoft.com/office/webextensions/webextension/2010/11" xmlns:comp="http://schemas.openxmlformats.org/drawingml/2006/compatibility" xmlns:lc="http://schemas.openxmlformats.org/drawingml/2006/lockedCanvas" mc:Ignorable="w14 w15 w16se w16cid w16 w16cex wp14">
   <w:endnote w:type="separator" w:id="-1">
     <w:p>
       <w:pPr>
@@ -4394,7 +4394,7 @@
 </file>
 
 <file path=word/footnotes.xml><?xml version="1.0" encoding="utf-8"?>
-<w:footnotes xmlns:w="http://schemas.openxmlformats.org/wordprocessingml/2006/main" xmlns:m="http://schemas.openxmlformats.org/officeDocument/2006/math" xmlns:w14="http://schemas.microsoft.com/office/word/2010/wordml" xmlns:r="http://schemas.openxmlformats.org/officeDocument/2006/relationships" xmlns:wp="http://schemas.openxmlformats.org/drawingml/2006/wordprocessingDrawing" xmlns:a="http://schemas.openxmlformats.org/drawingml/2006/main" xmlns:wp14="http://schemas.microsoft.com/office/word/2010/wordprocessingDrawing" xmlns:w15="http://schemas.microsoft.com/office/word/2012/wordml" xmlns:mc="http://schemas.openxmlformats.org/markup-compatibility/2006" xmlns:sl="http://schemas.openxmlformats.org/schemaLibrary/2006/main" xmlns:wne="http://schemas.microsoft.com/office/word/2006/wordml" xmlns:c="http://schemas.openxmlformats.org/drawingml/2006/chart" xmlns:cdr="http://schemas.openxmlformats.org/drawingml/2006/chartDrawing" xmlns:c14="http://schemas.microsoft.com/office/drawing/2007/8/2/chart" xmlns:dgm="http://schemas.openxmlformats.org/drawingml/2006/diagram" xmlns:pic="http://schemas.openxmlformats.org/drawingml/2006/picture" xmlns:xdr="http://schemas.openxmlformats.org/drawingml/2006/spreadsheetDrawing" xmlns:dsp="http://schemas.microsoft.com/office/drawing/2008/diagram" xmlns:xvml="urn:schemas-microsoft-com:office:excel" xmlns:o="urn:schemas-microsoft-com:office:office" xmlns:v="urn:schemas-microsoft-com:vml" xmlns:w10="urn:schemas-microsoft-com:office:word" xmlns:pvml="urn:schemas-microsoft-com:office:powerpoint" xmlns:cppr="http://schemas.microsoft.com/office/2006/coverPageProps" xmlns:odx="http://opendope.org/xpaths" xmlns:odc="http://opendope.org/conditions" xmlns:odq="http://opendope.org/questions" xmlns:oda="http://opendope.org/answers" xmlns:odi="http://opendope.org/components" xmlns:odgm="http://opendope.org/SmartArt/DataHierarchy" xmlns:b="http://schemas.openxmlformats.org/officeDocument/2006/bibliography" xmlns:wps="http://schemas.microsoft.com/office/word/2010/wordprocessingShape" xmlns:w16se="http://schemas.microsoft.com/office/word/2015/wordml/symex" xmlns:w16cid="http://schemas.microsoft.com/office/word/2016/wordml/cid" xmlns:wetp="http://schemas.microsoft.com/office/webextensions/taskpanes/2010/11" xmlns:we="http://schemas.microsoft.com/office/webextensions/webextension/2010/11" xmlns:comp="http://schemas.openxmlformats.org/drawingml/2006/compatibility" xmlns:lc="http://schemas.openxmlformats.org/drawingml/2006/lockedCanvas" mc:Ignorable="w14 w15 w16se w16cid w16 w16cex wp14">
+<w:footnotes xmlns:w="http://schemas.openxmlformats.org/wordprocessingml/2006/main" xmlns:m="http://schemas.openxmlformats.org/officeDocument/2006/math" xmlns:w14="http://schemas.microsoft.com/office/word/2010/wordml" xmlns:r="http://schemas.openxmlformats.org/officeDocument/2006/relationships" xmlns:wp="http://schemas.openxmlformats.org/drawingml/2006/wordprocessingDrawing" xmlns:a="http://schemas.openxmlformats.org/drawingml/2006/main" xmlns:wp14="http://schemas.microsoft.com/office/word/2010/wordprocessingDrawing" xmlns:mc="http://schemas.openxmlformats.org/markup-compatibility/2006" xmlns:w15="http://schemas.microsoft.com/office/word/2012/wordml" xmlns:sl="http://schemas.openxmlformats.org/schemaLibrary/2006/main" xmlns:wne="http://schemas.microsoft.com/office/word/2006/wordml" xmlns:c="http://schemas.openxmlformats.org/drawingml/2006/chart" xmlns:cdr="http://schemas.openxmlformats.org/drawingml/2006/chartDrawing" xmlns:c14="http://schemas.microsoft.com/office/drawing/2007/8/2/chart" xmlns:dgm="http://schemas.openxmlformats.org/drawingml/2006/diagram" xmlns:pic="http://schemas.openxmlformats.org/drawingml/2006/picture" xmlns:xdr="http://schemas.openxmlformats.org/drawingml/2006/spreadsheetDrawing" xmlns:dsp="http://schemas.microsoft.com/office/drawing/2008/diagram" xmlns:xvml="urn:schemas-microsoft-com:office:excel" xmlns:o="urn:schemas-microsoft-com:office:office" xmlns:v="urn:schemas-microsoft-com:vml" xmlns:w10="urn:schemas-microsoft-com:office:word" xmlns:pvml="urn:schemas-microsoft-com:office:powerpoint" xmlns:cppr="http://schemas.microsoft.com/office/2006/coverPageProps" xmlns:odx="http://opendope.org/xpaths" xmlns:odc="http://opendope.org/conditions" xmlns:odq="http://opendope.org/questions" xmlns:oda="http://opendope.org/answers" xmlns:odi="http://opendope.org/components" xmlns:odgm="http://opendope.org/SmartArt/DataHierarchy" xmlns:b="http://schemas.openxmlformats.org/officeDocument/2006/bibliography" xmlns:wps="http://schemas.microsoft.com/office/word/2010/wordprocessingShape" xmlns:w16se="http://schemas.microsoft.com/office/word/2015/wordml/symex" xmlns:w16cid="http://schemas.microsoft.com/office/word/2016/wordml/cid" xmlns:wetp="http://schemas.microsoft.com/office/webextensions/taskpanes/2010/11" xmlns:we="http://schemas.microsoft.com/office/webextensions/webextension/2010/11" xmlns:comp="http://schemas.openxmlformats.org/drawingml/2006/compatibility" xmlns:lc="http://schemas.openxmlformats.org/drawingml/2006/lockedCanvas" mc:Ignorable="w14 w15 w16se w16cid w16 w16cex wp14">
   <w:footnote w:type="separator" w:id="-1">
     <w:p>
       <w:pPr>
@@ -4419,7 +4419,7 @@
 </file>
 
 <file path=word/styles.xml><?xml version="1.0" encoding="utf-8"?>
-<w:styles xmlns:w="http://schemas.openxmlformats.org/wordprocessingml/2006/main" xmlns:m="http://schemas.openxmlformats.org/officeDocument/2006/math" xmlns:w14="http://schemas.microsoft.com/office/word/2010/wordml" xmlns:r="http://schemas.openxmlformats.org/officeDocument/2006/relationships" xmlns:wp="http://schemas.openxmlformats.org/drawingml/2006/wordprocessingDrawing" xmlns:a="http://schemas.openxmlformats.org/drawingml/2006/main" xmlns:wp14="http://schemas.microsoft.com/office/word/2010/wordprocessingDrawing" xmlns:w15="http://schemas.microsoft.com/office/word/2012/wordml" xmlns:mc="http://schemas.openxmlformats.org/markup-compatibility/2006" xmlns:sl="http://schemas.openxmlformats.org/schemaLibrary/2006/main" xmlns:wne="http://schemas.microsoft.com/office/word/2006/wordml" xmlns:c="http://schemas.openxmlformats.org/drawingml/2006/chart" xmlns:cdr="http://schemas.openxmlformats.org/drawingml/2006/chartDrawing" xmlns:c14="http://schemas.microsoft.com/office/drawing/2007/8/2/chart" xmlns:dgm="http://schemas.openxmlformats.org/drawingml/2006/diagram" xmlns:pic="http://schemas.openxmlformats.org/drawingml/2006/picture" xmlns:xdr="http://schemas.openxmlformats.org/drawingml/2006/spreadsheetDrawing" xmlns:dsp="http://schemas.microsoft.com/office/drawing/2008/diagram" xmlns:xvml="urn:schemas-microsoft-com:office:excel" xmlns:o="urn:schemas-microsoft-com:office:office" xmlns:v="urn:schemas-microsoft-com:vml" xmlns:w10="urn:schemas-microsoft-com:office:word" xmlns:pvml="urn:schemas-microsoft-com:office:powerpoint" xmlns:cppr="http://schemas.microsoft.com/office/2006/coverPageProps" xmlns:odx="http://opendope.org/xpaths" xmlns:odc="http://opendope.org/conditions" xmlns:odq="http://opendope.org/questions" xmlns:oda="http://opendope.org/answers" xmlns:odi="http://opendope.org/components" xmlns:odgm="http://opendope.org/SmartArt/DataHierarchy" xmlns:b="http://schemas.openxmlformats.org/officeDocument/2006/bibliography" xmlns:wps="http://schemas.microsoft.com/office/word/2010/wordprocessingShape" xmlns:w16se="http://schemas.microsoft.com/office/word/2015/wordml/symex" xmlns:w16cid="http://schemas.microsoft.com/office/word/2016/wordml/cid" xmlns:wetp="http://schemas.microsoft.com/office/webextensions/taskpanes/2010/11" xmlns:we="http://schemas.microsoft.com/office/webextensions/webextension/2010/11" xmlns:comp="http://schemas.openxmlformats.org/drawingml/2006/compatibility" xmlns:lc="http://schemas.openxmlformats.org/drawingml/2006/lockedCanvas" mc:Ignorable="w14 w15 w16se w16cid w16 w16cex">
+<w:styles xmlns:w="http://schemas.openxmlformats.org/wordprocessingml/2006/main" xmlns:m="http://schemas.openxmlformats.org/officeDocument/2006/math" xmlns:w14="http://schemas.microsoft.com/office/word/2010/wordml" xmlns:r="http://schemas.openxmlformats.org/officeDocument/2006/relationships" xmlns:wp="http://schemas.openxmlformats.org/drawingml/2006/wordprocessingDrawing" xmlns:a="http://schemas.openxmlformats.org/drawingml/2006/main" xmlns:wp14="http://schemas.microsoft.com/office/word/2010/wordprocessingDrawing" xmlns:mc="http://schemas.openxmlformats.org/markup-compatibility/2006" xmlns:w15="http://schemas.microsoft.com/office/word/2012/wordml" xmlns:sl="http://schemas.openxmlformats.org/schemaLibrary/2006/main" xmlns:wne="http://schemas.microsoft.com/office/word/2006/wordml" xmlns:c="http://schemas.openxmlformats.org/drawingml/2006/chart" xmlns:cdr="http://schemas.openxmlformats.org/drawingml/2006/chartDrawing" xmlns:c14="http://schemas.microsoft.com/office/drawing/2007/8/2/chart" xmlns:dgm="http://schemas.openxmlformats.org/drawingml/2006/diagram" xmlns:pic="http://schemas.openxmlformats.org/drawingml/2006/picture" xmlns:xdr="http://schemas.openxmlformats.org/drawingml/2006/spreadsheetDrawing" xmlns:dsp="http://schemas.microsoft.com/office/drawing/2008/diagram" xmlns:xvml="urn:schemas-microsoft-com:office:excel" xmlns:o="urn:schemas-microsoft-com:office:office" xmlns:v="urn:schemas-microsoft-com:vml" xmlns:w10="urn:schemas-microsoft-com:office:word" xmlns:pvml="urn:schemas-microsoft-com:office:powerpoint" xmlns:cppr="http://schemas.microsoft.com/office/2006/coverPageProps" xmlns:odx="http://opendope.org/xpaths" xmlns:odc="http://opendope.org/conditions" xmlns:odq="http://opendope.org/questions" xmlns:oda="http://opendope.org/answers" xmlns:odi="http://opendope.org/components" xmlns:odgm="http://opendope.org/SmartArt/DataHierarchy" xmlns:b="http://schemas.openxmlformats.org/officeDocument/2006/bibliography" xmlns:wps="http://schemas.microsoft.com/office/word/2010/wordprocessingShape" xmlns:w16se="http://schemas.microsoft.com/office/word/2015/wordml/symex" xmlns:w16cid="http://schemas.microsoft.com/office/word/2016/wordml/cid" xmlns:wetp="http://schemas.microsoft.com/office/webextensions/taskpanes/2010/11" xmlns:we="http://schemas.microsoft.com/office/webextensions/webextension/2010/11" xmlns:comp="http://schemas.openxmlformats.org/drawingml/2006/compatibility" xmlns:lc="http://schemas.openxmlformats.org/drawingml/2006/lockedCanvas" mc:Ignorable="w14 w15 w16se w16cid w16 w16cex">
   <w:docDefaults>
     <w:rPrDefault>
       <w:rPr>
@@ -4990,7 +4990,7 @@
 </file>
 
 <file path=word/theme/theme1.xml><?xml version="1.0" encoding="utf-8"?>
-<a:theme xmlns:w="http://schemas.openxmlformats.org/wordprocessingml/2006/main" xmlns:m="http://schemas.openxmlformats.org/officeDocument/2006/math" xmlns:w14="http://schemas.microsoft.com/office/word/2010/wordml" xmlns:r="http://schemas.openxmlformats.org/officeDocument/2006/relationships" xmlns:wp="http://schemas.openxmlformats.org/drawingml/2006/wordprocessingDrawing" xmlns:a="http://schemas.openxmlformats.org/drawingml/2006/main" xmlns:wp14="http://schemas.microsoft.com/office/word/2010/wordprocessingDrawing" xmlns:w15="http://schemas.microsoft.com/office/word/2012/wordml" xmlns:mc="http://schemas.openxmlformats.org/markup-compatibility/2006" xmlns:sl="http://schemas.openxmlformats.org/schemaLibrary/2006/main" xmlns:wne="http://schemas.microsoft.com/office/word/2006/wordml" xmlns:c="http://schemas.openxmlformats.org/drawingml/2006/chart" xmlns:cdr="http://schemas.openxmlformats.org/drawingml/2006/chartDrawing" xmlns:c14="http://schemas.microsoft.com/office/drawing/2007/8/2/chart" xmlns:dgm="http://schemas.openxmlformats.org/drawingml/2006/diagram" xmlns:pic="http://schemas.openxmlformats.org/drawingml/2006/picture" xmlns:xdr="http://schemas.openxmlformats.org/drawingml/2006/spreadsheetDrawing" xmlns:dsp="http://schemas.microsoft.com/office/drawing/2008/diagram" xmlns:xvml="urn:schemas-microsoft-com:office:excel" xmlns:o="urn:schemas-microsoft-com:office:office" xmlns:v="urn:schemas-microsoft-com:vml" xmlns:w10="urn:schemas-microsoft-com:office:word" xmlns:pvml="urn:schemas-microsoft-com:office:powerpoint" xmlns:cppr="http://schemas.microsoft.com/office/2006/coverPageProps" xmlns:odx="http://opendope.org/xpaths" xmlns:odc="http://opendope.org/conditions" xmlns:odq="http://opendope.org/questions" xmlns:oda="http://opendope.org/answers" xmlns:odi="http://opendope.org/components" xmlns:odgm="http://opendope.org/SmartArt/DataHierarchy" xmlns:b="http://schemas.openxmlformats.org/officeDocument/2006/bibliography" xmlns:wps="http://schemas.microsoft.com/office/word/2010/wordprocessingShape" xmlns:w16se="http://schemas.microsoft.com/office/word/2015/wordml/symex" xmlns:w16cid="http://schemas.microsoft.com/office/word/2016/wordml/cid" xmlns:wetp="http://schemas.microsoft.com/office/webextensions/taskpanes/2010/11" xmlns:we="http://schemas.microsoft.com/office/webextensions/webextension/2010/11" xmlns:comp="http://schemas.openxmlformats.org/drawingml/2006/compatibility" xmlns:lc="http://schemas.openxmlformats.org/drawingml/2006/lockedCanvas" name="Tema de Office">
+<a:theme xmlns:w="http://schemas.openxmlformats.org/wordprocessingml/2006/main" xmlns:m="http://schemas.openxmlformats.org/officeDocument/2006/math" xmlns:w14="http://schemas.microsoft.com/office/word/2010/wordml" xmlns:r="http://schemas.openxmlformats.org/officeDocument/2006/relationships" xmlns:wp="http://schemas.openxmlformats.org/drawingml/2006/wordprocessingDrawing" xmlns:a="http://schemas.openxmlformats.org/drawingml/2006/main" xmlns:wp14="http://schemas.microsoft.com/office/word/2010/wordprocessingDrawing" xmlns:mc="http://schemas.openxmlformats.org/markup-compatibility/2006" xmlns:w15="http://schemas.microsoft.com/office/word/2012/wordml" xmlns:sl="http://schemas.openxmlformats.org/schemaLibrary/2006/main" xmlns:wne="http://schemas.microsoft.com/office/word/2006/wordml" xmlns:c="http://schemas.openxmlformats.org/drawingml/2006/chart" xmlns:cdr="http://schemas.openxmlformats.org/drawingml/2006/chartDrawing" xmlns:c14="http://schemas.microsoft.com/office/drawing/2007/8/2/chart" xmlns:dgm="http://schemas.openxmlformats.org/drawingml/2006/diagram" xmlns:pic="http://schemas.openxmlformats.org/drawingml/2006/picture" xmlns:xdr="http://schemas.openxmlformats.org/drawingml/2006/spreadsheetDrawing" xmlns:dsp="http://schemas.microsoft.com/office/drawing/2008/diagram" xmlns:xvml="urn:schemas-microsoft-com:office:excel" xmlns:o="urn:schemas-microsoft-com:office:office" xmlns:v="urn:schemas-microsoft-com:vml" xmlns:w10="urn:schemas-microsoft-com:office:word" xmlns:pvml="urn:schemas-microsoft-com:office:powerpoint" xmlns:cppr="http://schemas.microsoft.com/office/2006/coverPageProps" xmlns:odx="http://opendope.org/xpaths" xmlns:odc="http://opendope.org/conditions" xmlns:odq="http://opendope.org/questions" xmlns:oda="http://opendope.org/answers" xmlns:odi="http://opendope.org/components" xmlns:odgm="http://opendope.org/SmartArt/DataHierarchy" xmlns:b="http://schemas.openxmlformats.org/officeDocument/2006/bibliography" xmlns:wps="http://schemas.microsoft.com/office/word/2010/wordprocessingShape" xmlns:w16se="http://schemas.microsoft.com/office/word/2015/wordml/symex" xmlns:w16cid="http://schemas.microsoft.com/office/word/2016/wordml/cid" xmlns:wetp="http://schemas.microsoft.com/office/webextensions/taskpanes/2010/11" xmlns:we="http://schemas.microsoft.com/office/webextensions/webextension/2010/11" xmlns:comp="http://schemas.openxmlformats.org/drawingml/2006/compatibility" xmlns:lc="http://schemas.openxmlformats.org/drawingml/2006/lockedCanvas" name="Tema de Office">
   <a:themeElements>
     <a:clrScheme name="Office">
       <a:dk1>

</xml_diff>